<commit_message>
feat: fasicule 6 partie 2
</commit_message>
<xml_diff>
--- a/WorkshopB_Fascicule6.docx
+++ b/WorkshopB_Fascicule6.docx
@@ -191,7 +191,6 @@
           <w:ilvl w:val="0"/>
           <w:numId w:val="8"/>
         </w:numPr>
-        <w:pBdr/>
         <w:shd w:val="clear" w:fill="auto"/>
         <w:spacing w:lineRule="auto" w:line="360" w:before="0" w:after="0"/>
         <w:ind w:hanging="360" w:left="720" w:right="0"/>
@@ -216,7 +215,7 @@
       </w:pPr>
       <w:r>
         <w:rPr>
-          <w:rFonts w:eastAsia="Times New Roman" w:cs="Times New Roman" w:ascii="Times New Roman" w:hAnsi="Times New Roman"/>
+          <w:rFonts w:eastAsia="Times New Roman" w:cs="Times New Roman"/>
           <w:b w:val="false"/>
           <w:i w:val="false"/>
           <w:caps w:val="false"/>
@@ -246,7 +245,6 @@
           <w:ilvl w:val="0"/>
           <w:numId w:val="8"/>
         </w:numPr>
-        <w:pBdr/>
         <w:shd w:val="clear" w:fill="auto"/>
         <w:spacing w:lineRule="auto" w:line="360" w:before="0" w:after="0"/>
         <w:ind w:hanging="360" w:left="720" w:right="0"/>
@@ -271,7 +269,7 @@
       </w:pPr>
       <w:r>
         <w:rPr>
-          <w:rFonts w:eastAsia="Times New Roman" w:cs="Times New Roman" w:ascii="Times New Roman" w:hAnsi="Times New Roman"/>
+          <w:rFonts w:eastAsia="Times New Roman" w:cs="Times New Roman"/>
           <w:b w:val="false"/>
           <w:i w:val="false"/>
           <w:caps w:val="false"/>
@@ -301,7 +299,6 @@
           <w:ilvl w:val="0"/>
           <w:numId w:val="8"/>
         </w:numPr>
-        <w:pBdr/>
         <w:shd w:val="clear" w:fill="auto"/>
         <w:spacing w:lineRule="auto" w:line="360" w:before="0" w:after="160"/>
         <w:ind w:hanging="360" w:left="720" w:right="0"/>
@@ -326,7 +323,7 @@
       </w:pPr>
       <w:r>
         <w:rPr>
-          <w:rFonts w:eastAsia="Times New Roman" w:cs="Times New Roman" w:ascii="Times New Roman" w:hAnsi="Times New Roman"/>
+          <w:rFonts w:eastAsia="Times New Roman" w:cs="Times New Roman"/>
           <w:b w:val="false"/>
           <w:i w:val="false"/>
           <w:caps w:val="false"/>
@@ -394,7 +391,6 @@
           <w:ilvl w:val="0"/>
           <w:numId w:val="10"/>
         </w:numPr>
-        <w:pBdr/>
         <w:shd w:val="clear" w:fill="auto"/>
         <w:spacing w:lineRule="auto" w:line="360" w:before="0" w:after="0"/>
         <w:ind w:hanging="360" w:left="720" w:right="0"/>
@@ -419,7 +415,7 @@
       </w:pPr>
       <w:r>
         <w:rPr>
-          <w:rFonts w:eastAsia="Times New Roman" w:cs="Times New Roman" w:ascii="Times New Roman" w:hAnsi="Times New Roman"/>
+          <w:rFonts w:eastAsia="Times New Roman" w:cs="Times New Roman"/>
           <w:b w:val="false"/>
           <w:i w:val="false"/>
           <w:caps w:val="false"/>
@@ -449,7 +445,6 @@
           <w:ilvl w:val="0"/>
           <w:numId w:val="10"/>
         </w:numPr>
-        <w:pBdr/>
         <w:shd w:val="clear" w:fill="auto"/>
         <w:spacing w:lineRule="auto" w:line="360" w:before="0" w:after="0"/>
         <w:ind w:hanging="360" w:left="720" w:right="0"/>
@@ -474,7 +469,7 @@
       </w:pPr>
       <w:r>
         <w:rPr>
-          <w:rFonts w:eastAsia="Times New Roman" w:cs="Times New Roman" w:ascii="Times New Roman" w:hAnsi="Times New Roman"/>
+          <w:rFonts w:eastAsia="Times New Roman" w:cs="Times New Roman"/>
           <w:b w:val="false"/>
           <w:i w:val="false"/>
           <w:caps w:val="false"/>
@@ -504,7 +499,6 @@
           <w:ilvl w:val="0"/>
           <w:numId w:val="10"/>
         </w:numPr>
-        <w:pBdr/>
         <w:shd w:val="clear" w:fill="auto"/>
         <w:spacing w:lineRule="auto" w:line="360" w:before="0" w:after="160"/>
         <w:ind w:hanging="360" w:left="720" w:right="0"/>
@@ -529,7 +523,7 @@
       </w:pPr>
       <w:r>
         <w:rPr>
-          <w:rFonts w:eastAsia="Times New Roman" w:cs="Times New Roman" w:ascii="Times New Roman" w:hAnsi="Times New Roman"/>
+          <w:rFonts w:eastAsia="Times New Roman" w:cs="Times New Roman"/>
           <w:b w:val="false"/>
           <w:i w:val="false"/>
           <w:caps w:val="false"/>
@@ -620,7 +614,6 @@
         <w:keepLines w:val="false"/>
         <w:pageBreakBefore w:val="false"/>
         <w:widowControl/>
-        <w:pBdr/>
         <w:shd w:val="clear" w:fill="auto"/>
         <w:spacing w:lineRule="auto" w:line="360" w:before="0" w:after="0"/>
         <w:ind w:hanging="0" w:left="0" w:right="0"/>
@@ -646,7 +639,7 @@
       </w:pPr>
       <w:r>
         <w:rPr>
-          <w:rFonts w:eastAsia="Times New Roman" w:cs="Times New Roman" w:ascii="Times New Roman" w:hAnsi="Times New Roman"/>
+          <w:rFonts w:eastAsia="Times New Roman" w:cs="Times New Roman"/>
           <w:b w:val="false"/>
           <w:i w:val="false"/>
           <w:caps w:val="false"/>
@@ -672,7 +665,6 @@
         <w:keepLines w:val="false"/>
         <w:pageBreakBefore w:val="false"/>
         <w:widowControl/>
-        <w:pBdr/>
         <w:shd w:val="clear" w:fill="auto"/>
         <w:spacing w:lineRule="auto" w:line="360" w:before="0" w:after="0"/>
         <w:ind w:hanging="0" w:left="0" w:right="0"/>
@@ -698,7 +690,7 @@
       </w:pPr>
       <w:r>
         <w:rPr>
-          <w:rFonts w:eastAsia="Times New Roman" w:cs="Times New Roman" w:ascii="Times New Roman" w:hAnsi="Times New Roman"/>
+          <w:rFonts w:eastAsia="Times New Roman" w:cs="Times New Roman"/>
           <w:b w:val="false"/>
           <w:i w:val="false"/>
           <w:caps w:val="false"/>
@@ -718,7 +710,7 @@
       </w:r>
       <w:r>
         <w:rPr>
-          <w:rFonts w:eastAsia="Times New Roman" w:cs="Times New Roman" w:ascii="Times New Roman" w:hAnsi="Times New Roman"/>
+          <w:rFonts w:eastAsia="Times New Roman" w:cs="Times New Roman"/>
           <w:b w:val="false"/>
           <w:i w:val="false"/>
           <w:caps w:val="false"/>
@@ -748,7 +740,6 @@
           <w:ilvl w:val="0"/>
           <w:numId w:val="2"/>
         </w:numPr>
-        <w:pBdr/>
         <w:shd w:val="clear" w:fill="auto"/>
         <w:spacing w:lineRule="auto" w:line="360" w:before="0" w:after="0"/>
         <w:ind w:hanging="360" w:left="720" w:right="0"/>
@@ -774,7 +765,7 @@
       </w:pPr>
       <w:r>
         <w:rPr>
-          <w:rFonts w:eastAsia="Times New Roman" w:cs="Times New Roman" w:ascii="Times New Roman" w:hAnsi="Times New Roman"/>
+          <w:rFonts w:eastAsia="Times New Roman" w:cs="Times New Roman"/>
           <w:b w:val="false"/>
           <w:i w:val="false"/>
           <w:caps w:val="false"/>
@@ -800,7 +791,6 @@
         <w:keepLines w:val="false"/>
         <w:pageBreakBefore w:val="false"/>
         <w:widowControl/>
-        <w:pBdr/>
         <w:shd w:val="clear" w:fill="auto"/>
         <w:spacing w:lineRule="auto" w:line="360" w:before="0" w:after="0"/>
         <w:ind w:hanging="0" w:left="720" w:right="0"/>
@@ -826,7 +816,7 @@
       </w:pPr>
       <w:r>
         <w:rPr>
-          <w:rFonts w:eastAsia="Times New Roman" w:cs="Times New Roman" w:ascii="Times New Roman" w:hAnsi="Times New Roman"/>
+          <w:rFonts w:eastAsia="Times New Roman" w:cs="Times New Roman"/>
           <w:b w:val="false"/>
           <w:i w:val="false"/>
           <w:caps w:val="false"/>
@@ -882,7 +872,6 @@
               <w:keepNext w:val="false"/>
               <w:keepLines w:val="false"/>
               <w:widowControl/>
-              <w:pBdr/>
               <w:shd w:val="clear" w:fill="auto"/>
               <w:spacing w:lineRule="auto" w:line="360" w:before="0" w:after="160"/>
               <w:ind w:hanging="0" w:left="0" w:right="0"/>
@@ -908,7 +897,7 @@
             </w:pPr>
             <w:r>
               <w:rPr>
-                <w:rFonts w:eastAsia="Times New Roman" w:cs="Times New Roman" w:ascii="Times New Roman" w:hAnsi="Times New Roman"/>
+                <w:rFonts w:eastAsia="Times New Roman" w:cs="Times New Roman"/>
                 <w:b/>
                 <w:i w:val="false"/>
                 <w:caps w:val="false"/>
@@ -944,7 +933,6 @@
               <w:keepNext w:val="false"/>
               <w:keepLines w:val="false"/>
               <w:widowControl/>
-              <w:pBdr/>
               <w:shd w:val="clear" w:fill="auto"/>
               <w:spacing w:lineRule="auto" w:line="360" w:before="0" w:after="160"/>
               <w:ind w:hanging="0" w:left="0" w:right="0"/>
@@ -970,7 +958,7 @@
             </w:pPr>
             <w:r>
               <w:rPr>
-                <w:rFonts w:eastAsia="Times New Roman" w:cs="Times New Roman" w:ascii="Times New Roman" w:hAnsi="Times New Roman"/>
+                <w:rFonts w:eastAsia="Times New Roman" w:cs="Times New Roman"/>
                 <w:b/>
                 <w:i w:val="false"/>
                 <w:caps w:val="false"/>
@@ -1006,7 +994,6 @@
               <w:keepNext w:val="false"/>
               <w:keepLines w:val="false"/>
               <w:widowControl/>
-              <w:pBdr/>
               <w:shd w:val="clear" w:fill="auto"/>
               <w:spacing w:lineRule="auto" w:line="360" w:before="0" w:after="160"/>
               <w:ind w:hanging="0" w:left="0" w:right="0"/>
@@ -1032,7 +1019,7 @@
             </w:pPr>
             <w:r>
               <w:rPr>
-                <w:rFonts w:eastAsia="Times New Roman" w:cs="Times New Roman" w:ascii="Times New Roman" w:hAnsi="Times New Roman"/>
+                <w:rFonts w:eastAsia="Times New Roman" w:cs="Times New Roman"/>
                 <w:b/>
                 <w:i w:val="false"/>
                 <w:caps w:val="false"/>
@@ -1071,7 +1058,6 @@
               <w:keepNext w:val="false"/>
               <w:keepLines w:val="false"/>
               <w:widowControl/>
-              <w:pBdr/>
               <w:shd w:val="clear" w:fill="auto"/>
               <w:spacing w:lineRule="auto" w:line="360" w:before="0" w:after="160"/>
               <w:ind w:hanging="0" w:left="0" w:right="0"/>
@@ -1097,7 +1083,7 @@
             </w:pPr>
             <w:r>
               <w:rPr>
-                <w:rFonts w:eastAsia="Times New Roman" w:cs="Times New Roman" w:ascii="Times New Roman" w:hAnsi="Times New Roman"/>
+                <w:rFonts w:eastAsia="Times New Roman" w:cs="Times New Roman"/>
                 <w:b/>
                 <w:i w:val="false"/>
                 <w:caps w:val="false"/>
@@ -1133,7 +1119,6 @@
               <w:keepNext w:val="false"/>
               <w:keepLines w:val="false"/>
               <w:widowControl/>
-              <w:pBdr/>
               <w:shd w:val="clear" w:fill="auto"/>
               <w:spacing w:lineRule="auto" w:line="360" w:before="0" w:after="160"/>
               <w:ind w:hanging="0" w:left="0" w:right="0"/>
@@ -1159,7 +1144,7 @@
             </w:pPr>
             <w:r>
               <w:rPr>
-                <w:rFonts w:eastAsia="Times New Roman" w:cs="Times New Roman" w:ascii="Times New Roman" w:hAnsi="Times New Roman"/>
+                <w:rFonts w:eastAsia="Times New Roman" w:cs="Times New Roman"/>
                 <w:b/>
                 <w:i w:val="false"/>
                 <w:caps w:val="false"/>
@@ -1195,7 +1180,6 @@
               <w:keepNext w:val="false"/>
               <w:keepLines w:val="false"/>
               <w:widowControl/>
-              <w:pBdr/>
               <w:shd w:val="clear" w:fill="auto"/>
               <w:spacing w:lineRule="auto" w:line="360" w:before="0" w:after="160"/>
               <w:ind w:hanging="0" w:left="0" w:right="0"/>
@@ -1221,7 +1205,7 @@
             </w:pPr>
             <w:r>
               <w:rPr>
-                <w:rFonts w:eastAsia="Times New Roman" w:cs="Times New Roman" w:ascii="Times New Roman" w:hAnsi="Times New Roman"/>
+                <w:rFonts w:eastAsia="Times New Roman" w:cs="Times New Roman"/>
                 <w:b/>
                 <w:i w:val="false"/>
                 <w:caps w:val="false"/>
@@ -1260,7 +1244,6 @@
               <w:keepNext w:val="false"/>
               <w:keepLines w:val="false"/>
               <w:widowControl/>
-              <w:pBdr/>
               <w:shd w:val="clear" w:fill="auto"/>
               <w:spacing w:lineRule="auto" w:line="360" w:before="0" w:after="160"/>
               <w:ind w:hanging="0" w:left="0" w:right="0"/>
@@ -1286,7 +1269,7 @@
             </w:pPr>
             <w:r>
               <w:rPr>
-                <w:rFonts w:eastAsia="Times New Roman" w:cs="Times New Roman" w:ascii="Times New Roman" w:hAnsi="Times New Roman"/>
+                <w:rFonts w:eastAsia="Times New Roman" w:cs="Times New Roman"/>
                 <w:b/>
                 <w:i w:val="false"/>
                 <w:caps w:val="false"/>
@@ -1322,7 +1305,6 @@
               <w:keepNext w:val="false"/>
               <w:keepLines w:val="false"/>
               <w:widowControl/>
-              <w:pBdr/>
               <w:shd w:val="clear" w:fill="auto"/>
               <w:spacing w:lineRule="auto" w:line="360" w:before="0" w:after="160"/>
               <w:ind w:hanging="0" w:left="0" w:right="0"/>
@@ -1348,7 +1330,7 @@
             </w:pPr>
             <w:r>
               <w:rPr>
-                <w:rFonts w:eastAsia="Times New Roman" w:cs="Times New Roman" w:ascii="Times New Roman" w:hAnsi="Times New Roman"/>
+                <w:rFonts w:eastAsia="Times New Roman" w:cs="Times New Roman"/>
                 <w:b/>
                 <w:i w:val="false"/>
                 <w:caps w:val="false"/>
@@ -1384,7 +1366,6 @@
               <w:keepNext w:val="false"/>
               <w:keepLines w:val="false"/>
               <w:widowControl/>
-              <w:pBdr/>
               <w:shd w:val="clear" w:fill="auto"/>
               <w:spacing w:lineRule="auto" w:line="360" w:before="0" w:after="160"/>
               <w:ind w:hanging="0" w:left="0" w:right="0"/>
@@ -1410,7 +1391,7 @@
             </w:pPr>
             <w:r>
               <w:rPr>
-                <w:rFonts w:eastAsia="Times New Roman" w:cs="Times New Roman" w:ascii="Times New Roman" w:hAnsi="Times New Roman"/>
+                <w:rFonts w:eastAsia="Times New Roman" w:cs="Times New Roman"/>
                 <w:b/>
                 <w:i w:val="false"/>
                 <w:caps w:val="false"/>
@@ -1449,7 +1430,6 @@
               <w:keepNext w:val="false"/>
               <w:keepLines w:val="false"/>
               <w:widowControl/>
-              <w:pBdr/>
               <w:shd w:val="clear" w:fill="auto"/>
               <w:spacing w:lineRule="auto" w:line="360" w:before="0" w:after="160"/>
               <w:ind w:hanging="0" w:left="0" w:right="0"/>
@@ -1475,7 +1455,7 @@
             </w:pPr>
             <w:r>
               <w:rPr>
-                <w:rFonts w:eastAsia="Times New Roman" w:cs="Times New Roman" w:ascii="Times New Roman" w:hAnsi="Times New Roman"/>
+                <w:rFonts w:eastAsia="Times New Roman" w:cs="Times New Roman"/>
                 <w:b/>
                 <w:i w:val="false"/>
                 <w:caps w:val="false"/>
@@ -1511,7 +1491,6 @@
               <w:keepNext w:val="false"/>
               <w:keepLines w:val="false"/>
               <w:widowControl/>
-              <w:pBdr/>
               <w:shd w:val="clear" w:fill="auto"/>
               <w:spacing w:lineRule="auto" w:line="360" w:before="0" w:after="160"/>
               <w:ind w:hanging="0" w:left="0" w:right="0"/>
@@ -1537,7 +1516,7 @@
             </w:pPr>
             <w:r>
               <w:rPr>
-                <w:rFonts w:eastAsia="Times New Roman" w:cs="Times New Roman" w:ascii="Times New Roman" w:hAnsi="Times New Roman"/>
+                <w:rFonts w:eastAsia="Times New Roman" w:cs="Times New Roman"/>
                 <w:b/>
                 <w:i w:val="false"/>
                 <w:caps w:val="false"/>
@@ -1573,7 +1552,6 @@
               <w:keepNext w:val="false"/>
               <w:keepLines w:val="false"/>
               <w:widowControl/>
-              <w:pBdr/>
               <w:shd w:val="clear" w:fill="auto"/>
               <w:spacing w:lineRule="auto" w:line="360" w:before="0" w:after="160"/>
               <w:ind w:hanging="0" w:left="0" w:right="0"/>
@@ -1599,7 +1577,7 @@
             </w:pPr>
             <w:r>
               <w:rPr>
-                <w:rFonts w:eastAsia="Times New Roman" w:cs="Times New Roman" w:ascii="Times New Roman" w:hAnsi="Times New Roman"/>
+                <w:rFonts w:eastAsia="Times New Roman" w:cs="Times New Roman"/>
                 <w:b/>
                 <w:i w:val="false"/>
                 <w:caps w:val="false"/>
@@ -1638,7 +1616,6 @@
               <w:keepNext w:val="false"/>
               <w:keepLines w:val="false"/>
               <w:widowControl/>
-              <w:pBdr/>
               <w:shd w:val="clear" w:fill="auto"/>
               <w:spacing w:lineRule="auto" w:line="360" w:before="0" w:after="160"/>
               <w:ind w:hanging="0" w:left="0" w:right="0"/>
@@ -1664,7 +1641,7 @@
             </w:pPr>
             <w:r>
               <w:rPr>
-                <w:rFonts w:eastAsia="Times New Roman" w:cs="Times New Roman" w:ascii="Times New Roman" w:hAnsi="Times New Roman"/>
+                <w:rFonts w:eastAsia="Times New Roman" w:cs="Times New Roman"/>
                 <w:b/>
                 <w:i w:val="false"/>
                 <w:caps w:val="false"/>
@@ -1700,7 +1677,6 @@
               <w:keepNext w:val="false"/>
               <w:keepLines w:val="false"/>
               <w:widowControl/>
-              <w:pBdr/>
               <w:shd w:val="clear" w:fill="auto"/>
               <w:spacing w:lineRule="auto" w:line="360" w:before="0" w:after="160"/>
               <w:ind w:hanging="0" w:left="0" w:right="0"/>
@@ -1726,7 +1702,7 @@
             </w:pPr>
             <w:r>
               <w:rPr>
-                <w:rFonts w:eastAsia="Times New Roman" w:cs="Times New Roman" w:ascii="Times New Roman" w:hAnsi="Times New Roman"/>
+                <w:rFonts w:eastAsia="Times New Roman" w:cs="Times New Roman"/>
                 <w:b/>
                 <w:i w:val="false"/>
                 <w:caps w:val="false"/>
@@ -1762,7 +1738,6 @@
               <w:keepNext w:val="false"/>
               <w:keepLines w:val="false"/>
               <w:widowControl/>
-              <w:pBdr/>
               <w:shd w:val="clear" w:fill="auto"/>
               <w:spacing w:lineRule="auto" w:line="360" w:before="0" w:after="160"/>
               <w:ind w:hanging="0" w:left="0" w:right="0"/>
@@ -1788,7 +1763,7 @@
             </w:pPr>
             <w:r>
               <w:rPr>
-                <w:rFonts w:eastAsia="Times New Roman" w:cs="Times New Roman" w:ascii="Times New Roman" w:hAnsi="Times New Roman"/>
+                <w:rFonts w:eastAsia="Times New Roman" w:cs="Times New Roman"/>
                 <w:b/>
                 <w:i w:val="false"/>
                 <w:caps w:val="false"/>
@@ -1817,7 +1792,6 @@
         <w:keepLines w:val="false"/>
         <w:pageBreakBefore w:val="false"/>
         <w:widowControl/>
-        <w:pBdr/>
         <w:shd w:val="clear" w:fill="auto"/>
         <w:spacing w:lineRule="auto" w:line="360" w:before="0" w:after="0"/>
         <w:ind w:hanging="0" w:left="720" w:right="0"/>
@@ -1843,7 +1817,7 @@
       </w:pPr>
       <w:r>
         <w:rPr>
-          <w:rFonts w:eastAsia="Times New Roman" w:cs="Times New Roman" w:ascii="Times New Roman" w:hAnsi="Times New Roman"/>
+          <w:rFonts w:eastAsia="Times New Roman" w:cs="Times New Roman"/>
           <w:b w:val="false"/>
           <w:i w:val="false"/>
           <w:caps w:val="false"/>
@@ -1872,7 +1846,6 @@
           <w:ilvl w:val="0"/>
           <w:numId w:val="2"/>
         </w:numPr>
-        <w:pBdr/>
         <w:shd w:val="clear" w:fill="auto"/>
         <w:spacing w:lineRule="auto" w:line="360" w:before="0" w:after="0"/>
         <w:ind w:hanging="360" w:left="720" w:right="0"/>
@@ -1898,7 +1871,7 @@
       </w:pPr>
       <w:r>
         <w:rPr>
-          <w:rFonts w:eastAsia="Times New Roman" w:cs="Times New Roman" w:ascii="Times New Roman" w:hAnsi="Times New Roman"/>
+          <w:rFonts w:eastAsia="Times New Roman" w:cs="Times New Roman"/>
           <w:b w:val="false"/>
           <w:i w:val="false"/>
           <w:caps w:val="false"/>
@@ -1928,7 +1901,6 @@
           <w:ilvl w:val="0"/>
           <w:numId w:val="7"/>
         </w:numPr>
-        <w:pBdr/>
         <w:shd w:val="clear" w:fill="auto"/>
         <w:spacing w:lineRule="auto" w:line="360" w:before="0" w:after="0"/>
         <w:ind w:hanging="360" w:left="1080" w:right="0"/>
@@ -1954,7 +1926,7 @@
       </w:pPr>
       <w:r>
         <w:rPr>
-          <w:rFonts w:eastAsia="Times New Roman" w:cs="Times New Roman" w:ascii="Times New Roman" w:hAnsi="Times New Roman"/>
+          <w:rFonts w:eastAsia="Times New Roman" w:cs="Times New Roman"/>
           <w:b w:val="false"/>
           <w:i w:val="false"/>
           <w:caps w:val="false"/>
@@ -1974,7 +1946,7 @@
       </w:r>
       <w:r>
         <w:rPr>
-          <w:rFonts w:eastAsia="Times New Roman" w:cs="Times New Roman" w:ascii="Times New Roman" w:hAnsi="Times New Roman"/>
+          <w:rFonts w:eastAsia="Times New Roman" w:cs="Times New Roman"/>
           <w:b/>
           <w:i w:val="false"/>
           <w:caps w:val="false"/>
@@ -1994,7 +1966,7 @@
       </w:r>
       <w:r>
         <w:rPr>
-          <w:rFonts w:eastAsia="Times New Roman" w:cs="Times New Roman" w:ascii="Times New Roman" w:hAnsi="Times New Roman"/>
+          <w:rFonts w:eastAsia="Times New Roman" w:cs="Times New Roman"/>
           <w:b w:val="false"/>
           <w:i w:val="false"/>
           <w:caps w:val="false"/>
@@ -2014,7 +1986,7 @@
       </w:r>
       <w:r>
         <w:rPr>
-          <w:rFonts w:eastAsia="Times New Roman" w:cs="Times New Roman" w:ascii="Times New Roman" w:hAnsi="Times New Roman"/>
+          <w:rFonts w:eastAsia="Times New Roman" w:cs="Times New Roman"/>
           <w:b/>
           <w:i w:val="false"/>
           <w:caps w:val="false"/>
@@ -2034,7 +2006,7 @@
       </w:r>
       <w:r>
         <w:rPr>
-          <w:rFonts w:eastAsia="Times New Roman" w:cs="Times New Roman" w:ascii="Times New Roman" w:hAnsi="Times New Roman"/>
+          <w:rFonts w:eastAsia="Times New Roman" w:cs="Times New Roman"/>
           <w:b w:val="false"/>
           <w:i w:val="false"/>
           <w:caps w:val="false"/>
@@ -2054,7 +2026,7 @@
       </w:r>
       <w:r>
         <w:rPr>
-          <w:rFonts w:eastAsia="Times New Roman" w:cs="Times New Roman" w:ascii="Times New Roman" w:hAnsi="Times New Roman"/>
+          <w:rFonts w:eastAsia="Times New Roman" w:cs="Times New Roman"/>
           <w:b/>
           <w:i w:val="false"/>
           <w:caps w:val="false"/>
@@ -2074,7 +2046,7 @@
       </w:r>
       <w:r>
         <w:rPr>
-          <w:rFonts w:eastAsia="Times New Roman" w:cs="Times New Roman" w:ascii="Times New Roman" w:hAnsi="Times New Roman"/>
+          <w:rFonts w:eastAsia="Times New Roman" w:cs="Times New Roman"/>
           <w:b w:val="false"/>
           <w:i w:val="false"/>
           <w:caps w:val="false"/>
@@ -2100,7 +2072,6 @@
         <w:keepLines w:val="false"/>
         <w:pageBreakBefore w:val="false"/>
         <w:widowControl/>
-        <w:pBdr/>
         <w:shd w:val="clear" w:fill="auto"/>
         <w:spacing w:lineRule="auto" w:line="360" w:before="0" w:after="0"/>
         <w:ind w:hanging="0" w:left="720" w:right="0"/>
@@ -2126,7 +2097,7 @@
       </w:pPr>
       <w:r>
         <w:rPr>
-          <w:rFonts w:eastAsia="Times New Roman" w:cs="Times New Roman" w:ascii="Times New Roman" w:hAnsi="Times New Roman"/>
+          <w:rFonts w:eastAsia="Times New Roman" w:cs="Times New Roman"/>
           <w:b w:val="false"/>
           <w:i w:val="false"/>
           <w:caps w:val="false"/>
@@ -2149,7 +2120,6 @@
       <w:pPr>
         <w:pStyle w:val="normal1"/>
         <w:widowControl/>
-        <w:pBdr/>
         <w:shd w:val="clear" w:fill="auto"/>
         <w:spacing w:lineRule="auto" w:line="360" w:before="0" w:after="0"/>
         <w:ind w:hanging="0" w:left="720" w:right="0"/>
@@ -2174,14 +2144,29 @@
         </w:rPr>
       </w:pPr>
       <w:r>
-        <w:rPr/>
+        <w:rPr>
+          <w:rFonts w:eastAsia="Times New Roman" w:cs="Times New Roman"/>
+          <w:b w:val="false"/>
+          <w:i w:val="false"/>
+          <w:caps w:val="false"/>
+          <w:smallCaps w:val="false"/>
+          <w:strike w:val="false"/>
+          <w:dstrike w:val="false"/>
+          <w:color w:val="000000"/>
+          <w:position w:val="0"/>
+          <w:sz w:val="24"/>
+          <w:sz w:val="24"/>
+          <w:szCs w:val="24"/>
+          <w:u w:val="none"/>
+          <w:shd w:fill="auto" w:val="clear"/>
+          <w:vertAlign w:val="baseline"/>
+        </w:rPr>
       </w:r>
     </w:p>
     <w:p>
       <w:pPr>
         <w:pStyle w:val="normal1"/>
         <w:widowControl/>
-        <w:pBdr/>
         <w:shd w:val="clear" w:fill="auto"/>
         <w:spacing w:lineRule="auto" w:line="360" w:before="0" w:after="0"/>
         <w:ind w:hanging="0" w:left="720" w:right="0"/>
@@ -2206,14 +2191,29 @@
         </w:rPr>
       </w:pPr>
       <w:r>
-        <w:rPr/>
+        <w:rPr>
+          <w:rFonts w:eastAsia="Times New Roman" w:cs="Times New Roman"/>
+          <w:b w:val="false"/>
+          <w:i w:val="false"/>
+          <w:caps w:val="false"/>
+          <w:smallCaps w:val="false"/>
+          <w:strike w:val="false"/>
+          <w:dstrike w:val="false"/>
+          <w:color w:val="000000"/>
+          <w:position w:val="0"/>
+          <w:sz w:val="24"/>
+          <w:sz w:val="24"/>
+          <w:szCs w:val="24"/>
+          <w:u w:val="none"/>
+          <w:shd w:fill="auto" w:val="clear"/>
+          <w:vertAlign w:val="baseline"/>
+        </w:rPr>
       </w:r>
     </w:p>
     <w:p>
       <w:pPr>
         <w:pStyle w:val="normal1"/>
         <w:widowControl/>
-        <w:pBdr/>
         <w:shd w:val="clear" w:fill="auto"/>
         <w:spacing w:lineRule="auto" w:line="360" w:before="0" w:after="0"/>
         <w:ind w:hanging="0" w:left="720" w:right="0"/>
@@ -2238,14 +2238,29 @@
         </w:rPr>
       </w:pPr>
       <w:r>
-        <w:rPr/>
+        <w:rPr>
+          <w:rFonts w:eastAsia="Times New Roman" w:cs="Times New Roman"/>
+          <w:b w:val="false"/>
+          <w:i w:val="false"/>
+          <w:caps w:val="false"/>
+          <w:smallCaps w:val="false"/>
+          <w:strike w:val="false"/>
+          <w:dstrike w:val="false"/>
+          <w:color w:val="000000"/>
+          <w:position w:val="0"/>
+          <w:sz w:val="24"/>
+          <w:sz w:val="24"/>
+          <w:szCs w:val="24"/>
+          <w:u w:val="none"/>
+          <w:shd w:fill="auto" w:val="clear"/>
+          <w:vertAlign w:val="baseline"/>
+        </w:rPr>
       </w:r>
     </w:p>
     <w:p>
       <w:pPr>
         <w:pStyle w:val="normal1"/>
         <w:widowControl/>
-        <w:pBdr/>
         <w:shd w:val="clear" w:fill="auto"/>
         <w:spacing w:lineRule="auto" w:line="360" w:before="0" w:after="0"/>
         <w:ind w:hanging="0" w:left="720" w:right="0"/>
@@ -2270,14 +2285,29 @@
         </w:rPr>
       </w:pPr>
       <w:r>
-        <w:rPr/>
+        <w:rPr>
+          <w:rFonts w:eastAsia="Times New Roman" w:cs="Times New Roman"/>
+          <w:b w:val="false"/>
+          <w:i w:val="false"/>
+          <w:caps w:val="false"/>
+          <w:smallCaps w:val="false"/>
+          <w:strike w:val="false"/>
+          <w:dstrike w:val="false"/>
+          <w:color w:val="000000"/>
+          <w:position w:val="0"/>
+          <w:sz w:val="24"/>
+          <w:sz w:val="24"/>
+          <w:szCs w:val="24"/>
+          <w:u w:val="none"/>
+          <w:shd w:fill="auto" w:val="clear"/>
+          <w:vertAlign w:val="baseline"/>
+        </w:rPr>
       </w:r>
     </w:p>
     <w:p>
       <w:pPr>
         <w:pStyle w:val="normal1"/>
         <w:widowControl/>
-        <w:pBdr/>
         <w:shd w:val="clear" w:fill="auto"/>
         <w:spacing w:lineRule="auto" w:line="360" w:before="0" w:after="0"/>
         <w:ind w:hanging="0" w:left="720" w:right="0"/>
@@ -2302,14 +2332,29 @@
         </w:rPr>
       </w:pPr>
       <w:r>
-        <w:rPr/>
+        <w:rPr>
+          <w:rFonts w:eastAsia="Times New Roman" w:cs="Times New Roman"/>
+          <w:b w:val="false"/>
+          <w:i w:val="false"/>
+          <w:caps w:val="false"/>
+          <w:smallCaps w:val="false"/>
+          <w:strike w:val="false"/>
+          <w:dstrike w:val="false"/>
+          <w:color w:val="000000"/>
+          <w:position w:val="0"/>
+          <w:sz w:val="24"/>
+          <w:sz w:val="24"/>
+          <w:szCs w:val="24"/>
+          <w:u w:val="none"/>
+          <w:shd w:fill="auto" w:val="clear"/>
+          <w:vertAlign w:val="baseline"/>
+        </w:rPr>
       </w:r>
     </w:p>
     <w:p>
       <w:pPr>
         <w:pStyle w:val="normal1"/>
         <w:widowControl/>
-        <w:pBdr/>
         <w:shd w:val="clear" w:fill="auto"/>
         <w:spacing w:lineRule="auto" w:line="360" w:before="0" w:after="0"/>
         <w:ind w:hanging="0" w:left="720" w:right="0"/>
@@ -2334,14 +2379,29 @@
         </w:rPr>
       </w:pPr>
       <w:r>
-        <w:rPr/>
+        <w:rPr>
+          <w:rFonts w:eastAsia="Times New Roman" w:cs="Times New Roman"/>
+          <w:b w:val="false"/>
+          <w:i w:val="false"/>
+          <w:caps w:val="false"/>
+          <w:smallCaps w:val="false"/>
+          <w:strike w:val="false"/>
+          <w:dstrike w:val="false"/>
+          <w:color w:val="000000"/>
+          <w:position w:val="0"/>
+          <w:sz w:val="24"/>
+          <w:sz w:val="24"/>
+          <w:szCs w:val="24"/>
+          <w:u w:val="none"/>
+          <w:shd w:fill="auto" w:val="clear"/>
+          <w:vertAlign w:val="baseline"/>
+        </w:rPr>
       </w:r>
     </w:p>
     <w:p>
       <w:pPr>
         <w:pStyle w:val="normal1"/>
         <w:widowControl/>
-        <w:pBdr/>
         <w:shd w:val="clear" w:fill="auto"/>
         <w:spacing w:lineRule="auto" w:line="360" w:before="0" w:after="0"/>
         <w:ind w:hanging="0" w:left="720" w:right="0"/>
@@ -2366,11 +2426,27 @@
         </w:rPr>
       </w:pPr>
       <w:r>
-        <w:rPr/>
+        <w:rPr>
+          <w:rFonts w:eastAsia="Times New Roman" w:cs="Times New Roman"/>
+          <w:b w:val="false"/>
+          <w:i w:val="false"/>
+          <w:caps w:val="false"/>
+          <w:smallCaps w:val="false"/>
+          <w:strike w:val="false"/>
+          <w:dstrike w:val="false"/>
+          <w:color w:val="000000"/>
+          <w:position w:val="0"/>
+          <w:sz w:val="24"/>
+          <w:sz w:val="24"/>
+          <w:szCs w:val="24"/>
+          <w:u w:val="none"/>
+          <w:shd w:fill="auto" w:val="clear"/>
+          <w:vertAlign w:val="baseline"/>
+        </w:rPr>
         <mc:AlternateContent>
           <mc:Choice Requires="wps">
             <w:drawing>
-              <wp:anchor behindDoc="0" distT="0" distB="0" distL="0" distR="0" simplePos="0" locked="0" layoutInCell="1" allowOverlap="1" relativeHeight="2">
+              <wp:anchor behindDoc="0" distT="6985" distB="5715" distL="6350" distR="6350" simplePos="0" locked="0" layoutInCell="1" allowOverlap="1" relativeHeight="3">
                 <wp:simplePos x="0" y="0"/>
                 <wp:positionH relativeFrom="column">
                   <wp:posOffset>533400</wp:posOffset>
@@ -2416,10 +2492,14 @@
                               <w:spacing w:lineRule="exact" w:line="240" w:before="0" w:after="0"/>
                               <w:ind w:hanging="0" w:left="0" w:right="0"/>
                               <w:jc w:val="left"/>
-                              <w:rPr/>
+                              <w:rPr>
+                                <w:color w:val="000000"/>
+                              </w:rPr>
                             </w:pPr>
                             <w:r>
-                              <w:rPr/>
+                              <w:rPr>
+                                <w:color w:val="000000"/>
+                              </w:rPr>
                             </w:r>
                           </w:p>
                         </w:txbxContent>
@@ -2446,10 +2526,14 @@
                         <w:spacing w:lineRule="exact" w:line="240" w:before="0" w:after="0"/>
                         <w:ind w:hanging="0" w:left="0" w:right="0"/>
                         <w:jc w:val="left"/>
-                        <w:rPr/>
+                        <w:rPr>
+                          <w:color w:val="000000"/>
+                        </w:rPr>
                       </w:pPr>
                       <w:r>
-                        <w:rPr/>
+                        <w:rPr>
+                          <w:color w:val="000000"/>
+                        </w:rPr>
                       </w:r>
                     </w:p>
                   </w:txbxContent>
@@ -2468,7 +2552,6 @@
         <w:keepLines w:val="false"/>
         <w:pageBreakBefore w:val="false"/>
         <w:widowControl/>
-        <w:pBdr/>
         <w:shd w:val="clear" w:fill="auto"/>
         <w:spacing w:lineRule="auto" w:line="360" w:before="0" w:after="0"/>
         <w:ind w:hanging="0" w:left="720" w:right="0"/>
@@ -2494,7 +2577,7 @@
       </w:pPr>
       <w:r>
         <w:rPr>
-          <w:rFonts w:eastAsia="Times New Roman" w:cs="Times New Roman" w:ascii="Times New Roman" w:hAnsi="Times New Roman"/>
+          <w:rFonts w:eastAsia="Times New Roman" w:cs="Times New Roman"/>
           <w:b w:val="false"/>
           <w:i w:val="false"/>
           <w:caps w:val="false"/>
@@ -2565,7 +2648,6 @@
         <w:keepLines w:val="false"/>
         <w:pageBreakBefore w:val="false"/>
         <w:widowControl/>
-        <w:pBdr/>
         <w:shd w:val="clear" w:fill="auto"/>
         <w:spacing w:lineRule="auto" w:line="360" w:before="0" w:after="0"/>
         <w:ind w:hanging="0" w:left="720" w:right="0"/>
@@ -2591,7 +2673,7 @@
       </w:pPr>
       <w:r>
         <w:rPr>
-          <w:rFonts w:eastAsia="Times New Roman" w:cs="Times New Roman" w:ascii="Times New Roman" w:hAnsi="Times New Roman"/>
+          <w:rFonts w:eastAsia="Times New Roman" w:cs="Times New Roman"/>
           <w:b w:val="false"/>
           <w:i w:val="false"/>
           <w:caps w:val="false"/>
@@ -2616,7 +2698,6 @@
         <w:keepLines w:val="false"/>
         <w:pageBreakBefore w:val="false"/>
         <w:widowControl/>
-        <w:pBdr/>
         <w:shd w:val="clear" w:fill="auto"/>
         <w:spacing w:lineRule="auto" w:line="360" w:before="0" w:after="0"/>
         <w:ind w:hanging="0" w:left="720" w:right="0"/>
@@ -2642,7 +2723,7 @@
       </w:pPr>
       <w:r>
         <w:rPr>
-          <w:rFonts w:eastAsia="Times New Roman" w:cs="Times New Roman" w:ascii="Times New Roman" w:hAnsi="Times New Roman"/>
+          <w:rFonts w:eastAsia="Times New Roman" w:cs="Times New Roman"/>
           <w:b w:val="false"/>
           <w:i w:val="false"/>
           <w:caps w:val="false"/>
@@ -2667,7 +2748,6 @@
         <w:keepLines w:val="false"/>
         <w:pageBreakBefore w:val="false"/>
         <w:widowControl/>
-        <w:pBdr/>
         <w:shd w:val="clear" w:fill="auto"/>
         <w:spacing w:lineRule="auto" w:line="360" w:before="0" w:after="0"/>
         <w:ind w:hanging="0" w:left="720" w:right="0"/>
@@ -2693,7 +2773,7 @@
       </w:pPr>
       <w:r>
         <w:rPr>
-          <w:rFonts w:eastAsia="Times New Roman" w:cs="Times New Roman" w:ascii="Times New Roman" w:hAnsi="Times New Roman"/>
+          <w:rFonts w:eastAsia="Times New Roman" w:cs="Times New Roman"/>
           <w:b w:val="false"/>
           <w:i w:val="false"/>
           <w:caps w:val="false"/>
@@ -2718,7 +2798,6 @@
         <w:keepLines w:val="false"/>
         <w:pageBreakBefore w:val="false"/>
         <w:widowControl/>
-        <w:pBdr/>
         <w:shd w:val="clear" w:fill="auto"/>
         <w:spacing w:lineRule="auto" w:line="360" w:before="0" w:after="0"/>
         <w:ind w:hanging="0" w:left="720" w:right="0"/>
@@ -2744,7 +2823,7 @@
       </w:pPr>
       <w:r>
         <w:rPr>
-          <w:rFonts w:eastAsia="Times New Roman" w:cs="Times New Roman" w:ascii="Times New Roman" w:hAnsi="Times New Roman"/>
+          <w:rFonts w:eastAsia="Times New Roman" w:cs="Times New Roman"/>
           <w:b w:val="false"/>
           <w:i w:val="false"/>
           <w:caps w:val="false"/>
@@ -2769,7 +2848,6 @@
         <w:keepLines w:val="false"/>
         <w:pageBreakBefore w:val="false"/>
         <w:widowControl/>
-        <w:pBdr/>
         <w:shd w:val="clear" w:fill="auto"/>
         <w:spacing w:lineRule="auto" w:line="360" w:before="0" w:after="0"/>
         <w:ind w:hanging="0" w:left="720" w:right="0"/>
@@ -2795,7 +2873,7 @@
       </w:pPr>
       <w:r>
         <w:rPr>
-          <w:rFonts w:eastAsia="Times New Roman" w:cs="Times New Roman" w:ascii="Times New Roman" w:hAnsi="Times New Roman"/>
+          <w:rFonts w:eastAsia="Times New Roman" w:cs="Times New Roman"/>
           <w:b w:val="false"/>
           <w:i w:val="false"/>
           <w:caps w:val="false"/>
@@ -2820,7 +2898,6 @@
         <w:keepLines w:val="false"/>
         <w:pageBreakBefore w:val="false"/>
         <w:widowControl/>
-        <w:pBdr/>
         <w:shd w:val="clear" w:fill="auto"/>
         <w:spacing w:lineRule="auto" w:line="360" w:before="0" w:after="0"/>
         <w:ind w:hanging="0" w:left="720" w:right="0"/>
@@ -2846,7 +2923,7 @@
       </w:pPr>
       <w:r>
         <w:rPr>
-          <w:rFonts w:eastAsia="Times New Roman" w:cs="Times New Roman" w:ascii="Times New Roman" w:hAnsi="Times New Roman"/>
+          <w:rFonts w:eastAsia="Times New Roman" w:cs="Times New Roman"/>
           <w:b w:val="false"/>
           <w:i w:val="false"/>
           <w:caps w:val="false"/>
@@ -2871,7 +2948,6 @@
         <w:keepLines w:val="false"/>
         <w:pageBreakBefore w:val="false"/>
         <w:widowControl/>
-        <w:pBdr/>
         <w:shd w:val="clear" w:fill="auto"/>
         <w:spacing w:lineRule="auto" w:line="360" w:before="0" w:after="0"/>
         <w:ind w:hanging="0" w:left="720" w:right="0"/>
@@ -2897,7 +2973,7 @@
       </w:pPr>
       <w:r>
         <w:rPr>
-          <w:rFonts w:eastAsia="Times New Roman" w:cs="Times New Roman" w:ascii="Times New Roman" w:hAnsi="Times New Roman"/>
+          <w:rFonts w:eastAsia="Times New Roman" w:cs="Times New Roman"/>
           <w:b w:val="false"/>
           <w:i w:val="false"/>
           <w:caps w:val="false"/>
@@ -2922,7 +2998,6 @@
         <w:keepLines w:val="false"/>
         <w:pageBreakBefore w:val="false"/>
         <w:widowControl/>
-        <w:pBdr/>
         <w:shd w:val="clear" w:fill="auto"/>
         <w:spacing w:lineRule="auto" w:line="360" w:before="0" w:after="0"/>
         <w:ind w:hanging="0" w:left="720" w:right="0"/>
@@ -2948,7 +3023,7 @@
       </w:pPr>
       <w:r>
         <w:rPr>
-          <w:rFonts w:eastAsia="Times New Roman" w:cs="Times New Roman" w:ascii="Times New Roman" w:hAnsi="Times New Roman"/>
+          <w:rFonts w:eastAsia="Times New Roman" w:cs="Times New Roman"/>
           <w:b w:val="false"/>
           <w:i w:val="false"/>
           <w:caps w:val="false"/>
@@ -2974,7 +3049,6 @@
         <w:keepLines w:val="false"/>
         <w:pageBreakBefore w:val="false"/>
         <w:widowControl/>
-        <w:pBdr/>
         <w:shd w:val="clear" w:fill="auto"/>
         <w:bidi w:val="0"/>
         <w:spacing w:lineRule="auto" w:line="360" w:before="0" w:after="0"/>
@@ -3001,83 +3075,23 @@
       </w:pPr>
       <w:r>
         <w:rPr>
-          <w:rFonts w:eastAsia="Times New Roman" w:cs="Times New Roman" w:ascii="Times New Roman" w:hAnsi="Times New Roman"/>
-          <w:b w:val="false"/>
-          <w:i w:val="false"/>
-          <w:caps w:val="false"/>
-          <w:smallCaps w:val="false"/>
-          <w:strike w:val="false"/>
-          <w:dstrike w:val="false"/>
-          <w:color w:val="000000"/>
-          <w:position w:val="0"/>
-          <w:sz w:val="24"/>
-          <w:sz w:val="24"/>
-          <w:szCs w:val="24"/>
-          <w:u w:val="none"/>
-          <w:shd w:fill="auto" w:val="clear"/>
-          <w:vertAlign w:val="baseline"/>
-        </w:rPr>
-        <w:t xml:space="preserve">ZB-FTP Server, ZB-Routeur1 (172.16.40.254), Backbone-R3 </w:t>
-      </w:r>
-      <w:r>
-        <w:rPr>
-          <w:rFonts w:eastAsia="Times New Roman" w:cs="Times New Roman" w:ascii="Times New Roman" w:hAnsi="Times New Roman"/>
-          <w:b w:val="false"/>
-          <w:i w:val="false"/>
-          <w:caps w:val="false"/>
-          <w:smallCaps w:val="false"/>
-          <w:strike w:val="false"/>
-          <w:dstrike w:val="false"/>
-          <w:color w:val="000000"/>
-          <w:position w:val="0"/>
-          <w:sz w:val="24"/>
-          <w:sz w:val="24"/>
-          <w:szCs w:val="24"/>
-          <w:u w:val="none"/>
-          <w:shd w:fill="auto" w:val="clear"/>
-          <w:vertAlign w:val="baseline"/>
-        </w:rPr>
-        <w:t>(</w:t>
-      </w:r>
-      <w:r>
-        <w:rPr>
-          <w:rFonts w:eastAsia="Times New Roman" w:cs="Times New Roman" w:ascii="Times New Roman" w:hAnsi="Times New Roman"/>
-          <w:b w:val="false"/>
-          <w:i w:val="false"/>
-          <w:caps w:val="false"/>
-          <w:smallCaps w:val="false"/>
-          <w:strike w:val="false"/>
-          <w:dstrike w:val="false"/>
-          <w:color w:val="000000"/>
-          <w:position w:val="0"/>
-          <w:sz w:val="24"/>
-          <w:sz w:val="24"/>
-          <w:szCs w:val="24"/>
-          <w:u w:val="none"/>
-          <w:shd w:fill="auto" w:val="clear"/>
-          <w:vertAlign w:val="baseline"/>
-        </w:rPr>
-        <w:t>172.16.42.1</w:t>
-      </w:r>
-      <w:r>
-        <w:rPr>
-          <w:rFonts w:eastAsia="Times New Roman" w:cs="Times New Roman" w:ascii="Times New Roman" w:hAnsi="Times New Roman"/>
-          <w:b w:val="false"/>
-          <w:i w:val="false"/>
-          <w:caps w:val="false"/>
-          <w:smallCaps w:val="false"/>
-          <w:strike w:val="false"/>
-          <w:dstrike w:val="false"/>
-          <w:color w:val="000000"/>
-          <w:position w:val="0"/>
-          <w:sz w:val="24"/>
-          <w:sz w:val="24"/>
-          <w:szCs w:val="24"/>
-          <w:u w:val="none"/>
-          <w:shd w:fill="auto" w:val="clear"/>
-          <w:vertAlign w:val="baseline"/>
-        </w:rPr>
-        <w:t>)</w:t>
+          <w:rFonts w:eastAsia="Times New Roman" w:cs="Times New Roman"/>
+          <w:b w:val="false"/>
+          <w:i w:val="false"/>
+          <w:caps w:val="false"/>
+          <w:smallCaps w:val="false"/>
+          <w:strike w:val="false"/>
+          <w:dstrike w:val="false"/>
+          <w:color w:val="000000"/>
+          <w:position w:val="0"/>
+          <w:sz w:val="24"/>
+          <w:sz w:val="24"/>
+          <w:szCs w:val="24"/>
+          <w:u w:val="none"/>
+          <w:shd w:fill="auto" w:val="clear"/>
+          <w:vertAlign w:val="baseline"/>
+        </w:rPr>
+        <w:t>ZB-FTP Server, ZB-Routeur1 (172.16.40.254), Backbone-R3 (172.16.42.1)</w:t>
       </w:r>
     </w:p>
     <w:p>
@@ -3087,7 +3101,6 @@
         <w:keepLines w:val="false"/>
         <w:pageBreakBefore w:val="false"/>
         <w:widowControl/>
-        <w:pBdr/>
         <w:shd w:val="clear" w:fill="auto"/>
         <w:spacing w:lineRule="auto" w:line="360" w:before="0" w:after="160"/>
         <w:ind w:hanging="0" w:left="720" w:right="0"/>
@@ -3113,7 +3126,7 @@
       </w:pPr>
       <w:r>
         <w:rPr>
-          <w:rFonts w:eastAsia="Times New Roman" w:cs="Times New Roman" w:ascii="Times New Roman" w:hAnsi="Times New Roman"/>
+          <w:rFonts w:eastAsia="Times New Roman" w:cs="Times New Roman"/>
           <w:b w:val="false"/>
           <w:i w:val="false"/>
           <w:caps w:val="false"/>
@@ -3133,7 +3146,7 @@
       </w:r>
       <w:r>
         <w:rPr>
-          <w:rFonts w:eastAsia="Times New Roman" w:cs="Times New Roman" w:ascii="Times New Roman" w:hAnsi="Times New Roman"/>
+          <w:rFonts w:eastAsia="Times New Roman" w:cs="Times New Roman"/>
           <w:b/>
           <w:i w:val="false"/>
           <w:caps w:val="false"/>
@@ -3153,7 +3166,7 @@
       </w:r>
       <w:r>
         <w:rPr>
-          <w:rFonts w:eastAsia="Times New Roman" w:cs="Times New Roman" w:ascii="Times New Roman" w:hAnsi="Times New Roman"/>
+          <w:rFonts w:eastAsia="Times New Roman" w:cs="Times New Roman"/>
           <w:b w:val="false"/>
           <w:i w:val="false"/>
           <w:caps w:val="false"/>
@@ -3210,7 +3223,6 @@
               <w:keepNext w:val="false"/>
               <w:keepLines w:val="false"/>
               <w:widowControl/>
-              <w:pBdr/>
               <w:shd w:val="clear" w:fill="auto"/>
               <w:spacing w:lineRule="auto" w:line="360" w:before="0" w:after="160"/>
               <w:ind w:hanging="0" w:left="0" w:right="0"/>
@@ -3236,7 +3248,7 @@
             </w:pPr>
             <w:r>
               <w:rPr>
-                <w:rFonts w:eastAsia="Times New Roman" w:cs="Times New Roman" w:ascii="Times New Roman" w:hAnsi="Times New Roman"/>
+                <w:rFonts w:eastAsia="Times New Roman" w:cs="Times New Roman"/>
                 <w:b/>
                 <w:i w:val="false"/>
                 <w:caps w:val="false"/>
@@ -3273,7 +3285,6 @@
               <w:keepNext w:val="false"/>
               <w:keepLines w:val="false"/>
               <w:widowControl/>
-              <w:pBdr/>
               <w:shd w:val="clear" w:fill="auto"/>
               <w:spacing w:lineRule="auto" w:line="360" w:before="0" w:after="160"/>
               <w:ind w:hanging="0" w:left="0" w:right="0"/>
@@ -3299,7 +3310,7 @@
             </w:pPr>
             <w:r>
               <w:rPr>
-                <w:rFonts w:eastAsia="Times New Roman" w:cs="Times New Roman" w:ascii="Times New Roman" w:hAnsi="Times New Roman"/>
+                <w:rFonts w:eastAsia="Times New Roman" w:cs="Times New Roman"/>
                 <w:b/>
                 <w:i w:val="false"/>
                 <w:caps w:val="false"/>
@@ -3341,7 +3352,6 @@
               <w:keepNext w:val="false"/>
               <w:keepLines w:val="false"/>
               <w:widowControl/>
-              <w:pBdr/>
               <w:shd w:val="clear" w:fill="auto"/>
               <w:spacing w:lineRule="auto" w:line="360" w:before="0" w:after="160"/>
               <w:ind w:hanging="0" w:left="0" w:right="0"/>
@@ -3367,7 +3377,7 @@
             </w:pPr>
             <w:r>
               <w:rPr>
-                <w:rFonts w:eastAsia="Times New Roman" w:cs="Times New Roman" w:ascii="Times New Roman" w:hAnsi="Times New Roman"/>
+                <w:rFonts w:eastAsia="Times New Roman" w:cs="Times New Roman"/>
                 <w:b/>
                 <w:i w:val="false"/>
                 <w:caps w:val="false"/>
@@ -3403,9 +3413,7 @@
               <w:pStyle w:val="normal1"/>
               <w:keepNext w:val="false"/>
               <w:keepLines w:val="false"/>
-              <w:pageBreakBefore w:val="false"/>
               <w:widowControl/>
-              <w:pBdr/>
               <w:shd w:val="clear" w:fill="auto"/>
               <w:bidi w:val="0"/>
               <w:spacing w:lineRule="auto" w:line="360" w:before="0" w:after="0"/>
@@ -3432,7 +3440,7 @@
             </w:pPr>
             <w:r>
               <w:rPr>
-                <w:rFonts w:eastAsia="Times New Roman" w:cs="Times New Roman" w:ascii="Times New Roman" w:hAnsi="Times New Roman"/>
+                <w:rFonts w:eastAsia="Times New Roman" w:cs="Times New Roman"/>
                 <w:b w:val="false"/>
                 <w:i w:val="false"/>
                 <w:caps w:val="false"/>
@@ -3448,7 +3456,7 @@
                 <w:shd w:fill="auto" w:val="clear"/>
                 <w:vertAlign w:val="baseline"/>
               </w:rPr>
-              <w:t xml:space="preserve">ZB-Routeur1 , Backbone-R3 </w:t>
+              <w:t>ZB-Routeur1 , Backbone-R3</w:t>
             </w:r>
           </w:p>
         </w:tc>
@@ -3474,7 +3482,6 @@
               <w:keepNext w:val="false"/>
               <w:keepLines w:val="false"/>
               <w:widowControl/>
-              <w:pBdr/>
               <w:shd w:val="clear" w:fill="auto"/>
               <w:spacing w:lineRule="auto" w:line="360" w:before="0" w:after="160"/>
               <w:ind w:hanging="0" w:left="0" w:right="0"/>
@@ -3500,7 +3507,7 @@
             </w:pPr>
             <w:r>
               <w:rPr>
-                <w:rFonts w:eastAsia="Times New Roman" w:cs="Times New Roman" w:ascii="Times New Roman" w:hAnsi="Times New Roman"/>
+                <w:rFonts w:eastAsia="Times New Roman" w:cs="Times New Roman"/>
                 <w:b/>
                 <w:i w:val="false"/>
                 <w:caps w:val="false"/>
@@ -3536,9 +3543,7 @@
               <w:pStyle w:val="normal1"/>
               <w:keepNext w:val="false"/>
               <w:keepLines w:val="false"/>
-              <w:pageBreakBefore w:val="false"/>
               <w:widowControl/>
-              <w:pBdr/>
               <w:shd w:val="clear" w:fill="auto"/>
               <w:bidi w:val="0"/>
               <w:spacing w:lineRule="auto" w:line="360" w:before="0" w:after="0"/>
@@ -3565,7 +3570,7 @@
             </w:pPr>
             <w:r>
               <w:rPr>
-                <w:rFonts w:eastAsia="Times New Roman" w:cs="Times New Roman" w:ascii="Times New Roman" w:hAnsi="Times New Roman"/>
+                <w:rFonts w:eastAsia="Times New Roman" w:cs="Times New Roman"/>
                 <w:b w:val="false"/>
                 <w:i w:val="false"/>
                 <w:caps w:val="false"/>
@@ -3581,7 +3586,7 @@
                 <w:shd w:fill="auto" w:val="clear"/>
                 <w:vertAlign w:val="baseline"/>
               </w:rPr>
-              <w:t xml:space="preserve">ZB-Routeur1 , Backbone-R3 </w:t>
+              <w:t>ZB-Routeur1 , Backbone-R3</w:t>
             </w:r>
           </w:p>
         </w:tc>
@@ -3607,7 +3612,6 @@
               <w:keepNext w:val="false"/>
               <w:keepLines w:val="false"/>
               <w:widowControl/>
-              <w:pBdr/>
               <w:shd w:val="clear" w:fill="auto"/>
               <w:spacing w:lineRule="auto" w:line="360" w:before="0" w:after="160"/>
               <w:ind w:hanging="0" w:left="0" w:right="0"/>
@@ -3633,7 +3637,7 @@
             </w:pPr>
             <w:r>
               <w:rPr>
-                <w:rFonts w:eastAsia="Times New Roman" w:cs="Times New Roman" w:ascii="Times New Roman" w:hAnsi="Times New Roman"/>
+                <w:rFonts w:eastAsia="Times New Roman" w:cs="Times New Roman"/>
                 <w:b/>
                 <w:i w:val="false"/>
                 <w:caps w:val="false"/>
@@ -3669,9 +3673,7 @@
               <w:pStyle w:val="normal1"/>
               <w:keepNext w:val="false"/>
               <w:keepLines w:val="false"/>
-              <w:pageBreakBefore w:val="false"/>
               <w:widowControl/>
-              <w:pBdr/>
               <w:shd w:val="clear" w:fill="auto"/>
               <w:bidi w:val="0"/>
               <w:spacing w:lineRule="auto" w:line="360" w:before="0" w:after="0"/>
@@ -3698,7 +3700,7 @@
             </w:pPr>
             <w:r>
               <w:rPr>
-                <w:rFonts w:eastAsia="Times New Roman" w:cs="Times New Roman" w:ascii="Times New Roman" w:hAnsi="Times New Roman"/>
+                <w:rFonts w:eastAsia="Times New Roman" w:cs="Times New Roman"/>
                 <w:b w:val="false"/>
                 <w:i w:val="false"/>
                 <w:caps w:val="false"/>
@@ -3714,7 +3716,7 @@
                 <w:shd w:fill="auto" w:val="clear"/>
                 <w:vertAlign w:val="baseline"/>
               </w:rPr>
-              <w:t xml:space="preserve">ZB-Routeur1 , Backbone-R3 </w:t>
+              <w:t>ZB-Routeur1 , Backbone-R3</w:t>
             </w:r>
           </w:p>
         </w:tc>
@@ -3727,7 +3729,6 @@
         <w:keepLines w:val="false"/>
         <w:pageBreakBefore w:val="false"/>
         <w:widowControl/>
-        <w:pBdr/>
         <w:shd w:val="clear" w:fill="auto"/>
         <w:spacing w:lineRule="auto" w:line="360" w:before="0" w:after="0"/>
         <w:ind w:hanging="0" w:left="720" w:right="0"/>
@@ -3753,7 +3754,7 @@
       </w:pPr>
       <w:r>
         <w:rPr>
-          <w:rFonts w:eastAsia="Times New Roman" w:cs="Times New Roman" w:ascii="Times New Roman" w:hAnsi="Times New Roman"/>
+          <w:rFonts w:eastAsia="Times New Roman" w:cs="Times New Roman"/>
           <w:b w:val="false"/>
           <w:i w:val="false"/>
           <w:caps w:val="false"/>
@@ -3782,7 +3783,6 @@
           <w:ilvl w:val="0"/>
           <w:numId w:val="2"/>
         </w:numPr>
-        <w:pBdr/>
         <w:shd w:val="clear" w:fill="auto"/>
         <w:spacing w:lineRule="auto" w:line="360" w:before="0" w:after="0"/>
         <w:ind w:hanging="360" w:left="720" w:right="0"/>
@@ -3808,7 +3808,7 @@
       </w:pPr>
       <w:r>
         <w:rPr>
-          <w:rFonts w:eastAsia="Times New Roman" w:cs="Times New Roman" w:ascii="Times New Roman" w:hAnsi="Times New Roman"/>
+          <w:rFonts w:eastAsia="Times New Roman" w:cs="Times New Roman"/>
           <w:b w:val="false"/>
           <w:i w:val="false"/>
           <w:caps w:val="false"/>
@@ -3838,7 +3838,6 @@
           <w:ilvl w:val="0"/>
           <w:numId w:val="3"/>
         </w:numPr>
-        <w:pBdr/>
         <w:shd w:val="clear" w:fill="auto"/>
         <w:spacing w:lineRule="auto" w:line="360" w:before="0" w:after="0"/>
         <w:ind w:hanging="360" w:left="1080" w:right="0"/>
@@ -3863,7 +3862,7 @@
       </w:pPr>
       <w:r>
         <w:rPr>
-          <w:rFonts w:eastAsia="Times New Roman" w:cs="Times New Roman" w:ascii="Times New Roman" w:hAnsi="Times New Roman"/>
+          <w:rFonts w:eastAsia="Times New Roman" w:cs="Times New Roman"/>
           <w:b w:val="false"/>
           <w:i w:val="false"/>
           <w:caps w:val="false"/>
@@ -3883,7 +3882,7 @@
       </w:r>
       <w:r>
         <w:rPr>
-          <w:rFonts w:eastAsia="Times New Roman" w:cs="Times New Roman" w:ascii="Times New Roman" w:hAnsi="Times New Roman"/>
+          <w:rFonts w:eastAsia="Times New Roman" w:cs="Times New Roman"/>
           <w:b/>
           <w:i w:val="false"/>
           <w:caps w:val="false"/>
@@ -3903,7 +3902,7 @@
       </w:r>
       <w:r>
         <w:rPr>
-          <w:rFonts w:eastAsia="Times New Roman" w:cs="Times New Roman" w:ascii="Times New Roman" w:hAnsi="Times New Roman"/>
+          <w:rFonts w:eastAsia="Times New Roman" w:cs="Times New Roman"/>
           <w:b w:val="false"/>
           <w:i w:val="false"/>
           <w:caps w:val="false"/>
@@ -3923,7 +3922,7 @@
       </w:r>
       <w:r>
         <w:rPr>
-          <w:rFonts w:eastAsia="Times New Roman" w:cs="Times New Roman" w:ascii="Times New Roman" w:hAnsi="Times New Roman"/>
+          <w:rFonts w:eastAsia="Times New Roman" w:cs="Times New Roman"/>
           <w:b/>
           <w:i w:val="false"/>
           <w:caps w:val="false"/>
@@ -3943,7 +3942,7 @@
       </w:r>
       <w:r>
         <w:rPr>
-          <w:rFonts w:eastAsia="Times New Roman" w:cs="Times New Roman" w:ascii="Times New Roman" w:hAnsi="Times New Roman"/>
+          <w:rFonts w:eastAsia="Times New Roman" w:cs="Times New Roman"/>
           <w:b w:val="false"/>
           <w:i w:val="false"/>
           <w:caps w:val="false"/>
@@ -3963,7 +3962,7 @@
       </w:r>
       <w:r>
         <w:rPr>
-          <w:rFonts w:eastAsia="Times New Roman" w:cs="Times New Roman" w:ascii="Times New Roman" w:hAnsi="Times New Roman"/>
+          <w:rFonts w:eastAsia="Times New Roman" w:cs="Times New Roman"/>
           <w:b/>
           <w:i w:val="false"/>
           <w:caps w:val="false"/>
@@ -3983,7 +3982,7 @@
       </w:r>
       <w:r>
         <w:rPr>
-          <w:rFonts w:eastAsia="Times New Roman" w:cs="Times New Roman" w:ascii="Times New Roman" w:hAnsi="Times New Roman"/>
+          <w:rFonts w:eastAsia="Times New Roman" w:cs="Times New Roman"/>
           <w:b w:val="false"/>
           <w:i w:val="false"/>
           <w:caps w:val="false"/>
@@ -4009,7 +4008,6 @@
         <w:keepLines w:val="false"/>
         <w:pageBreakBefore w:val="false"/>
         <w:widowControl/>
-        <w:pBdr/>
         <w:shd w:val="clear" w:fill="auto"/>
         <w:spacing w:lineRule="auto" w:line="360" w:before="0" w:after="0"/>
         <w:ind w:hanging="0" w:left="1080" w:right="0"/>
@@ -4035,7 +4033,7 @@
       </w:pPr>
       <w:r>
         <w:rPr>
-          <w:rFonts w:eastAsia="Times New Roman" w:cs="Times New Roman" w:ascii="Times New Roman" w:hAnsi="Times New Roman"/>
+          <w:rFonts w:eastAsia="Times New Roman" w:cs="Times New Roman"/>
           <w:b/>
           <w:i/>
           <w:caps w:val="false"/>
@@ -4065,7 +4063,6 @@
           <w:ilvl w:val="0"/>
           <w:numId w:val="3"/>
         </w:numPr>
-        <w:pBdr/>
         <w:shd w:val="clear" w:fill="auto"/>
         <w:spacing w:lineRule="auto" w:line="360" w:before="0" w:after="0"/>
         <w:ind w:hanging="360" w:left="1080" w:right="0"/>
@@ -4090,7 +4087,7 @@
       </w:pPr>
       <w:r>
         <w:rPr>
-          <w:rFonts w:eastAsia="Times New Roman" w:cs="Times New Roman" w:ascii="Times New Roman" w:hAnsi="Times New Roman"/>
+          <w:rFonts w:eastAsia="Times New Roman" w:cs="Times New Roman"/>
           <w:b w:val="false"/>
           <w:i w:val="false"/>
           <w:caps w:val="false"/>
@@ -4110,7 +4107,7 @@
       </w:r>
       <w:r>
         <w:rPr>
-          <w:rFonts w:eastAsia="Times New Roman" w:cs="Times New Roman" w:ascii="Times New Roman" w:hAnsi="Times New Roman"/>
+          <w:rFonts w:eastAsia="Times New Roman" w:cs="Times New Roman"/>
           <w:b/>
           <w:i w:val="false"/>
           <w:caps w:val="false"/>
@@ -4130,7 +4127,7 @@
       </w:r>
       <w:r>
         <w:rPr>
-          <w:rFonts w:eastAsia="Times New Roman" w:cs="Times New Roman" w:ascii="Times New Roman" w:hAnsi="Times New Roman"/>
+          <w:rFonts w:eastAsia="Times New Roman" w:cs="Times New Roman"/>
           <w:b w:val="false"/>
           <w:i w:val="false"/>
           <w:caps w:val="false"/>
@@ -4150,7 +4147,7 @@
       </w:r>
       <w:r>
         <w:rPr>
-          <w:rFonts w:eastAsia="Times New Roman" w:cs="Times New Roman" w:ascii="Times New Roman" w:hAnsi="Times New Roman"/>
+          <w:rFonts w:eastAsia="Times New Roman" w:cs="Times New Roman"/>
           <w:b/>
           <w:i w:val="false"/>
           <w:caps w:val="false"/>
@@ -4170,7 +4167,7 @@
       </w:r>
       <w:r>
         <w:rPr>
-          <w:rFonts w:eastAsia="Times New Roman" w:cs="Times New Roman" w:ascii="Times New Roman" w:hAnsi="Times New Roman"/>
+          <w:rFonts w:eastAsia="Times New Roman" w:cs="Times New Roman"/>
           <w:b w:val="false"/>
           <w:i w:val="false"/>
           <w:caps w:val="false"/>
@@ -4196,7 +4193,6 @@
         <w:keepLines w:val="false"/>
         <w:pageBreakBefore w:val="false"/>
         <w:widowControl/>
-        <w:pBdr/>
         <w:shd w:val="clear" w:fill="auto"/>
         <w:bidi w:val="0"/>
         <w:spacing w:lineRule="auto" w:line="360" w:before="0" w:after="0"/>
@@ -4206,110 +4202,29 @@
       </w:pPr>
       <w:r>
         <w:rPr>
-          <w:rFonts w:eastAsia="Times New Roman" w:cs="Times New Roman" w:ascii="Times New Roman" w:hAnsi="Times New Roman"/>
-          <w:b w:val="false"/>
-          <w:i w:val="false"/>
-          <w:caps w:val="false"/>
-          <w:smallCaps w:val="false"/>
-          <w:strike w:val="false"/>
-          <w:dstrike w:val="false"/>
-          <w:color w:val="000000"/>
-          <w:position w:val="0"/>
-          <w:sz w:val="24"/>
-          <w:sz w:val="24"/>
-          <w:szCs w:val="24"/>
-          <w:u w:val="none"/>
-          <w:shd w:fill="auto" w:val="clear"/>
-          <w:vertAlign w:val="baseline"/>
-        </w:rPr>
-        <w:t>Lorsque l'interface F0/5 sur ZB-Switch2 est désactivée, le trafic Ping est temporairement interrompu jusqu'</w:t>
-      </w:r>
-      <w:r>
-        <w:rPr>
-          <w:rFonts w:eastAsia="Times New Roman" w:cs="Times New Roman" w:ascii="Times New Roman" w:hAnsi="Times New Roman"/>
-          <w:b w:val="false"/>
-          <w:i w:val="false"/>
-          <w:caps w:val="false"/>
-          <w:smallCaps w:val="false"/>
-          <w:strike w:val="false"/>
-          <w:dstrike w:val="false"/>
-          <w:color w:val="000000"/>
-          <w:position w:val="0"/>
-          <w:sz w:val="24"/>
-          <w:sz w:val="24"/>
-          <w:szCs w:val="24"/>
-          <w:u w:val="none"/>
-          <w:shd w:fill="auto" w:val="clear"/>
-          <w:vertAlign w:val="baseline"/>
-        </w:rPr>
-        <w:t>a</w:t>
-      </w:r>
-      <w:r>
-        <w:rPr>
-          <w:rFonts w:eastAsia="Times New Roman" w:cs="Times New Roman" w:ascii="Times New Roman" w:hAnsi="Times New Roman"/>
-          <w:b w:val="false"/>
-          <w:i w:val="false"/>
-          <w:caps w:val="false"/>
-          <w:smallCaps w:val="false"/>
-          <w:strike w:val="false"/>
-          <w:dstrike w:val="false"/>
-          <w:color w:val="000000"/>
-          <w:position w:val="0"/>
-          <w:sz w:val="24"/>
-          <w:sz w:val="24"/>
-          <w:szCs w:val="24"/>
-          <w:u w:val="none"/>
-          <w:shd w:fill="auto" w:val="clear"/>
-          <w:vertAlign w:val="baseline"/>
-        </w:rPr>
-        <w:t xml:space="preserve"> ce que le r</w:t>
-      </w:r>
-      <w:r>
-        <w:rPr>
-          <w:rFonts w:eastAsia="Times New Roman" w:cs="Times New Roman" w:ascii="Times New Roman" w:hAnsi="Times New Roman"/>
-          <w:b w:val="false"/>
-          <w:i w:val="false"/>
-          <w:caps w:val="false"/>
-          <w:smallCaps w:val="false"/>
-          <w:strike w:val="false"/>
-          <w:dstrike w:val="false"/>
-          <w:color w:val="000000"/>
-          <w:position w:val="0"/>
-          <w:sz w:val="24"/>
-          <w:sz w:val="24"/>
-          <w:szCs w:val="24"/>
-          <w:u w:val="none"/>
-          <w:shd w:fill="auto" w:val="clear"/>
-          <w:vertAlign w:val="baseline"/>
-        </w:rPr>
-        <w:t>é</w:t>
-      </w:r>
-      <w:r>
-        <w:rPr>
-          <w:rFonts w:eastAsia="Times New Roman" w:cs="Times New Roman" w:ascii="Times New Roman" w:hAnsi="Times New Roman"/>
-          <w:b w:val="false"/>
-          <w:i w:val="false"/>
-          <w:caps w:val="false"/>
-          <w:smallCaps w:val="false"/>
-          <w:strike w:val="false"/>
-          <w:dstrike w:val="false"/>
-          <w:color w:val="000000"/>
-          <w:position w:val="0"/>
-          <w:sz w:val="24"/>
-          <w:sz w:val="24"/>
-          <w:szCs w:val="24"/>
-          <w:u w:val="none"/>
-          <w:shd w:fill="auto" w:val="clear"/>
-          <w:vertAlign w:val="baseline"/>
-        </w:rPr>
-        <w:t>seau trouve un autre chemin pour le trafic.</w:t>
+          <w:rFonts w:eastAsia="Times New Roman" w:cs="Times New Roman"/>
+          <w:b w:val="false"/>
+          <w:i w:val="false"/>
+          <w:caps w:val="false"/>
+          <w:smallCaps w:val="false"/>
+          <w:strike w:val="false"/>
+          <w:dstrike w:val="false"/>
+          <w:color w:val="000000"/>
+          <w:position w:val="0"/>
+          <w:sz w:val="24"/>
+          <w:sz w:val="24"/>
+          <w:szCs w:val="24"/>
+          <w:u w:val="none"/>
+          <w:shd w:fill="auto" w:val="clear"/>
+          <w:vertAlign w:val="baseline"/>
+        </w:rPr>
+        <w:t>Lorsque l'interface F0/5 sur ZB-Switch2 est désactivée, le trafic Ping est temporairement interrompu jusqu'a ce que le réseau trouve un autre chemin pour le trafic.</w:t>
       </w:r>
     </w:p>
     <w:p>
       <w:pPr>
         <w:pStyle w:val="normal1"/>
         <w:widowControl/>
-        <w:pBdr/>
         <w:shd w:val="clear" w:fill="auto"/>
         <w:bidi w:val="0"/>
         <w:spacing w:lineRule="auto" w:line="360" w:before="0" w:after="0"/>
@@ -4335,14 +4250,29 @@
         </w:rPr>
       </w:pPr>
       <w:r>
-        <w:rPr/>
+        <w:rPr>
+          <w:rFonts w:eastAsia="Times New Roman" w:cs="Times New Roman"/>
+          <w:b w:val="false"/>
+          <w:i w:val="false"/>
+          <w:caps w:val="false"/>
+          <w:smallCaps w:val="false"/>
+          <w:strike w:val="false"/>
+          <w:dstrike w:val="false"/>
+          <w:color w:val="000000"/>
+          <w:position w:val="0"/>
+          <w:sz w:val="24"/>
+          <w:sz w:val="24"/>
+          <w:szCs w:val="24"/>
+          <w:u w:val="none"/>
+          <w:shd w:fill="auto" w:val="clear"/>
+          <w:vertAlign w:val="baseline"/>
+        </w:rPr>
       </w:r>
     </w:p>
     <w:p>
       <w:pPr>
         <w:pStyle w:val="normal1"/>
         <w:widowControl/>
-        <w:pBdr/>
         <w:shd w:val="clear" w:fill="auto"/>
         <w:bidi w:val="0"/>
         <w:spacing w:lineRule="auto" w:line="360" w:before="0" w:after="0"/>
@@ -4368,7 +4298,23 @@
         </w:rPr>
       </w:pPr>
       <w:r>
-        <w:rPr/>
+        <w:rPr>
+          <w:rFonts w:eastAsia="Times New Roman" w:cs="Times New Roman"/>
+          <w:b w:val="false"/>
+          <w:i w:val="false"/>
+          <w:caps w:val="false"/>
+          <w:smallCaps w:val="false"/>
+          <w:strike w:val="false"/>
+          <w:dstrike w:val="false"/>
+          <w:color w:val="000000"/>
+          <w:position w:val="0"/>
+          <w:sz w:val="24"/>
+          <w:sz w:val="24"/>
+          <w:szCs w:val="24"/>
+          <w:u w:val="none"/>
+          <w:shd w:fill="auto" w:val="clear"/>
+          <w:vertAlign w:val="baseline"/>
+        </w:rPr>
       </w:r>
     </w:p>
     <w:p>
@@ -4382,7 +4328,6 @@
           <w:ilvl w:val="0"/>
           <w:numId w:val="3"/>
         </w:numPr>
-        <w:pBdr/>
         <w:shd w:val="clear" w:fill="auto"/>
         <w:spacing w:lineRule="auto" w:line="360" w:before="0" w:after="0"/>
         <w:ind w:hanging="360" w:left="1080" w:right="0"/>
@@ -4407,7 +4352,7 @@
       </w:pPr>
       <w:r>
         <w:rPr>
-          <w:rFonts w:eastAsia="Times New Roman" w:cs="Times New Roman" w:ascii="Times New Roman" w:hAnsi="Times New Roman"/>
+          <w:rFonts w:eastAsia="Times New Roman" w:cs="Times New Roman"/>
           <w:b w:val="false"/>
           <w:i w:val="false"/>
           <w:caps w:val="false"/>
@@ -4430,7 +4375,6 @@
       <w:pPr>
         <w:pStyle w:val="normal1"/>
         <w:widowControl/>
-        <w:pBdr/>
         <w:shd w:val="clear" w:fill="auto"/>
         <w:spacing w:lineRule="auto" w:line="360" w:before="0" w:after="0"/>
         <w:ind w:hanging="360" w:left="1080" w:right="0"/>
@@ -4454,11 +4398,26 @@
         </w:rPr>
       </w:pPr>
       <w:r>
-        <w:rPr/>
+        <w:rPr>
+          <w:rFonts w:eastAsia="Times New Roman" w:cs="Times New Roman"/>
+          <w:i w:val="false"/>
+          <w:caps w:val="false"/>
+          <w:smallCaps w:val="false"/>
+          <w:strike w:val="false"/>
+          <w:dstrike w:val="false"/>
+          <w:color w:val="000000"/>
+          <w:position w:val="0"/>
+          <w:sz w:val="24"/>
+          <w:sz w:val="24"/>
+          <w:szCs w:val="24"/>
+          <w:u w:val="none"/>
+          <w:shd w:fill="auto" w:val="clear"/>
+          <w:vertAlign w:val="baseline"/>
+        </w:rPr>
         <mc:AlternateContent>
           <mc:Choice Requires="wps">
             <w:drawing>
-              <wp:anchor behindDoc="0" distT="0" distB="0" distL="0" distR="0" simplePos="0" locked="0" layoutInCell="1" allowOverlap="1" relativeHeight="4">
+              <wp:anchor behindDoc="0" distT="6350" distB="6350" distL="6350" distR="6350" simplePos="0" locked="0" layoutInCell="1" allowOverlap="1" relativeHeight="5">
                 <wp:simplePos x="0" y="0"/>
                 <wp:positionH relativeFrom="column">
                   <wp:posOffset>1469390</wp:posOffset>
@@ -4504,10 +4463,14 @@
                               <w:spacing w:lineRule="exact" w:line="240" w:before="0" w:after="0"/>
                               <w:ind w:hanging="0" w:left="0" w:right="0"/>
                               <w:jc w:val="left"/>
-                              <w:rPr/>
+                              <w:rPr>
+                                <w:color w:val="000000"/>
+                              </w:rPr>
                             </w:pPr>
                             <w:r>
-                              <w:rPr/>
+                              <w:rPr>
+                                <w:color w:val="000000"/>
+                              </w:rPr>
                             </w:r>
                           </w:p>
                         </w:txbxContent>
@@ -4534,10 +4497,14 @@
                         <w:spacing w:lineRule="exact" w:line="240" w:before="0" w:after="0"/>
                         <w:ind w:hanging="0" w:left="0" w:right="0"/>
                         <w:jc w:val="left"/>
-                        <w:rPr/>
+                        <w:rPr>
+                          <w:color w:val="000000"/>
+                        </w:rPr>
                       </w:pPr>
                       <w:r>
-                        <w:rPr/>
+                        <w:rPr>
+                          <w:color w:val="000000"/>
+                        </w:rPr>
                       </w:r>
                     </w:p>
                   </w:txbxContent>
@@ -4599,7 +4566,6 @@
       <w:pPr>
         <w:pStyle w:val="normal1"/>
         <w:widowControl/>
-        <w:pBdr/>
         <w:shd w:val="clear" w:fill="auto"/>
         <w:spacing w:lineRule="auto" w:line="360" w:before="0" w:after="0"/>
         <w:ind w:hanging="360" w:left="1080" w:right="0"/>
@@ -4623,14 +4589,28 @@
         </w:rPr>
       </w:pPr>
       <w:r>
-        <w:rPr/>
+        <w:rPr>
+          <w:rFonts w:eastAsia="Times New Roman" w:cs="Times New Roman"/>
+          <w:i w:val="false"/>
+          <w:caps w:val="false"/>
+          <w:smallCaps w:val="false"/>
+          <w:strike w:val="false"/>
+          <w:dstrike w:val="false"/>
+          <w:color w:val="000000"/>
+          <w:position w:val="0"/>
+          <w:sz w:val="24"/>
+          <w:sz w:val="24"/>
+          <w:szCs w:val="24"/>
+          <w:u w:val="none"/>
+          <w:shd w:fill="auto" w:val="clear"/>
+          <w:vertAlign w:val="baseline"/>
+        </w:rPr>
       </w:r>
     </w:p>
     <w:p>
       <w:pPr>
         <w:pStyle w:val="normal1"/>
         <w:widowControl/>
-        <w:pBdr/>
         <w:shd w:val="clear" w:fill="auto"/>
         <w:spacing w:lineRule="auto" w:line="360" w:before="0" w:after="0"/>
         <w:ind w:hanging="360" w:left="1080" w:right="0"/>
@@ -4654,14 +4634,28 @@
         </w:rPr>
       </w:pPr>
       <w:r>
-        <w:rPr/>
+        <w:rPr>
+          <w:rFonts w:eastAsia="Times New Roman" w:cs="Times New Roman"/>
+          <w:i w:val="false"/>
+          <w:caps w:val="false"/>
+          <w:smallCaps w:val="false"/>
+          <w:strike w:val="false"/>
+          <w:dstrike w:val="false"/>
+          <w:color w:val="000000"/>
+          <w:position w:val="0"/>
+          <w:sz w:val="24"/>
+          <w:sz w:val="24"/>
+          <w:szCs w:val="24"/>
+          <w:u w:val="none"/>
+          <w:shd w:fill="auto" w:val="clear"/>
+          <w:vertAlign w:val="baseline"/>
+        </w:rPr>
       </w:r>
     </w:p>
     <w:p>
       <w:pPr>
         <w:pStyle w:val="normal1"/>
         <w:widowControl/>
-        <w:pBdr/>
         <w:shd w:val="clear" w:fill="auto"/>
         <w:spacing w:lineRule="auto" w:line="360" w:before="0" w:after="0"/>
         <w:ind w:hanging="360" w:left="1080" w:right="0"/>
@@ -4685,14 +4679,28 @@
         </w:rPr>
       </w:pPr>
       <w:r>
-        <w:rPr/>
+        <w:rPr>
+          <w:rFonts w:eastAsia="Times New Roman" w:cs="Times New Roman"/>
+          <w:i w:val="false"/>
+          <w:caps w:val="false"/>
+          <w:smallCaps w:val="false"/>
+          <w:strike w:val="false"/>
+          <w:dstrike w:val="false"/>
+          <w:color w:val="000000"/>
+          <w:position w:val="0"/>
+          <w:sz w:val="24"/>
+          <w:sz w:val="24"/>
+          <w:szCs w:val="24"/>
+          <w:u w:val="none"/>
+          <w:shd w:fill="auto" w:val="clear"/>
+          <w:vertAlign w:val="baseline"/>
+        </w:rPr>
       </w:r>
     </w:p>
     <w:p>
       <w:pPr>
         <w:pStyle w:val="normal1"/>
         <w:widowControl/>
-        <w:pBdr/>
         <w:shd w:val="clear" w:fill="auto"/>
         <w:spacing w:lineRule="auto" w:line="360" w:before="0" w:after="0"/>
         <w:ind w:hanging="360" w:left="1080" w:right="0"/>
@@ -4716,14 +4724,28 @@
         </w:rPr>
       </w:pPr>
       <w:r>
-        <w:rPr/>
+        <w:rPr>
+          <w:rFonts w:eastAsia="Times New Roman" w:cs="Times New Roman"/>
+          <w:i w:val="false"/>
+          <w:caps w:val="false"/>
+          <w:smallCaps w:val="false"/>
+          <w:strike w:val="false"/>
+          <w:dstrike w:val="false"/>
+          <w:color w:val="000000"/>
+          <w:position w:val="0"/>
+          <w:sz w:val="24"/>
+          <w:sz w:val="24"/>
+          <w:szCs w:val="24"/>
+          <w:u w:val="none"/>
+          <w:shd w:fill="auto" w:val="clear"/>
+          <w:vertAlign w:val="baseline"/>
+        </w:rPr>
       </w:r>
     </w:p>
     <w:p>
       <w:pPr>
         <w:pStyle w:val="normal1"/>
         <w:widowControl/>
-        <w:pBdr/>
         <w:shd w:val="clear" w:fill="auto"/>
         <w:spacing w:lineRule="auto" w:line="360" w:before="0" w:after="0"/>
         <w:ind w:hanging="360" w:left="1080" w:right="0"/>
@@ -4747,14 +4769,28 @@
         </w:rPr>
       </w:pPr>
       <w:r>
-        <w:rPr/>
+        <w:rPr>
+          <w:rFonts w:eastAsia="Times New Roman" w:cs="Times New Roman"/>
+          <w:i w:val="false"/>
+          <w:caps w:val="false"/>
+          <w:smallCaps w:val="false"/>
+          <w:strike w:val="false"/>
+          <w:dstrike w:val="false"/>
+          <w:color w:val="000000"/>
+          <w:position w:val="0"/>
+          <w:sz w:val="24"/>
+          <w:sz w:val="24"/>
+          <w:szCs w:val="24"/>
+          <w:u w:val="none"/>
+          <w:shd w:fill="auto" w:val="clear"/>
+          <w:vertAlign w:val="baseline"/>
+        </w:rPr>
       </w:r>
     </w:p>
     <w:p>
       <w:pPr>
         <w:pStyle w:val="normal1"/>
         <w:widowControl/>
-        <w:pBdr/>
         <w:shd w:val="clear" w:fill="auto"/>
         <w:spacing w:lineRule="auto" w:line="360" w:before="0" w:after="0"/>
         <w:ind w:hanging="360" w:left="1080" w:right="0"/>
@@ -4778,14 +4814,28 @@
         </w:rPr>
       </w:pPr>
       <w:r>
-        <w:rPr/>
+        <w:rPr>
+          <w:rFonts w:eastAsia="Times New Roman" w:cs="Times New Roman"/>
+          <w:i w:val="false"/>
+          <w:caps w:val="false"/>
+          <w:smallCaps w:val="false"/>
+          <w:strike w:val="false"/>
+          <w:dstrike w:val="false"/>
+          <w:color w:val="000000"/>
+          <w:position w:val="0"/>
+          <w:sz w:val="24"/>
+          <w:sz w:val="24"/>
+          <w:szCs w:val="24"/>
+          <w:u w:val="none"/>
+          <w:shd w:fill="auto" w:val="clear"/>
+          <w:vertAlign w:val="baseline"/>
+        </w:rPr>
       </w:r>
     </w:p>
     <w:p>
       <w:pPr>
         <w:pStyle w:val="normal1"/>
         <w:widowControl/>
-        <w:pBdr/>
         <w:shd w:val="clear" w:fill="auto"/>
         <w:spacing w:lineRule="auto" w:line="360" w:before="0" w:after="0"/>
         <w:ind w:hanging="360" w:left="1080" w:right="0"/>
@@ -4809,7 +4859,22 @@
         </w:rPr>
       </w:pPr>
       <w:r>
-        <w:rPr/>
+        <w:rPr>
+          <w:rFonts w:eastAsia="Times New Roman" w:cs="Times New Roman"/>
+          <w:i w:val="false"/>
+          <w:caps w:val="false"/>
+          <w:smallCaps w:val="false"/>
+          <w:strike w:val="false"/>
+          <w:dstrike w:val="false"/>
+          <w:color w:val="000000"/>
+          <w:position w:val="0"/>
+          <w:sz w:val="24"/>
+          <w:sz w:val="24"/>
+          <w:szCs w:val="24"/>
+          <w:u w:val="none"/>
+          <w:shd w:fill="auto" w:val="clear"/>
+          <w:vertAlign w:val="baseline"/>
+        </w:rPr>
       </w:r>
     </w:p>
     <w:p>
@@ -4819,7 +4884,6 @@
         <w:keepLines w:val="false"/>
         <w:pageBreakBefore w:val="false"/>
         <w:widowControl/>
-        <w:pBdr/>
         <w:shd w:val="clear" w:fill="auto"/>
         <w:spacing w:lineRule="auto" w:line="360" w:before="0" w:after="0"/>
         <w:ind w:hanging="0" w:left="0" w:right="0"/>
@@ -4845,7 +4909,7 @@
       </w:pPr>
       <w:r>
         <w:rPr>
-          <w:rFonts w:eastAsia="Times New Roman" w:cs="Times New Roman" w:ascii="Times New Roman" w:hAnsi="Times New Roman"/>
+          <w:rFonts w:eastAsia="Times New Roman" w:cs="Times New Roman"/>
           <w:b w:val="false"/>
           <w:i w:val="false"/>
           <w:caps w:val="false"/>
@@ -4870,7 +4934,6 @@
         <w:keepLines w:val="false"/>
         <w:pageBreakBefore w:val="false"/>
         <w:widowControl/>
-        <w:pBdr/>
         <w:shd w:val="clear" w:fill="auto"/>
         <w:spacing w:lineRule="auto" w:line="360" w:before="0" w:after="0"/>
         <w:ind w:hanging="0" w:left="0" w:right="0"/>
@@ -4896,7 +4959,7 @@
       </w:pPr>
       <w:r>
         <w:rPr>
-          <w:rFonts w:eastAsia="Times New Roman" w:cs="Times New Roman" w:ascii="Times New Roman" w:hAnsi="Times New Roman"/>
+          <w:rFonts w:eastAsia="Times New Roman" w:cs="Times New Roman"/>
           <w:b w:val="false"/>
           <w:i w:val="false"/>
           <w:caps w:val="false"/>
@@ -4921,7 +4984,6 @@
         <w:keepLines w:val="false"/>
         <w:pageBreakBefore w:val="false"/>
         <w:widowControl/>
-        <w:pBdr/>
         <w:shd w:val="clear" w:fill="auto"/>
         <w:spacing w:lineRule="auto" w:line="360" w:before="0" w:after="0"/>
         <w:ind w:hanging="0" w:left="0" w:right="0"/>
@@ -4947,7 +5009,7 @@
       </w:pPr>
       <w:r>
         <w:rPr>
-          <w:rFonts w:eastAsia="Times New Roman" w:cs="Times New Roman" w:ascii="Times New Roman" w:hAnsi="Times New Roman"/>
+          <w:rFonts w:eastAsia="Times New Roman" w:cs="Times New Roman"/>
           <w:b w:val="false"/>
           <w:i w:val="false"/>
           <w:caps w:val="false"/>
@@ -4972,7 +5034,6 @@
         <w:keepLines w:val="false"/>
         <w:pageBreakBefore w:val="false"/>
         <w:widowControl/>
-        <w:pBdr/>
         <w:shd w:val="clear" w:fill="auto"/>
         <w:spacing w:lineRule="auto" w:line="360" w:before="0" w:after="0"/>
         <w:ind w:hanging="0" w:left="0" w:right="0"/>
@@ -4998,7 +5059,7 @@
       </w:pPr>
       <w:r>
         <w:rPr>
-          <w:rFonts w:eastAsia="Times New Roman" w:cs="Times New Roman" w:ascii="Times New Roman" w:hAnsi="Times New Roman"/>
+          <w:rFonts w:eastAsia="Times New Roman" w:cs="Times New Roman"/>
           <w:b w:val="false"/>
           <w:i w:val="false"/>
           <w:caps w:val="false"/>
@@ -5023,7 +5084,6 @@
         <w:keepLines w:val="false"/>
         <w:pageBreakBefore w:val="false"/>
         <w:widowControl/>
-        <w:pBdr/>
         <w:shd w:val="clear" w:fill="auto"/>
         <w:spacing w:lineRule="auto" w:line="360" w:before="0" w:after="0"/>
         <w:ind w:hanging="0" w:left="0" w:right="0"/>
@@ -5049,7 +5109,7 @@
       </w:pPr>
       <w:r>
         <w:rPr>
-          <w:rFonts w:eastAsia="Times New Roman" w:cs="Times New Roman" w:ascii="Times New Roman" w:hAnsi="Times New Roman"/>
+          <w:rFonts w:eastAsia="Times New Roman" w:cs="Times New Roman"/>
           <w:b w:val="false"/>
           <w:i w:val="false"/>
           <w:caps w:val="false"/>
@@ -5074,7 +5134,6 @@
         <w:keepLines w:val="false"/>
         <w:pageBreakBefore w:val="false"/>
         <w:widowControl/>
-        <w:pBdr/>
         <w:shd w:val="clear" w:fill="auto"/>
         <w:spacing w:lineRule="auto" w:line="360" w:before="0" w:after="0"/>
         <w:ind w:hanging="0" w:left="0" w:right="0"/>
@@ -5100,7 +5159,7 @@
       </w:pPr>
       <w:r>
         <w:rPr>
-          <w:rFonts w:eastAsia="Times New Roman" w:cs="Times New Roman" w:ascii="Times New Roman" w:hAnsi="Times New Roman"/>
+          <w:rFonts w:eastAsia="Times New Roman" w:cs="Times New Roman"/>
           <w:b w:val="false"/>
           <w:i w:val="false"/>
           <w:caps w:val="false"/>
@@ -5125,7 +5184,6 @@
         <w:keepLines w:val="false"/>
         <w:pageBreakBefore w:val="false"/>
         <w:widowControl/>
-        <w:pBdr/>
         <w:shd w:val="clear" w:fill="auto"/>
         <w:spacing w:lineRule="auto" w:line="360" w:before="0" w:after="0"/>
         <w:ind w:hanging="0" w:left="0" w:right="0"/>
@@ -5151,7 +5209,7 @@
       </w:pPr>
       <w:r>
         <w:rPr>
-          <w:rFonts w:eastAsia="Times New Roman" w:cs="Times New Roman" w:ascii="Times New Roman" w:hAnsi="Times New Roman"/>
+          <w:rFonts w:eastAsia="Times New Roman" w:cs="Times New Roman"/>
           <w:b w:val="false"/>
           <w:i w:val="false"/>
           <w:caps w:val="false"/>
@@ -5176,7 +5234,6 @@
         <w:keepLines w:val="false"/>
         <w:pageBreakBefore w:val="false"/>
         <w:widowControl/>
-        <w:pBdr/>
         <w:shd w:val="clear" w:fill="auto"/>
         <w:spacing w:lineRule="auto" w:line="360" w:before="0" w:after="0"/>
         <w:ind w:hanging="0" w:left="0" w:right="0"/>
@@ -5202,7 +5259,7 @@
       </w:pPr>
       <w:r>
         <w:rPr>
-          <w:rFonts w:eastAsia="Times New Roman" w:cs="Times New Roman" w:ascii="Times New Roman" w:hAnsi="Times New Roman"/>
+          <w:rFonts w:eastAsia="Times New Roman" w:cs="Times New Roman"/>
           <w:b w:val="false"/>
           <w:i w:val="false"/>
           <w:caps w:val="false"/>
@@ -5231,7 +5288,6 @@
           <w:ilvl w:val="0"/>
           <w:numId w:val="3"/>
         </w:numPr>
-        <w:pBdr/>
         <w:shd w:val="clear" w:fill="auto"/>
         <w:spacing w:lineRule="auto" w:line="360" w:before="0" w:after="0"/>
         <w:ind w:hanging="360" w:left="1080" w:right="0"/>
@@ -5256,7 +5312,7 @@
       </w:pPr>
       <w:r>
         <w:rPr>
-          <w:rFonts w:eastAsia="Times New Roman" w:cs="Times New Roman" w:ascii="Times New Roman" w:hAnsi="Times New Roman"/>
+          <w:rFonts w:eastAsia="Times New Roman" w:cs="Times New Roman"/>
           <w:b w:val="false"/>
           <w:i w:val="false"/>
           <w:caps w:val="false"/>
@@ -5276,7 +5332,7 @@
       </w:r>
       <w:r>
         <w:rPr>
-          <w:rFonts w:eastAsia="Times New Roman" w:cs="Times New Roman" w:ascii="Times New Roman" w:hAnsi="Times New Roman"/>
+          <w:rFonts w:eastAsia="Times New Roman" w:cs="Times New Roman"/>
           <w:b/>
           <w:i w:val="false"/>
           <w:caps w:val="false"/>
@@ -5296,7 +5352,7 @@
       </w:r>
       <w:r>
         <w:rPr>
-          <w:rFonts w:eastAsia="Times New Roman" w:cs="Times New Roman" w:ascii="Times New Roman" w:hAnsi="Times New Roman"/>
+          <w:rFonts w:eastAsia="Times New Roman" w:cs="Times New Roman"/>
           <w:b w:val="false"/>
           <w:i w:val="false"/>
           <w:caps w:val="false"/>
@@ -5326,7 +5382,6 @@
           <w:ilvl w:val="0"/>
           <w:numId w:val="3"/>
         </w:numPr>
-        <w:pBdr/>
         <w:shd w:val="clear" w:fill="auto"/>
         <w:spacing w:lineRule="auto" w:line="360" w:before="0" w:after="0"/>
         <w:ind w:hanging="360" w:left="1080" w:right="0"/>
@@ -5351,7 +5406,7 @@
       </w:pPr>
       <w:r>
         <w:rPr>
-          <w:rFonts w:eastAsia="Times New Roman" w:cs="Times New Roman" w:ascii="Times New Roman" w:hAnsi="Times New Roman"/>
+          <w:rFonts w:eastAsia="Times New Roman" w:cs="Times New Roman"/>
           <w:b w:val="false"/>
           <w:i w:val="false"/>
           <w:caps w:val="false"/>
@@ -5377,7 +5432,6 @@
         <w:keepLines w:val="false"/>
         <w:pageBreakBefore w:val="false"/>
         <w:widowControl/>
-        <w:pBdr/>
         <w:shd w:val="clear" w:fill="auto"/>
         <w:spacing w:lineRule="auto" w:line="360" w:before="0" w:after="0"/>
         <w:ind w:hanging="0" w:left="1080" w:right="0"/>
@@ -5403,7 +5457,7 @@
       </w:pPr>
       <w:r>
         <w:rPr>
-          <w:rFonts w:eastAsia="Times New Roman" w:cs="Times New Roman" w:ascii="Times New Roman" w:hAnsi="Times New Roman"/>
+          <w:rFonts w:eastAsia="Times New Roman" w:cs="Times New Roman"/>
           <w:b w:val="false"/>
           <w:i w:val="false"/>
           <w:caps w:val="false"/>
@@ -5460,7 +5514,6 @@
           <w:ilvl w:val="0"/>
           <w:numId w:val="4"/>
         </w:numPr>
-        <w:pBdr/>
         <w:shd w:val="clear" w:fill="auto"/>
         <w:spacing w:lineRule="auto" w:line="360" w:before="0" w:after="0"/>
         <w:ind w:hanging="360" w:left="720" w:right="0"/>
@@ -5475,14 +5528,15 @@
           <w:dstrike w:val="false"/>
           <w:position w:val="0"/>
           <w:sz w:val="24"/>
-          <w:u w:val="none"/>
-          <w:shd w:fill="auto" w:val="clear"/>
-          <w:vertAlign w:val="baseline"/>
-        </w:rPr>
-      </w:pPr>
-      <w:r>
-        <w:rPr>
-          <w:rFonts w:eastAsia="Times New Roman" w:cs="Times New Roman" w:ascii="Times New Roman" w:hAnsi="Times New Roman"/>
+          <w:sz w:val="24"/>
+          <w:u w:val="none"/>
+          <w:shd w:fill="auto" w:val="clear"/>
+          <w:vertAlign w:val="baseline"/>
+        </w:rPr>
+      </w:pPr>
+      <w:r>
+        <w:rPr>
+          <w:rFonts w:eastAsia="Times New Roman" w:cs="Times New Roman"/>
           <w:b w:val="false"/>
           <w:i w:val="false"/>
           <w:caps w:val="false"/>
@@ -5502,7 +5556,7 @@
       </w:r>
       <w:r>
         <w:rPr>
-          <w:rFonts w:eastAsia="Times New Roman" w:cs="Times New Roman" w:ascii="Times New Roman" w:hAnsi="Times New Roman"/>
+          <w:rFonts w:eastAsia="Times New Roman" w:cs="Times New Roman"/>
           <w:b/>
           <w:i w:val="false"/>
           <w:caps w:val="false"/>
@@ -5522,7 +5576,7 @@
       </w:r>
       <w:r>
         <w:rPr>
-          <w:rFonts w:eastAsia="Times New Roman" w:cs="Times New Roman" w:ascii="Times New Roman" w:hAnsi="Times New Roman"/>
+          <w:rFonts w:eastAsia="Times New Roman" w:cs="Times New Roman"/>
           <w:b w:val="false"/>
           <w:i w:val="false"/>
           <w:caps w:val="false"/>
@@ -5542,7 +5596,7 @@
       </w:r>
       <w:r>
         <w:rPr>
-          <w:rFonts w:eastAsia="Times New Roman" w:cs="Times New Roman" w:ascii="Times New Roman" w:hAnsi="Times New Roman"/>
+          <w:rFonts w:eastAsia="Times New Roman" w:cs="Times New Roman"/>
           <w:b/>
           <w:i w:val="false"/>
           <w:caps w:val="false"/>
@@ -5572,7 +5626,6 @@
           <w:ilvl w:val="0"/>
           <w:numId w:val="5"/>
         </w:numPr>
-        <w:pBdr/>
         <w:shd w:val="clear" w:fill="auto"/>
         <w:spacing w:lineRule="auto" w:line="360" w:before="0" w:after="0"/>
         <w:ind w:hanging="360" w:left="1080" w:right="0"/>
@@ -5581,7 +5634,7 @@
       </w:pPr>
       <w:r>
         <w:rPr>
-          <w:rFonts w:eastAsia="Times New Roman" w:cs="Times New Roman" w:ascii="Times New Roman" w:hAnsi="Times New Roman"/>
+          <w:rFonts w:eastAsia="Times New Roman" w:cs="Times New Roman"/>
           <w:b w:val="false"/>
           <w:i w:val="false"/>
           <w:caps w:val="false"/>
@@ -5611,7 +5664,6 @@
           <w:ilvl w:val="0"/>
           <w:numId w:val="5"/>
         </w:numPr>
-        <w:pBdr/>
         <w:shd w:val="clear" w:fill="auto"/>
         <w:spacing w:lineRule="auto" w:line="360" w:before="0" w:after="0"/>
         <w:ind w:hanging="360" w:left="1080" w:right="0"/>
@@ -5620,7 +5672,7 @@
       </w:pPr>
       <w:r>
         <w:rPr>
-          <w:rFonts w:eastAsia="Times New Roman" w:cs="Times New Roman" w:ascii="Times New Roman" w:hAnsi="Times New Roman"/>
+          <w:rFonts w:eastAsia="Times New Roman" w:cs="Times New Roman"/>
           <w:b w:val="false"/>
           <w:i w:val="false"/>
           <w:caps w:val="false"/>
@@ -5650,7 +5702,6 @@
           <w:ilvl w:val="0"/>
           <w:numId w:val="5"/>
         </w:numPr>
-        <w:pBdr/>
         <w:shd w:val="clear" w:fill="auto"/>
         <w:spacing w:lineRule="auto" w:line="360" w:before="0" w:after="0"/>
         <w:ind w:hanging="360" w:left="1080" w:right="0"/>
@@ -5659,7 +5710,7 @@
       </w:pPr>
       <w:r>
         <w:rPr>
-          <w:rFonts w:eastAsia="Times New Roman" w:cs="Times New Roman" w:ascii="Times New Roman" w:hAnsi="Times New Roman"/>
+          <w:rFonts w:eastAsia="Times New Roman" w:cs="Times New Roman"/>
           <w:b w:val="false"/>
           <w:i w:val="false"/>
           <w:caps w:val="false"/>
@@ -5685,7 +5736,6 @@
         <w:keepLines w:val="false"/>
         <w:pageBreakBefore w:val="false"/>
         <w:widowControl/>
-        <w:pBdr/>
         <w:shd w:val="clear" w:fill="auto"/>
         <w:spacing w:lineRule="auto" w:line="360" w:before="0" w:after="0"/>
         <w:ind w:hanging="0" w:left="720" w:right="0"/>
@@ -5710,24 +5760,177 @@
         </w:rPr>
       </w:pPr>
       <w:r>
-        <w:rPr>
-          <w:rFonts w:eastAsia="Times New Roman" w:cs="Times New Roman" w:ascii="Times New Roman" w:hAnsi="Times New Roman"/>
-          <w:b w:val="false"/>
-          <w:i w:val="false"/>
-          <w:caps w:val="false"/>
-          <w:smallCaps w:val="false"/>
-          <w:strike w:val="false"/>
-          <w:dstrike w:val="false"/>
-          <w:color w:val="000000"/>
-          <w:position w:val="0"/>
-          <w:sz w:val="24"/>
-          <w:sz w:val="24"/>
-          <w:szCs w:val="24"/>
-          <w:u w:val="none"/>
-          <w:shd w:fill="auto" w:val="clear"/>
-          <w:vertAlign w:val="baseline"/>
-        </w:rPr>
-        <w:t>………………………………………………………………………………………………………………………………………………………………………………………………………………………………………………………………………………………………………………………………………………………………………………………………</w:t>
+        <w:rPr/>
+      </w:r>
+    </w:p>
+    <w:p>
+      <w:pPr>
+        <w:pStyle w:val="normal1"/>
+        <w:widowControl/>
+        <w:shd w:val="clear" w:fill="auto"/>
+        <w:spacing w:lineRule="auto" w:line="360" w:before="0" w:after="0"/>
+        <w:ind w:hanging="0" w:left="720" w:right="0"/>
+        <w:jc w:val="both"/>
+        <w:rPr>
+          <w:rFonts w:ascii="Times New Roman" w:hAnsi="Times New Roman" w:eastAsia="Times New Roman" w:cs="Times New Roman"/>
+          <w:b w:val="false"/>
+          <w:i w:val="false"/>
+          <w:i w:val="false"/>
+          <w:caps w:val="false"/>
+          <w:smallCaps w:val="false"/>
+          <w:strike w:val="false"/>
+          <w:dstrike w:val="false"/>
+          <w:color w:val="000000"/>
+          <w:position w:val="0"/>
+          <w:sz w:val="24"/>
+          <w:sz w:val="24"/>
+          <w:szCs w:val="24"/>
+          <w:u w:val="none"/>
+          <w:shd w:fill="auto" w:val="clear"/>
+          <w:vertAlign w:val="baseline"/>
+        </w:rPr>
+      </w:pPr>
+      <w:r>
+        <w:rPr/>
+      </w:r>
+    </w:p>
+    <w:p>
+      <w:pPr>
+        <w:pStyle w:val="normal1"/>
+        <w:widowControl/>
+        <w:shd w:val="clear" w:fill="auto"/>
+        <w:spacing w:lineRule="auto" w:line="360" w:before="0" w:after="0"/>
+        <w:ind w:hanging="0" w:left="720" w:right="0"/>
+        <w:jc w:val="both"/>
+        <w:rPr>
+          <w:rFonts w:ascii="Times New Roman" w:hAnsi="Times New Roman" w:eastAsia="Times New Roman" w:cs="Times New Roman"/>
+          <w:b w:val="false"/>
+          <w:i w:val="false"/>
+          <w:i w:val="false"/>
+          <w:caps w:val="false"/>
+          <w:smallCaps w:val="false"/>
+          <w:strike w:val="false"/>
+          <w:dstrike w:val="false"/>
+          <w:color w:val="000000"/>
+          <w:position w:val="0"/>
+          <w:sz w:val="24"/>
+          <w:sz w:val="24"/>
+          <w:szCs w:val="24"/>
+          <w:u w:val="none"/>
+          <w:shd w:fill="auto" w:val="clear"/>
+          <w:vertAlign w:val="baseline"/>
+        </w:rPr>
+      </w:pPr>
+      <w:r>
+        <w:rPr/>
+        <w:t>interface GigabitEthernet0/</w:t>
+      </w:r>
+      <w:r>
+        <w:rPr/>
+        <w:t>1</w:t>
+      </w:r>
+    </w:p>
+    <w:p>
+      <w:pPr>
+        <w:pStyle w:val="normal1"/>
+        <w:widowControl/>
+        <w:shd w:val="clear" w:fill="auto"/>
+        <w:spacing w:lineRule="auto" w:line="360" w:before="0" w:after="0"/>
+        <w:ind w:hanging="0" w:left="720" w:right="0"/>
+        <w:jc w:val="both"/>
+        <w:rPr>
+          <w:rFonts w:ascii="Times New Roman" w:hAnsi="Times New Roman" w:eastAsia="Times New Roman" w:cs="Times New Roman"/>
+          <w:b w:val="false"/>
+          <w:i w:val="false"/>
+          <w:i w:val="false"/>
+          <w:caps w:val="false"/>
+          <w:smallCaps w:val="false"/>
+          <w:strike w:val="false"/>
+          <w:dstrike w:val="false"/>
+          <w:color w:val="000000"/>
+          <w:position w:val="0"/>
+          <w:sz w:val="24"/>
+          <w:sz w:val="24"/>
+          <w:szCs w:val="24"/>
+          <w:u w:val="none"/>
+          <w:shd w:fill="auto" w:val="clear"/>
+          <w:vertAlign w:val="baseline"/>
+        </w:rPr>
+      </w:pPr>
+      <w:r>
+        <w:rPr/>
+        <w:t>standby</w:t>
+      </w:r>
+      <w:r>
+        <w:rPr/>
+        <w:t xml:space="preserve"> version 2</w:t>
+      </w:r>
+    </w:p>
+    <w:p>
+      <w:pPr>
+        <w:pStyle w:val="normal1"/>
+        <w:widowControl/>
+        <w:shd w:val="clear" w:fill="auto"/>
+        <w:spacing w:lineRule="auto" w:line="360" w:before="0" w:after="0"/>
+        <w:ind w:hanging="0" w:left="720" w:right="0"/>
+        <w:jc w:val="both"/>
+        <w:rPr>
+          <w:rFonts w:ascii="Times New Roman" w:hAnsi="Times New Roman" w:eastAsia="Times New Roman" w:cs="Times New Roman"/>
+          <w:b w:val="false"/>
+          <w:i w:val="false"/>
+          <w:i w:val="false"/>
+          <w:caps w:val="false"/>
+          <w:smallCaps w:val="false"/>
+          <w:strike w:val="false"/>
+          <w:dstrike w:val="false"/>
+          <w:color w:val="000000"/>
+          <w:position w:val="0"/>
+          <w:sz w:val="24"/>
+          <w:sz w:val="24"/>
+          <w:szCs w:val="24"/>
+          <w:u w:val="none"/>
+          <w:shd w:fill="auto" w:val="clear"/>
+          <w:vertAlign w:val="baseline"/>
+        </w:rPr>
+      </w:pPr>
+      <w:r>
+        <w:rPr/>
+        <w:t>standby 1</w:t>
+      </w:r>
+      <w:r>
+        <w:rPr/>
+        <w:t xml:space="preserve"> ip 172.16.40.40</w:t>
+      </w:r>
+    </w:p>
+    <w:p>
+      <w:pPr>
+        <w:pStyle w:val="normal1"/>
+        <w:widowControl/>
+        <w:shd w:val="clear" w:fill="auto"/>
+        <w:spacing w:lineRule="auto" w:line="360" w:before="0" w:after="0"/>
+        <w:ind w:hanging="0" w:left="720" w:right="0"/>
+        <w:jc w:val="both"/>
+        <w:rPr>
+          <w:rFonts w:ascii="Times New Roman" w:hAnsi="Times New Roman" w:eastAsia="Times New Roman" w:cs="Times New Roman"/>
+          <w:b w:val="false"/>
+          <w:i w:val="false"/>
+          <w:i w:val="false"/>
+          <w:caps w:val="false"/>
+          <w:smallCaps w:val="false"/>
+          <w:strike w:val="false"/>
+          <w:dstrike w:val="false"/>
+          <w:color w:val="000000"/>
+          <w:position w:val="0"/>
+          <w:sz w:val="24"/>
+          <w:sz w:val="24"/>
+          <w:szCs w:val="24"/>
+          <w:u w:val="none"/>
+          <w:shd w:fill="auto" w:val="clear"/>
+          <w:vertAlign w:val="baseline"/>
+        </w:rPr>
+      </w:pPr>
+      <w:r>
+        <w:rPr/>
       </w:r>
     </w:p>
     <w:p>
@@ -5741,7 +5944,6 @@
           <w:ilvl w:val="0"/>
           <w:numId w:val="4"/>
         </w:numPr>
-        <w:pBdr/>
         <w:shd w:val="clear" w:fill="auto"/>
         <w:spacing w:lineRule="auto" w:line="360" w:before="0" w:after="0"/>
         <w:ind w:hanging="360" w:left="720" w:right="0"/>
@@ -5756,14 +5958,15 @@
           <w:dstrike w:val="false"/>
           <w:position w:val="0"/>
           <w:sz w:val="24"/>
-          <w:u w:val="none"/>
-          <w:shd w:fill="auto" w:val="clear"/>
-          <w:vertAlign w:val="baseline"/>
-        </w:rPr>
-      </w:pPr>
-      <w:r>
-        <w:rPr>
-          <w:rFonts w:eastAsia="Times New Roman" w:cs="Times New Roman" w:ascii="Times New Roman" w:hAnsi="Times New Roman"/>
+          <w:sz w:val="24"/>
+          <w:u w:val="none"/>
+          <w:shd w:fill="auto" w:val="clear"/>
+          <w:vertAlign w:val="baseline"/>
+        </w:rPr>
+      </w:pPr>
+      <w:r>
+        <w:rPr>
+          <w:rFonts w:eastAsia="Times New Roman" w:cs="Times New Roman"/>
           <w:b w:val="false"/>
           <w:i w:val="false"/>
           <w:caps w:val="false"/>
@@ -5783,7 +5986,7 @@
       </w:r>
       <w:r>
         <w:rPr>
-          <w:rFonts w:eastAsia="Times New Roman" w:cs="Times New Roman" w:ascii="Times New Roman" w:hAnsi="Times New Roman"/>
+          <w:rFonts w:eastAsia="Times New Roman" w:cs="Times New Roman"/>
           <w:b/>
           <w:i w:val="false"/>
           <w:caps w:val="false"/>
@@ -5803,7 +6006,7 @@
       </w:r>
       <w:r>
         <w:rPr>
-          <w:rFonts w:eastAsia="Times New Roman" w:cs="Times New Roman" w:ascii="Times New Roman" w:hAnsi="Times New Roman"/>
+          <w:rFonts w:eastAsia="Times New Roman" w:cs="Times New Roman"/>
           <w:b w:val="false"/>
           <w:i w:val="false"/>
           <w:caps w:val="false"/>
@@ -5825,11 +6028,8 @@
     <w:p>
       <w:pPr>
         <w:pStyle w:val="normal1"/>
-        <w:keepNext w:val="false"/>
-        <w:keepLines w:val="false"/>
         <w:pageBreakBefore w:val="false"/>
         <w:widowControl/>
-        <w:pBdr/>
         <w:shd w:val="clear" w:fill="auto"/>
         <w:spacing w:lineRule="auto" w:line="360" w:before="0" w:after="0"/>
         <w:ind w:hanging="0" w:left="720" w:right="0"/>
@@ -5854,24 +6054,160 @@
         </w:rPr>
       </w:pPr>
       <w:r>
-        <w:rPr>
-          <w:rFonts w:eastAsia="Times New Roman" w:cs="Times New Roman" w:ascii="Times New Roman" w:hAnsi="Times New Roman"/>
-          <w:b w:val="false"/>
-          <w:i w:val="false"/>
-          <w:caps w:val="false"/>
-          <w:smallCaps w:val="false"/>
-          <w:strike w:val="false"/>
-          <w:dstrike w:val="false"/>
-          <w:color w:val="000000"/>
-          <w:position w:val="0"/>
-          <w:sz w:val="24"/>
-          <w:sz w:val="24"/>
-          <w:szCs w:val="24"/>
-          <w:u w:val="none"/>
-          <w:shd w:fill="auto" w:val="clear"/>
-          <w:vertAlign w:val="baseline"/>
-        </w:rPr>
-        <w:t>………………………………………………………………………………………………………………………………………………………………………………………………………………………………………………………………………………………………………………………………………………………………………………………………</w:t>
+        <w:rPr/>
+        <w:t>interface GigabitEthernet0/0</w:t>
+      </w:r>
+    </w:p>
+    <w:p>
+      <w:pPr>
+        <w:pStyle w:val="normal1"/>
+        <w:widowControl/>
+        <w:shd w:val="clear" w:fill="auto"/>
+        <w:spacing w:lineRule="auto" w:line="360" w:before="0" w:after="0"/>
+        <w:ind w:hanging="0" w:left="720" w:right="0"/>
+        <w:jc w:val="both"/>
+        <w:rPr>
+          <w:rFonts w:ascii="Times New Roman" w:hAnsi="Times New Roman" w:eastAsia="Times New Roman" w:cs="Times New Roman"/>
+          <w:b w:val="false"/>
+          <w:i w:val="false"/>
+          <w:i w:val="false"/>
+          <w:caps w:val="false"/>
+          <w:smallCaps w:val="false"/>
+          <w:strike w:val="false"/>
+          <w:dstrike w:val="false"/>
+          <w:color w:val="000000"/>
+          <w:position w:val="0"/>
+          <w:sz w:val="24"/>
+          <w:sz w:val="24"/>
+          <w:szCs w:val="24"/>
+          <w:u w:val="none"/>
+          <w:shd w:fill="auto" w:val="clear"/>
+          <w:vertAlign w:val="baseline"/>
+        </w:rPr>
+      </w:pPr>
+      <w:r>
+        <w:rPr/>
+        <w:t>standby</w:t>
+      </w:r>
+      <w:r>
+        <w:rPr/>
+        <w:t xml:space="preserve"> version 2</w:t>
+      </w:r>
+    </w:p>
+    <w:p>
+      <w:pPr>
+        <w:pStyle w:val="normal1"/>
+        <w:widowControl/>
+        <w:shd w:val="clear" w:fill="auto"/>
+        <w:spacing w:lineRule="auto" w:line="360" w:before="0" w:after="0"/>
+        <w:ind w:hanging="0" w:left="720" w:right="0"/>
+        <w:jc w:val="both"/>
+        <w:rPr>
+          <w:rFonts w:ascii="Times New Roman" w:hAnsi="Times New Roman" w:eastAsia="Times New Roman" w:cs="Times New Roman"/>
+          <w:b w:val="false"/>
+          <w:i w:val="false"/>
+          <w:i w:val="false"/>
+          <w:caps w:val="false"/>
+          <w:smallCaps w:val="false"/>
+          <w:strike w:val="false"/>
+          <w:dstrike w:val="false"/>
+          <w:color w:val="000000"/>
+          <w:position w:val="0"/>
+          <w:sz w:val="24"/>
+          <w:sz w:val="24"/>
+          <w:szCs w:val="24"/>
+          <w:u w:val="none"/>
+          <w:shd w:fill="auto" w:val="clear"/>
+          <w:vertAlign w:val="baseline"/>
+        </w:rPr>
+      </w:pPr>
+      <w:r>
+        <w:rPr>
+          <w:rFonts w:eastAsia="Times New Roman" w:cs="Times New Roman"/>
+          <w:b w:val="false"/>
+          <w:i w:val="false"/>
+          <w:caps w:val="false"/>
+          <w:smallCaps w:val="false"/>
+          <w:strike w:val="false"/>
+          <w:dstrike w:val="false"/>
+          <w:color w:val="000000"/>
+          <w:position w:val="0"/>
+          <w:sz w:val="24"/>
+          <w:sz w:val="24"/>
+          <w:szCs w:val="24"/>
+          <w:u w:val="none"/>
+          <w:shd w:fill="auto" w:val="clear"/>
+          <w:vertAlign w:val="baseline"/>
+        </w:rPr>
+        <w:t>standby 1</w:t>
+      </w:r>
+      <w:r>
+        <w:rPr>
+          <w:rFonts w:eastAsia="Times New Roman" w:cs="Times New Roman"/>
+          <w:b w:val="false"/>
+          <w:i w:val="false"/>
+          <w:caps w:val="false"/>
+          <w:smallCaps w:val="false"/>
+          <w:strike w:val="false"/>
+          <w:dstrike w:val="false"/>
+          <w:color w:val="000000"/>
+          <w:position w:val="0"/>
+          <w:sz w:val="24"/>
+          <w:sz w:val="24"/>
+          <w:szCs w:val="24"/>
+          <w:u w:val="none"/>
+          <w:shd w:fill="auto" w:val="clear"/>
+          <w:vertAlign w:val="baseline"/>
+        </w:rPr>
+        <w:t xml:space="preserve"> ip 172.16.40.40</w:t>
+      </w:r>
+    </w:p>
+    <w:p>
+      <w:pPr>
+        <w:pStyle w:val="normal1"/>
+        <w:widowControl/>
+        <w:shd w:val="clear" w:fill="auto"/>
+        <w:spacing w:lineRule="auto" w:line="360" w:before="0" w:after="0"/>
+        <w:ind w:hanging="0" w:left="720" w:right="0"/>
+        <w:jc w:val="both"/>
+        <w:rPr>
+          <w:rFonts w:ascii="Times New Roman" w:hAnsi="Times New Roman" w:eastAsia="Times New Roman" w:cs="Times New Roman"/>
+          <w:b w:val="false"/>
+          <w:i w:val="false"/>
+          <w:i w:val="false"/>
+          <w:caps w:val="false"/>
+          <w:smallCaps w:val="false"/>
+          <w:strike w:val="false"/>
+          <w:dstrike w:val="false"/>
+          <w:color w:val="000000"/>
+          <w:position w:val="0"/>
+          <w:sz w:val="24"/>
+          <w:sz w:val="24"/>
+          <w:szCs w:val="24"/>
+          <w:u w:val="none"/>
+          <w:shd w:fill="auto" w:val="clear"/>
+          <w:vertAlign w:val="baseline"/>
+        </w:rPr>
+      </w:pPr>
+      <w:r>
+        <w:rPr>
+          <w:rFonts w:eastAsia="Times New Roman" w:cs="Times New Roman"/>
+          <w:b w:val="false"/>
+          <w:i w:val="false"/>
+          <w:caps w:val="false"/>
+          <w:smallCaps w:val="false"/>
+          <w:strike w:val="false"/>
+          <w:dstrike w:val="false"/>
+          <w:color w:val="000000"/>
+          <w:position w:val="0"/>
+          <w:sz w:val="24"/>
+          <w:sz w:val="24"/>
+          <w:szCs w:val="24"/>
+          <w:u w:val="none"/>
+          <w:shd w:fill="auto" w:val="clear"/>
+          <w:vertAlign w:val="baseline"/>
+        </w:rPr>
+        <w:t>standby 1 preempt</w:t>
       </w:r>
     </w:p>
     <w:p>
@@ -5885,7 +6221,6 @@
           <w:ilvl w:val="0"/>
           <w:numId w:val="4"/>
         </w:numPr>
-        <w:pBdr/>
         <w:shd w:val="clear" w:fill="auto"/>
         <w:spacing w:lineRule="auto" w:line="360" w:before="0" w:after="0"/>
         <w:ind w:hanging="360" w:left="720" w:right="0"/>
@@ -5900,14 +6235,15 @@
           <w:dstrike w:val="false"/>
           <w:position w:val="0"/>
           <w:sz w:val="24"/>
-          <w:u w:val="none"/>
-          <w:shd w:fill="auto" w:val="clear"/>
-          <w:vertAlign w:val="baseline"/>
-        </w:rPr>
-      </w:pPr>
-      <w:r>
-        <w:rPr>
-          <w:rFonts w:eastAsia="Times New Roman" w:cs="Times New Roman" w:ascii="Times New Roman" w:hAnsi="Times New Roman"/>
+          <w:sz w:val="24"/>
+          <w:u w:val="none"/>
+          <w:shd w:fill="auto" w:val="clear"/>
+          <w:vertAlign w:val="baseline"/>
+        </w:rPr>
+      </w:pPr>
+      <w:r>
+        <w:rPr>
+          <w:rFonts w:eastAsia="Times New Roman" w:cs="Times New Roman"/>
           <w:b w:val="false"/>
           <w:i w:val="false"/>
           <w:caps w:val="false"/>
@@ -5927,7 +6263,7 @@
       </w:r>
       <w:r>
         <w:rPr>
-          <w:rFonts w:eastAsia="Times New Roman" w:cs="Times New Roman" w:ascii="Times New Roman" w:hAnsi="Times New Roman"/>
+          <w:rFonts w:eastAsia="Times New Roman" w:cs="Times New Roman"/>
           <w:b/>
           <w:i w:val="false"/>
           <w:caps w:val="false"/>
@@ -5953,7 +6289,6 @@
         <w:keepLines w:val="false"/>
         <w:pageBreakBefore w:val="false"/>
         <w:widowControl/>
-        <w:pBdr/>
         <w:shd w:val="clear" w:fill="auto"/>
         <w:spacing w:lineRule="auto" w:line="360" w:before="0" w:after="0"/>
         <w:ind w:hanging="0" w:left="720" w:right="0"/>
@@ -5979,7 +6314,7 @@
       </w:pPr>
       <w:r>
         <w:rPr>
-          <w:rFonts w:eastAsia="Times New Roman" w:cs="Times New Roman" w:ascii="Times New Roman" w:hAnsi="Times New Roman"/>
+          <w:rFonts w:eastAsia="Times New Roman" w:cs="Times New Roman"/>
           <w:b w:val="false"/>
           <w:i w:val="false"/>
           <w:caps w:val="false"/>
@@ -5998,7 +6333,7 @@
         <mc:AlternateContent>
           <mc:Choice Requires="wps">
             <w:drawing>
-              <wp:anchor behindDoc="0" distT="0" distB="0" distL="0" distR="0" simplePos="0" locked="0" layoutInCell="1" allowOverlap="1" relativeHeight="6">
+              <wp:anchor behindDoc="0" distT="6350" distB="6350" distL="6350" distR="6350" simplePos="0" locked="0" layoutInCell="1" allowOverlap="1" relativeHeight="7">
                 <wp:simplePos x="0" y="0"/>
                 <wp:positionH relativeFrom="column">
                   <wp:posOffset>406400</wp:posOffset>
@@ -6044,10 +6379,14 @@
                               <w:spacing w:lineRule="exact" w:line="240" w:before="0" w:after="0"/>
                               <w:ind w:hanging="0" w:left="0" w:right="0"/>
                               <w:jc w:val="left"/>
-                              <w:rPr/>
+                              <w:rPr>
+                                <w:color w:val="000000"/>
+                              </w:rPr>
                             </w:pPr>
                             <w:r>
-                              <w:rPr/>
+                              <w:rPr>
+                                <w:color w:val="000000"/>
+                              </w:rPr>
                             </w:r>
                           </w:p>
                         </w:txbxContent>
@@ -6074,10 +6413,14 @@
                         <w:spacing w:lineRule="exact" w:line="240" w:before="0" w:after="0"/>
                         <w:ind w:hanging="0" w:left="0" w:right="0"/>
                         <w:jc w:val="left"/>
-                        <w:rPr/>
+                        <w:rPr>
+                          <w:color w:val="000000"/>
+                        </w:rPr>
                       </w:pPr>
                       <w:r>
-                        <w:rPr/>
+                        <w:rPr>
+                          <w:color w:val="000000"/>
+                        </w:rPr>
                       </w:r>
                     </w:p>
                   </w:txbxContent>
@@ -6096,7 +6439,6 @@
         <w:keepLines w:val="false"/>
         <w:pageBreakBefore w:val="false"/>
         <w:widowControl/>
-        <w:pBdr/>
         <w:shd w:val="clear" w:fill="auto"/>
         <w:spacing w:lineRule="auto" w:line="360" w:before="0" w:after="0"/>
         <w:ind w:hanging="0" w:left="720" w:right="0"/>
@@ -6122,22 +6464,68 @@
       </w:pPr>
       <w:r>
         <w:rPr>
-          <w:rFonts w:eastAsia="Times New Roman" w:cs="Times New Roman" w:ascii="Times New Roman" w:hAnsi="Times New Roman"/>
-          <w:b w:val="false"/>
-          <w:i w:val="false"/>
-          <w:caps w:val="false"/>
-          <w:smallCaps w:val="false"/>
-          <w:strike w:val="false"/>
-          <w:dstrike w:val="false"/>
-          <w:color w:val="000000"/>
-          <w:position w:val="0"/>
-          <w:sz w:val="24"/>
-          <w:sz w:val="24"/>
-          <w:szCs w:val="24"/>
-          <w:u w:val="none"/>
-          <w:shd w:fill="auto" w:val="clear"/>
-          <w:vertAlign w:val="baseline"/>
-        </w:rPr>
+          <w:rFonts w:eastAsia="Times New Roman" w:cs="Times New Roman"/>
+          <w:b w:val="false"/>
+          <w:i w:val="false"/>
+          <w:caps w:val="false"/>
+          <w:smallCaps w:val="false"/>
+          <w:strike w:val="false"/>
+          <w:dstrike w:val="false"/>
+          <w:color w:val="000000"/>
+          <w:position w:val="0"/>
+          <w:sz w:val="24"/>
+          <w:sz w:val="24"/>
+          <w:szCs w:val="24"/>
+          <w:u w:val="none"/>
+          <w:shd w:fill="auto" w:val="clear"/>
+          <w:vertAlign w:val="baseline"/>
+        </w:rPr>
+        <w:drawing>
+          <wp:anchor behindDoc="0" distT="0" distB="0" distL="0" distR="0" simplePos="0" locked="0" layoutInCell="0" allowOverlap="1" relativeHeight="15">
+            <wp:simplePos x="0" y="0"/>
+            <wp:positionH relativeFrom="column">
+              <wp:posOffset>498475</wp:posOffset>
+            </wp:positionH>
+            <wp:positionV relativeFrom="paragraph">
+              <wp:posOffset>174625</wp:posOffset>
+            </wp:positionV>
+            <wp:extent cx="5317490" cy="1769745"/>
+            <wp:effectExtent l="0" t="0" r="0" b="0"/>
+            <wp:wrapSquare wrapText="largest"/>
+            <wp:docPr id="6" name="Image3" descr=""/>
+            <wp:cNvGraphicFramePr>
+              <a:graphicFrameLocks xmlns:a="http://schemas.openxmlformats.org/drawingml/2006/main" noChangeAspect="1"/>
+            </wp:cNvGraphicFramePr>
+            <a:graphic xmlns:a="http://schemas.openxmlformats.org/drawingml/2006/main">
+              <a:graphicData uri="http://schemas.openxmlformats.org/drawingml/2006/picture">
+                <pic:pic xmlns:pic="http://schemas.openxmlformats.org/drawingml/2006/picture">
+                  <pic:nvPicPr>
+                    <pic:cNvPr id="6" name="Image3" descr=""/>
+                    <pic:cNvPicPr>
+                      <a:picLocks noChangeAspect="1" noChangeArrowheads="1"/>
+                    </pic:cNvPicPr>
+                  </pic:nvPicPr>
+                  <pic:blipFill>
+                    <a:blip r:embed="rId4"/>
+                    <a:stretch>
+                      <a:fillRect/>
+                    </a:stretch>
+                  </pic:blipFill>
+                  <pic:spPr bwMode="auto">
+                    <a:xfrm>
+                      <a:off x="0" y="0"/>
+                      <a:ext cx="5317490" cy="1769745"/>
+                    </a:xfrm>
+                    <a:prstGeom prst="rect">
+                      <a:avLst/>
+                    </a:prstGeom>
+                    <a:noFill/>
+                  </pic:spPr>
+                </pic:pic>
+              </a:graphicData>
+            </a:graphic>
+          </wp:anchor>
+        </w:drawing>
       </w:r>
     </w:p>
     <w:p>
@@ -6147,7 +6535,6 @@
         <w:keepLines w:val="false"/>
         <w:pageBreakBefore w:val="false"/>
         <w:widowControl/>
-        <w:pBdr/>
         <w:shd w:val="clear" w:fill="auto"/>
         <w:spacing w:lineRule="auto" w:line="360" w:before="0" w:after="0"/>
         <w:ind w:hanging="0" w:left="720" w:right="0"/>
@@ -6170,166 +6557,6 @@
           <w:shd w:fill="auto" w:val="clear"/>
           <w:vertAlign w:val="baseline"/>
         </w:rPr>
-      </w:pPr>
-      <w:r>
-        <w:rPr>
-          <w:rFonts w:eastAsia="Times New Roman" w:cs="Times New Roman" w:ascii="Times New Roman" w:hAnsi="Times New Roman"/>
-          <w:b w:val="false"/>
-          <w:i w:val="false"/>
-          <w:caps w:val="false"/>
-          <w:smallCaps w:val="false"/>
-          <w:strike w:val="false"/>
-          <w:dstrike w:val="false"/>
-          <w:color w:val="000000"/>
-          <w:position w:val="0"/>
-          <w:sz w:val="24"/>
-          <w:sz w:val="24"/>
-          <w:szCs w:val="24"/>
-          <w:u w:val="none"/>
-          <w:shd w:fill="auto" w:val="clear"/>
-          <w:vertAlign w:val="baseline"/>
-        </w:rPr>
-      </w:r>
-    </w:p>
-    <w:p>
-      <w:pPr>
-        <w:pStyle w:val="normal1"/>
-        <w:keepNext w:val="false"/>
-        <w:keepLines w:val="false"/>
-        <w:pageBreakBefore w:val="false"/>
-        <w:widowControl/>
-        <w:pBdr/>
-        <w:shd w:val="clear" w:fill="auto"/>
-        <w:spacing w:lineRule="auto" w:line="360" w:before="0" w:after="0"/>
-        <w:ind w:hanging="0" w:left="720" w:right="0"/>
-        <w:jc w:val="both"/>
-        <w:rPr>
-          <w:rFonts w:ascii="Times New Roman" w:hAnsi="Times New Roman" w:eastAsia="Times New Roman" w:cs="Times New Roman"/>
-          <w:b w:val="false"/>
-          <w:i w:val="false"/>
-          <w:i w:val="false"/>
-          <w:caps w:val="false"/>
-          <w:smallCaps w:val="false"/>
-          <w:strike w:val="false"/>
-          <w:dstrike w:val="false"/>
-          <w:color w:val="000000"/>
-          <w:position w:val="0"/>
-          <w:sz w:val="24"/>
-          <w:sz w:val="24"/>
-          <w:szCs w:val="24"/>
-          <w:u w:val="none"/>
-          <w:shd w:fill="auto" w:val="clear"/>
-          <w:vertAlign w:val="baseline"/>
-        </w:rPr>
-      </w:pPr>
-      <w:r>
-        <w:rPr>
-          <w:rFonts w:eastAsia="Times New Roman" w:cs="Times New Roman" w:ascii="Times New Roman" w:hAnsi="Times New Roman"/>
-          <w:b w:val="false"/>
-          <w:i w:val="false"/>
-          <w:caps w:val="false"/>
-          <w:smallCaps w:val="false"/>
-          <w:strike w:val="false"/>
-          <w:dstrike w:val="false"/>
-          <w:color w:val="000000"/>
-          <w:position w:val="0"/>
-          <w:sz w:val="24"/>
-          <w:sz w:val="24"/>
-          <w:szCs w:val="24"/>
-          <w:u w:val="none"/>
-          <w:shd w:fill="auto" w:val="clear"/>
-          <w:vertAlign w:val="baseline"/>
-        </w:rPr>
-      </w:r>
-    </w:p>
-    <w:p>
-      <w:pPr>
-        <w:pStyle w:val="normal1"/>
-        <w:keepNext w:val="false"/>
-        <w:keepLines w:val="false"/>
-        <w:pageBreakBefore w:val="false"/>
-        <w:widowControl/>
-        <w:pBdr/>
-        <w:shd w:val="clear" w:fill="auto"/>
-        <w:spacing w:lineRule="auto" w:line="360" w:before="0" w:after="160"/>
-        <w:ind w:hanging="0" w:left="720" w:right="0"/>
-        <w:jc w:val="both"/>
-        <w:rPr>
-          <w:rFonts w:ascii="Times New Roman" w:hAnsi="Times New Roman" w:eastAsia="Times New Roman" w:cs="Times New Roman"/>
-          <w:b w:val="false"/>
-          <w:i w:val="false"/>
-          <w:i w:val="false"/>
-          <w:caps w:val="false"/>
-          <w:smallCaps w:val="false"/>
-          <w:strike w:val="false"/>
-          <w:dstrike w:val="false"/>
-          <w:color w:val="000000"/>
-          <w:position w:val="0"/>
-          <w:sz w:val="24"/>
-          <w:sz w:val="24"/>
-          <w:szCs w:val="24"/>
-          <w:u w:val="none"/>
-          <w:shd w:fill="auto" w:val="clear"/>
-          <w:vertAlign w:val="baseline"/>
-        </w:rPr>
-      </w:pPr>
-      <w:r>
-        <w:rPr>
-          <w:rFonts w:eastAsia="Times New Roman" w:cs="Times New Roman" w:ascii="Times New Roman" w:hAnsi="Times New Roman"/>
-          <w:b w:val="false"/>
-          <w:i w:val="false"/>
-          <w:caps w:val="false"/>
-          <w:smallCaps w:val="false"/>
-          <w:strike w:val="false"/>
-          <w:dstrike w:val="false"/>
-          <w:color w:val="000000"/>
-          <w:position w:val="0"/>
-          <w:sz w:val="24"/>
-          <w:sz w:val="24"/>
-          <w:szCs w:val="24"/>
-          <w:u w:val="none"/>
-          <w:shd w:fill="auto" w:val="clear"/>
-          <w:vertAlign w:val="baseline"/>
-        </w:rPr>
-      </w:r>
-    </w:p>
-    <w:p>
-      <w:pPr>
-        <w:pStyle w:val="normal1"/>
-        <w:spacing w:lineRule="auto" w:line="360"/>
-        <w:ind w:hanging="0" w:left="360"/>
-        <w:rPr/>
-      </w:pPr>
-      <w:r>
-        <w:rPr/>
-      </w:r>
-    </w:p>
-    <w:p>
-      <w:pPr>
-        <w:pStyle w:val="normal1"/>
-        <w:spacing w:lineRule="auto" w:line="360"/>
-        <w:ind w:hanging="0" w:left="360"/>
-        <w:rPr/>
-      </w:pPr>
-      <w:r>
-        <w:rPr/>
-      </w:r>
-    </w:p>
-    <w:p>
-      <w:pPr>
-        <w:pStyle w:val="normal1"/>
-        <w:spacing w:lineRule="auto" w:line="360"/>
-        <w:rPr/>
-      </w:pPr>
-      <w:r>
-        <w:rPr/>
-      </w:r>
-    </w:p>
-    <w:p>
-      <w:pPr>
-        <w:pStyle w:val="normal1"/>
-        <w:spacing w:lineRule="auto" w:line="360"/>
-        <w:rPr/>
       </w:pPr>
       <w:r>
         <w:rPr/>
@@ -6346,7 +6573,6 @@
           <w:ilvl w:val="0"/>
           <w:numId w:val="6"/>
         </w:numPr>
-        <w:pBdr/>
         <w:shd w:val="clear" w:fill="auto"/>
         <w:spacing w:lineRule="auto" w:line="360" w:before="0" w:after="0"/>
         <w:ind w:hanging="360" w:left="1080" w:right="0"/>
@@ -6372,7 +6598,7 @@
       </w:pPr>
       <w:r>
         <w:rPr>
-          <w:rFonts w:eastAsia="Times New Roman" w:cs="Times New Roman" w:ascii="Times New Roman" w:hAnsi="Times New Roman"/>
+          <w:rFonts w:eastAsia="Times New Roman" w:cs="Times New Roman"/>
           <w:b w:val="false"/>
           <w:i w:val="false"/>
           <w:caps w:val="false"/>
@@ -6398,7 +6624,6 @@
         <w:keepLines w:val="false"/>
         <w:pageBreakBefore w:val="false"/>
         <w:widowControl/>
-        <w:pBdr/>
         <w:shd w:val="clear" w:fill="auto"/>
         <w:spacing w:lineRule="auto" w:line="360" w:before="0" w:after="0"/>
         <w:ind w:hanging="0" w:left="720" w:right="0"/>
@@ -6424,23 +6649,23 @@
       </w:pPr>
       <w:r>
         <w:rPr>
-          <w:rFonts w:eastAsia="Times New Roman" w:cs="Times New Roman" w:ascii="Times New Roman" w:hAnsi="Times New Roman"/>
-          <w:b w:val="false"/>
-          <w:i w:val="false"/>
-          <w:caps w:val="false"/>
-          <w:smallCaps w:val="false"/>
-          <w:strike w:val="false"/>
-          <w:dstrike w:val="false"/>
-          <w:color w:val="000000"/>
-          <w:position w:val="0"/>
-          <w:sz w:val="24"/>
-          <w:sz w:val="24"/>
-          <w:szCs w:val="24"/>
-          <w:u w:val="none"/>
-          <w:shd w:fill="auto" w:val="clear"/>
-          <w:vertAlign w:val="baseline"/>
-        </w:rPr>
-        <w:t>…………………………………………………………………………………………</w:t>
+          <w:rFonts w:eastAsia="Times New Roman" w:cs="Times New Roman"/>
+          <w:b w:val="false"/>
+          <w:i w:val="false"/>
+          <w:caps w:val="false"/>
+          <w:smallCaps w:val="false"/>
+          <w:strike w:val="false"/>
+          <w:dstrike w:val="false"/>
+          <w:color w:val="000000"/>
+          <w:position w:val="0"/>
+          <w:sz w:val="24"/>
+          <w:sz w:val="24"/>
+          <w:szCs w:val="24"/>
+          <w:u w:val="none"/>
+          <w:shd w:fill="auto" w:val="clear"/>
+          <w:vertAlign w:val="baseline"/>
+        </w:rPr>
+        <w:t>0000.0C9F.F001</w:t>
       </w:r>
     </w:p>
     <w:p>
@@ -6454,7 +6679,6 @@
           <w:ilvl w:val="0"/>
           <w:numId w:val="6"/>
         </w:numPr>
-        <w:pBdr/>
         <w:shd w:val="clear" w:fill="auto"/>
         <w:spacing w:lineRule="auto" w:line="360" w:before="0" w:after="0"/>
         <w:ind w:hanging="360" w:left="1080" w:right="0"/>
@@ -6480,7 +6704,7 @@
       </w:pPr>
       <w:r>
         <w:rPr>
-          <w:rFonts w:eastAsia="Times New Roman" w:cs="Times New Roman" w:ascii="Times New Roman" w:hAnsi="Times New Roman"/>
+          <w:rFonts w:eastAsia="Times New Roman" w:cs="Times New Roman"/>
           <w:b w:val="false"/>
           <w:i w:val="false"/>
           <w:caps w:val="false"/>
@@ -6500,7 +6724,7 @@
       </w:r>
       <w:r>
         <w:rPr>
-          <w:rFonts w:eastAsia="Times New Roman" w:cs="Times New Roman" w:ascii="Times New Roman" w:hAnsi="Times New Roman"/>
+          <w:rFonts w:eastAsia="Times New Roman" w:cs="Times New Roman"/>
           <w:b/>
           <w:i w:val="false"/>
           <w:caps w:val="false"/>
@@ -6520,7 +6744,7 @@
       </w:r>
       <w:r>
         <w:rPr>
-          <w:rFonts w:eastAsia="Times New Roman" w:cs="Times New Roman" w:ascii="Times New Roman" w:hAnsi="Times New Roman"/>
+          <w:rFonts w:eastAsia="Times New Roman" w:cs="Times New Roman"/>
           <w:b w:val="false"/>
           <w:i w:val="false"/>
           <w:caps w:val="false"/>
@@ -6546,11 +6770,11 @@
         <w:keepLines w:val="false"/>
         <w:pageBreakBefore w:val="false"/>
         <w:widowControl/>
-        <w:pBdr/>
         <w:shd w:val="clear" w:fill="auto"/>
+        <w:bidi w:val="0"/>
         <w:spacing w:lineRule="auto" w:line="360" w:before="0" w:after="0"/>
         <w:ind w:hanging="0" w:left="720" w:right="0"/>
-        <w:jc w:val="both"/>
+        <w:jc w:val="left"/>
         <w:rPr>
           <w:rFonts w:ascii="Times New Roman" w:hAnsi="Times New Roman" w:eastAsia="Times New Roman" w:cs="Times New Roman"/>
           <w:b w:val="false"/>
@@ -6572,23 +6796,85 @@
       </w:pPr>
       <w:r>
         <w:rPr>
-          <w:rFonts w:eastAsia="Times New Roman" w:cs="Times New Roman" w:ascii="Times New Roman" w:hAnsi="Times New Roman"/>
-          <w:b w:val="false"/>
-          <w:i w:val="false"/>
-          <w:caps w:val="false"/>
-          <w:smallCaps w:val="false"/>
-          <w:strike w:val="false"/>
-          <w:dstrike w:val="false"/>
-          <w:color w:val="000000"/>
-          <w:position w:val="0"/>
-          <w:sz w:val="24"/>
-          <w:sz w:val="24"/>
-          <w:szCs w:val="24"/>
-          <w:u w:val="none"/>
-          <w:shd w:fill="auto" w:val="clear"/>
-          <w:vertAlign w:val="baseline"/>
-        </w:rPr>
-        <w:t>…………………………………………………………………………………………</w:t>
+          <w:rFonts w:eastAsia="Times New Roman" w:cs="Times New Roman"/>
+          <w:b w:val="false"/>
+          <w:i w:val="false"/>
+          <w:caps w:val="false"/>
+          <w:smallCaps w:val="false"/>
+          <w:strike w:val="false"/>
+          <w:dstrike w:val="false"/>
+          <w:color w:val="000000"/>
+          <w:position w:val="0"/>
+          <w:sz w:val="24"/>
+          <w:sz w:val="24"/>
+          <w:szCs w:val="24"/>
+          <w:u w:val="none"/>
+          <w:shd w:fill="auto" w:val="clear"/>
+          <w:vertAlign w:val="baseline"/>
+        </w:rPr>
+        <w:t xml:space="preserve">Adresse ip : </w:t>
+      </w:r>
+      <w:r>
+        <w:rPr>
+          <w:rFonts w:eastAsia="Times New Roman" w:cs="Times New Roman"/>
+          <w:b w:val="false"/>
+          <w:i w:val="false"/>
+          <w:caps w:val="false"/>
+          <w:smallCaps w:val="false"/>
+          <w:strike w:val="false"/>
+          <w:dstrike w:val="false"/>
+          <w:color w:val="000000"/>
+          <w:position w:val="0"/>
+          <w:sz w:val="24"/>
+          <w:sz w:val="24"/>
+          <w:szCs w:val="24"/>
+          <w:u w:val="none"/>
+          <w:shd w:fill="auto" w:val="clear"/>
+          <w:vertAlign w:val="baseline"/>
+        </w:rPr>
+        <w:t>172.16.40.40</w:t>
+        <w:br/>
+        <w:t>priorit</w:t>
+      </w:r>
+      <w:r>
+        <w:rPr>
+          <w:rFonts w:eastAsia="Times New Roman" w:cs="Times New Roman"/>
+          <w:b w:val="false"/>
+          <w:i w:val="false"/>
+          <w:caps w:val="false"/>
+          <w:smallCaps w:val="false"/>
+          <w:strike w:val="false"/>
+          <w:dstrike w:val="false"/>
+          <w:color w:val="000000"/>
+          <w:position w:val="0"/>
+          <w:sz w:val="24"/>
+          <w:sz w:val="24"/>
+          <w:szCs w:val="24"/>
+          <w:u w:val="none"/>
+          <w:shd w:fill="auto" w:val="clear"/>
+          <w:vertAlign w:val="baseline"/>
+        </w:rPr>
+        <w:t>e</w:t>
+      </w:r>
+      <w:r>
+        <w:rPr>
+          <w:rFonts w:eastAsia="Times New Roman" w:cs="Times New Roman"/>
+          <w:b w:val="false"/>
+          <w:i w:val="false"/>
+          <w:caps w:val="false"/>
+          <w:smallCaps w:val="false"/>
+          <w:strike w:val="false"/>
+          <w:dstrike w:val="false"/>
+          <w:color w:val="000000"/>
+          <w:position w:val="0"/>
+          <w:sz w:val="24"/>
+          <w:sz w:val="24"/>
+          <w:szCs w:val="24"/>
+          <w:u w:val="none"/>
+          <w:shd w:fill="auto" w:val="clear"/>
+          <w:vertAlign w:val="baseline"/>
+        </w:rPr>
+        <w:t xml:space="preserve">  : 100 </w:t>
       </w:r>
     </w:p>
     <w:p>
@@ -6602,7 +6888,6 @@
           <w:ilvl w:val="0"/>
           <w:numId w:val="4"/>
         </w:numPr>
-        <w:pBdr/>
         <w:shd w:val="clear" w:fill="auto"/>
         <w:spacing w:lineRule="auto" w:line="360" w:before="0" w:after="0"/>
         <w:ind w:hanging="360" w:left="720" w:right="0"/>
@@ -6617,14 +6902,15 @@
           <w:dstrike w:val="false"/>
           <w:position w:val="0"/>
           <w:sz w:val="24"/>
-          <w:u w:val="none"/>
-          <w:shd w:fill="auto" w:val="clear"/>
-          <w:vertAlign w:val="baseline"/>
-        </w:rPr>
-      </w:pPr>
-      <w:r>
-        <w:rPr>
-          <w:rFonts w:eastAsia="Times New Roman" w:cs="Times New Roman" w:ascii="Times New Roman" w:hAnsi="Times New Roman"/>
+          <w:sz w:val="24"/>
+          <w:u w:val="none"/>
+          <w:shd w:fill="auto" w:val="clear"/>
+          <w:vertAlign w:val="baseline"/>
+        </w:rPr>
+      </w:pPr>
+      <w:r>
+        <w:rPr>
+          <w:rFonts w:eastAsia="Times New Roman" w:cs="Times New Roman"/>
           <w:b w:val="false"/>
           <w:i w:val="false"/>
           <w:caps w:val="false"/>
@@ -6650,7 +6936,58 @@
         <w:keepLines w:val="false"/>
         <w:pageBreakBefore w:val="false"/>
         <w:widowControl/>
-        <w:pBdr/>
+        <w:shd w:val="clear" w:fill="auto"/>
+        <w:bidi w:val="0"/>
+        <w:spacing w:lineRule="auto" w:line="360" w:before="0" w:after="0"/>
+        <w:ind w:hanging="0" w:left="720" w:right="0"/>
+        <w:jc w:val="both"/>
+        <w:rPr>
+          <w:rFonts w:ascii="Times New Roman" w:hAnsi="Times New Roman" w:eastAsia="Times New Roman" w:cs="Times New Roman"/>
+          <w:b w:val="false"/>
+          <w:i w:val="false"/>
+          <w:i w:val="false"/>
+          <w:caps w:val="false"/>
+          <w:smallCaps w:val="false"/>
+          <w:strike w:val="false"/>
+          <w:dstrike w:val="false"/>
+          <w:color w:val="000000"/>
+          <w:position w:val="0"/>
+          <w:sz w:val="24"/>
+          <w:sz w:val="24"/>
+          <w:szCs w:val="24"/>
+          <w:u w:val="none"/>
+          <w:shd w:fill="auto" w:val="clear"/>
+          <w:vertAlign w:val="baseline"/>
+        </w:rPr>
+      </w:pPr>
+      <w:r>
+        <w:rPr>
+          <w:rFonts w:eastAsia="Times New Roman" w:cs="Times New Roman"/>
+          <w:b w:val="false"/>
+          <w:i w:val="false"/>
+          <w:caps w:val="false"/>
+          <w:smallCaps w:val="false"/>
+          <w:strike w:val="false"/>
+          <w:dstrike w:val="false"/>
+          <w:color w:val="000000"/>
+          <w:position w:val="0"/>
+          <w:sz w:val="24"/>
+          <w:sz w:val="24"/>
+          <w:szCs w:val="24"/>
+          <w:u w:val="none"/>
+          <w:shd w:fill="auto" w:val="clear"/>
+          <w:vertAlign w:val="baseline"/>
+        </w:rPr>
+        <w:t>show standby brief</w:t>
+      </w:r>
+    </w:p>
+    <w:p>
+      <w:pPr>
+        <w:pStyle w:val="normal1"/>
+        <w:keepNext w:val="false"/>
+        <w:keepLines w:val="false"/>
+        <w:pageBreakBefore w:val="false"/>
+        <w:widowControl/>
         <w:shd w:val="clear" w:fill="auto"/>
         <w:spacing w:lineRule="auto" w:line="360" w:before="0" w:after="0"/>
         <w:ind w:hanging="0" w:left="720" w:right="0"/>
@@ -6676,43 +7013,23 @@
       </w:pPr>
       <w:r>
         <w:rPr>
-          <w:rFonts w:eastAsia="Times New Roman" w:cs="Times New Roman" w:ascii="Times New Roman" w:hAnsi="Times New Roman"/>
-          <w:b w:val="false"/>
-          <w:i w:val="false"/>
-          <w:caps w:val="false"/>
-          <w:smallCaps w:val="false"/>
-          <w:strike w:val="false"/>
-          <w:dstrike w:val="false"/>
-          <w:color w:val="000000"/>
-          <w:position w:val="0"/>
-          <w:sz w:val="24"/>
-          <w:sz w:val="24"/>
-          <w:szCs w:val="24"/>
-          <w:u w:val="none"/>
-          <w:shd w:fill="auto" w:val="clear"/>
-          <w:vertAlign w:val="baseline"/>
-        </w:rPr>
-        <w:t>…………………………………………………………………………………………</w:t>
-      </w:r>
-      <w:r>
-        <w:rPr>
-          <w:rFonts w:eastAsia="Times New Roman" w:cs="Times New Roman" w:ascii="Times New Roman" w:hAnsi="Times New Roman"/>
-          <w:b w:val="false"/>
-          <w:i w:val="false"/>
-          <w:caps w:val="false"/>
-          <w:smallCaps w:val="false"/>
-          <w:strike w:val="false"/>
-          <w:dstrike w:val="false"/>
-          <w:color w:val="000000"/>
-          <w:position w:val="0"/>
-          <w:sz w:val="24"/>
-          <w:sz w:val="24"/>
-          <w:szCs w:val="24"/>
-          <w:u w:val="none"/>
-          <w:shd w:fill="auto" w:val="clear"/>
-          <w:vertAlign w:val="baseline"/>
-        </w:rPr>
-        <w:t>.</w:t>
+          <w:rFonts w:eastAsia="Times New Roman" w:cs="Times New Roman"/>
+          <w:b w:val="false"/>
+          <w:i w:val="false"/>
+          <w:caps w:val="false"/>
+          <w:smallCaps w:val="false"/>
+          <w:strike w:val="false"/>
+          <w:dstrike w:val="false"/>
+          <w:color w:val="000000"/>
+          <w:position w:val="0"/>
+          <w:sz w:val="24"/>
+          <w:sz w:val="24"/>
+          <w:szCs w:val="24"/>
+          <w:u w:val="none"/>
+          <w:shd w:fill="auto" w:val="clear"/>
+          <w:vertAlign w:val="baseline"/>
+        </w:rPr>
+        <w:t>Remplissez le tableau suivant:</w:t>
       </w:r>
     </w:p>
     <w:p>
@@ -6722,59 +7039,6 @@
         <w:keepLines w:val="false"/>
         <w:pageBreakBefore w:val="false"/>
         <w:widowControl/>
-        <w:pBdr/>
-        <w:shd w:val="clear" w:fill="auto"/>
-        <w:spacing w:lineRule="auto" w:line="360" w:before="0" w:after="0"/>
-        <w:ind w:hanging="0" w:left="720" w:right="0"/>
-        <w:jc w:val="both"/>
-        <w:rPr>
-          <w:rFonts w:ascii="Times New Roman" w:hAnsi="Times New Roman" w:eastAsia="Times New Roman" w:cs="Times New Roman"/>
-          <w:b w:val="false"/>
-          <w:i w:val="false"/>
-          <w:i w:val="false"/>
-          <w:caps w:val="false"/>
-          <w:smallCaps w:val="false"/>
-          <w:strike w:val="false"/>
-          <w:dstrike w:val="false"/>
-          <w:color w:val="000000"/>
-          <w:position w:val="0"/>
-          <w:sz w:val="24"/>
-          <w:sz w:val="24"/>
-          <w:szCs w:val="24"/>
-          <w:u w:val="none"/>
-          <w:shd w:fill="auto" w:val="clear"/>
-          <w:vertAlign w:val="baseline"/>
-        </w:rPr>
-      </w:pPr>
-      <w:r>
-        <w:rPr>
-          <w:rFonts w:eastAsia="Times New Roman" w:cs="Times New Roman" w:ascii="Times New Roman" w:hAnsi="Times New Roman"/>
-          <w:b w:val="false"/>
-          <w:i w:val="false"/>
-          <w:caps w:val="false"/>
-          <w:smallCaps w:val="false"/>
-          <w:strike w:val="false"/>
-          <w:dstrike w:val="false"/>
-          <w:color w:val="000000"/>
-          <w:position w:val="0"/>
-          <w:sz w:val="24"/>
-          <w:sz w:val="24"/>
-          <w:szCs w:val="24"/>
-          <w:u w:val="none"/>
-          <w:shd w:fill="auto" w:val="clear"/>
-          <w:vertAlign w:val="baseline"/>
-        </w:rPr>
-        <w:t>Remplissez le tableau suivant:</w:t>
-      </w:r>
-    </w:p>
-    <w:p>
-      <w:pPr>
-        <w:pStyle w:val="normal1"/>
-        <w:keepNext w:val="false"/>
-        <w:keepLines w:val="false"/>
-        <w:pageBreakBefore w:val="false"/>
-        <w:widowControl/>
-        <w:pBdr/>
         <w:shd w:val="clear" w:fill="auto"/>
         <w:spacing w:lineRule="auto" w:line="360" w:before="0" w:after="160"/>
         <w:ind w:hanging="0" w:left="720" w:right="0"/>
@@ -6800,7 +7064,7 @@
       </w:pPr>
       <w:r>
         <w:rPr>
-          <w:rFonts w:eastAsia="Times New Roman" w:cs="Times New Roman" w:ascii="Times New Roman" w:hAnsi="Times New Roman"/>
+          <w:rFonts w:eastAsia="Times New Roman" w:cs="Times New Roman"/>
           <w:b w:val="false"/>
           <w:i w:val="false"/>
           <w:caps w:val="false"/>
@@ -6858,7 +7122,6 @@
               <w:keepNext w:val="false"/>
               <w:keepLines w:val="false"/>
               <w:widowControl/>
-              <w:pBdr/>
               <w:shd w:val="clear" w:fill="auto"/>
               <w:spacing w:lineRule="auto" w:line="360" w:before="0" w:after="160"/>
               <w:ind w:hanging="0" w:left="0" w:right="0"/>
@@ -6884,7 +7147,7 @@
             </w:pPr>
             <w:r>
               <w:rPr>
-                <w:rFonts w:eastAsia="Times New Roman" w:cs="Times New Roman" w:ascii="Times New Roman" w:hAnsi="Times New Roman"/>
+                <w:rFonts w:eastAsia="Times New Roman" w:cs="Times New Roman"/>
                 <w:b/>
                 <w:i w:val="false"/>
                 <w:caps w:val="false"/>
@@ -6921,7 +7184,6 @@
               <w:keepNext w:val="false"/>
               <w:keepLines w:val="false"/>
               <w:widowControl/>
-              <w:pBdr/>
               <w:shd w:val="clear" w:fill="auto"/>
               <w:spacing w:lineRule="auto" w:line="360" w:before="0" w:after="160"/>
               <w:ind w:hanging="0" w:left="0" w:right="0"/>
@@ -6947,7 +7209,7 @@
             </w:pPr>
             <w:r>
               <w:rPr>
-                <w:rFonts w:eastAsia="Times New Roman" w:cs="Times New Roman" w:ascii="Times New Roman" w:hAnsi="Times New Roman"/>
+                <w:rFonts w:eastAsia="Times New Roman" w:cs="Times New Roman"/>
                 <w:b/>
                 <w:i w:val="false"/>
                 <w:caps w:val="false"/>
@@ -6989,7 +7251,6 @@
               <w:keepNext w:val="false"/>
               <w:keepLines w:val="false"/>
               <w:widowControl/>
-              <w:pBdr/>
               <w:shd w:val="clear" w:fill="auto"/>
               <w:spacing w:lineRule="auto" w:line="360" w:before="0" w:after="160"/>
               <w:ind w:hanging="0" w:left="0" w:right="0"/>
@@ -7015,7 +7276,7 @@
             </w:pPr>
             <w:r>
               <w:rPr>
-                <w:rFonts w:eastAsia="Times New Roman" w:cs="Times New Roman" w:ascii="Times New Roman" w:hAnsi="Times New Roman"/>
+                <w:rFonts w:eastAsia="Times New Roman" w:cs="Times New Roman"/>
                 <w:b w:val="false"/>
                 <w:i w:val="false"/>
                 <w:caps w:val="false"/>
@@ -7052,7 +7313,6 @@
               <w:keepNext w:val="false"/>
               <w:keepLines w:val="false"/>
               <w:widowControl/>
-              <w:pBdr/>
               <w:shd w:val="clear" w:fill="auto"/>
               <w:spacing w:lineRule="auto" w:line="360" w:before="0" w:after="160"/>
               <w:ind w:hanging="0" w:left="0" w:right="0"/>
@@ -7078,7 +7338,7 @@
             </w:pPr>
             <w:r>
               <w:rPr>
-                <w:rFonts w:eastAsia="Times New Roman" w:cs="Times New Roman" w:ascii="Times New Roman" w:hAnsi="Times New Roman"/>
+                <w:rFonts w:eastAsia="Times New Roman" w:cs="Times New Roman"/>
                 <w:b w:val="false"/>
                 <w:i w:val="false"/>
                 <w:caps w:val="false"/>
@@ -7094,27 +7354,7 @@
                 <w:shd w:fill="auto" w:val="clear"/>
                 <w:vertAlign w:val="baseline"/>
               </w:rPr>
-              <w:t>………………………………</w:t>
-            </w:r>
-            <w:r>
-              <w:rPr>
-                <w:rFonts w:eastAsia="Times New Roman" w:cs="Times New Roman" w:ascii="Times New Roman" w:hAnsi="Times New Roman"/>
-                <w:b w:val="false"/>
-                <w:i w:val="false"/>
-                <w:caps w:val="false"/>
-                <w:smallCaps w:val="false"/>
-                <w:strike w:val="false"/>
-                <w:dstrike w:val="false"/>
-                <w:color w:val="000000"/>
-                <w:position w:val="0"/>
-                <w:sz w:val="24"/>
-                <w:sz w:val="24"/>
-                <w:szCs w:val="24"/>
-                <w:u w:val="none"/>
-                <w:shd w:fill="auto" w:val="clear"/>
-                <w:vertAlign w:val="baseline"/>
-              </w:rPr>
-              <w:t>.</w:t>
+              <w:t>Active</w:t>
             </w:r>
           </w:p>
         </w:tc>
@@ -7140,7 +7380,6 @@
               <w:keepNext w:val="false"/>
               <w:keepLines w:val="false"/>
               <w:widowControl/>
-              <w:pBdr/>
               <w:shd w:val="clear" w:fill="auto"/>
               <w:spacing w:lineRule="auto" w:line="360" w:before="0" w:after="160"/>
               <w:ind w:hanging="0" w:left="0" w:right="0"/>
@@ -7166,7 +7405,7 @@
             </w:pPr>
             <w:r>
               <w:rPr>
-                <w:rFonts w:eastAsia="Times New Roman" w:cs="Times New Roman" w:ascii="Times New Roman" w:hAnsi="Times New Roman"/>
+                <w:rFonts w:eastAsia="Times New Roman" w:cs="Times New Roman"/>
                 <w:b w:val="false"/>
                 <w:i w:val="false"/>
                 <w:caps w:val="false"/>
@@ -7203,7 +7442,6 @@
               <w:keepNext w:val="false"/>
               <w:keepLines w:val="false"/>
               <w:widowControl/>
-              <w:pBdr/>
               <w:shd w:val="clear" w:fill="auto"/>
               <w:spacing w:lineRule="auto" w:line="360" w:before="0" w:after="160"/>
               <w:ind w:hanging="0" w:left="0" w:right="0"/>
@@ -7229,7 +7467,7 @@
             </w:pPr>
             <w:r>
               <w:rPr>
-                <w:rFonts w:eastAsia="Times New Roman" w:cs="Times New Roman" w:ascii="Times New Roman" w:hAnsi="Times New Roman"/>
+                <w:rFonts w:eastAsia="Times New Roman" w:cs="Times New Roman"/>
                 <w:b w:val="false"/>
                 <w:i w:val="false"/>
                 <w:caps w:val="false"/>
@@ -7245,27 +7483,7 @@
                 <w:shd w:fill="auto" w:val="clear"/>
                 <w:vertAlign w:val="baseline"/>
               </w:rPr>
-              <w:t>………………………………</w:t>
-            </w:r>
-            <w:r>
-              <w:rPr>
-                <w:rFonts w:eastAsia="Times New Roman" w:cs="Times New Roman" w:ascii="Times New Roman" w:hAnsi="Times New Roman"/>
-                <w:b w:val="false"/>
-                <w:i w:val="false"/>
-                <w:caps w:val="false"/>
-                <w:smallCaps w:val="false"/>
-                <w:strike w:val="false"/>
-                <w:dstrike w:val="false"/>
-                <w:color w:val="000000"/>
-                <w:position w:val="0"/>
-                <w:sz w:val="24"/>
-                <w:sz w:val="24"/>
-                <w:szCs w:val="24"/>
-                <w:u w:val="none"/>
-                <w:shd w:fill="auto" w:val="clear"/>
-                <w:vertAlign w:val="baseline"/>
-              </w:rPr>
-              <w:t>.</w:t>
+              <w:t>Standby</w:t>
             </w:r>
           </w:p>
         </w:tc>
@@ -7278,7 +7496,6 @@
         <w:keepLines w:val="false"/>
         <w:pageBreakBefore w:val="false"/>
         <w:widowControl/>
-        <w:pBdr/>
         <w:shd w:val="clear" w:fill="auto"/>
         <w:spacing w:lineRule="auto" w:line="360" w:before="0" w:after="0"/>
         <w:ind w:hanging="0" w:left="720" w:right="0"/>
@@ -7304,7 +7521,7 @@
       </w:pPr>
       <w:r>
         <w:rPr>
-          <w:rFonts w:eastAsia="Times New Roman" w:cs="Times New Roman" w:ascii="Times New Roman" w:hAnsi="Times New Roman"/>
+          <w:rFonts w:eastAsia="Times New Roman" w:cs="Times New Roman"/>
           <w:b w:val="false"/>
           <w:i w:val="false"/>
           <w:caps w:val="false"/>
@@ -7333,7 +7550,6 @@
           <w:ilvl w:val="0"/>
           <w:numId w:val="4"/>
         </w:numPr>
-        <w:pBdr/>
         <w:shd w:val="clear" w:fill="auto"/>
         <w:spacing w:lineRule="auto" w:line="360" w:before="0" w:after="0"/>
         <w:ind w:hanging="360" w:left="720" w:right="0"/>
@@ -7348,14 +7564,15 @@
           <w:dstrike w:val="false"/>
           <w:position w:val="0"/>
           <w:sz w:val="24"/>
-          <w:u w:val="none"/>
-          <w:shd w:fill="auto" w:val="clear"/>
-          <w:vertAlign w:val="baseline"/>
-        </w:rPr>
-      </w:pPr>
-      <w:r>
-        <w:rPr>
-          <w:rFonts w:eastAsia="Times New Roman" w:cs="Times New Roman" w:ascii="Times New Roman" w:hAnsi="Times New Roman"/>
+          <w:sz w:val="24"/>
+          <w:u w:val="none"/>
+          <w:shd w:fill="auto" w:val="clear"/>
+          <w:vertAlign w:val="baseline"/>
+        </w:rPr>
+      </w:pPr>
+      <w:r>
+        <w:rPr>
+          <w:rFonts w:eastAsia="Times New Roman" w:cs="Times New Roman"/>
           <w:b w:val="false"/>
           <w:i w:val="false"/>
           <w:caps w:val="false"/>
@@ -7381,11 +7598,11 @@
         <w:keepLines w:val="false"/>
         <w:pageBreakBefore w:val="false"/>
         <w:widowControl/>
-        <w:pBdr/>
         <w:shd w:val="clear" w:fill="auto"/>
+        <w:bidi w:val="0"/>
         <w:spacing w:lineRule="auto" w:line="360" w:before="0" w:after="0"/>
         <w:ind w:hanging="0" w:left="720" w:right="0"/>
-        <w:jc w:val="both"/>
+        <w:jc w:val="left"/>
         <w:rPr>
           <w:rFonts w:ascii="Times New Roman" w:hAnsi="Times New Roman" w:eastAsia="Times New Roman" w:cs="Times New Roman"/>
           <w:b w:val="false"/>
@@ -7407,23 +7624,123 @@
       </w:pPr>
       <w:r>
         <w:rPr>
-          <w:rFonts w:eastAsia="Times New Roman" w:cs="Times New Roman" w:ascii="Times New Roman" w:hAnsi="Times New Roman"/>
-          <w:b w:val="false"/>
-          <w:i w:val="false"/>
-          <w:caps w:val="false"/>
-          <w:smallCaps w:val="false"/>
-          <w:strike w:val="false"/>
-          <w:dstrike w:val="false"/>
-          <w:color w:val="000000"/>
-          <w:position w:val="0"/>
-          <w:sz w:val="24"/>
-          <w:sz w:val="24"/>
-          <w:szCs w:val="24"/>
-          <w:u w:val="none"/>
-          <w:shd w:fill="auto" w:val="clear"/>
-          <w:vertAlign w:val="baseline"/>
-        </w:rPr>
-        <w:t>………………………………………………………………………………………………………………………………………………………………………………………………………………………………………………………………………………………………</w:t>
+          <w:rFonts w:eastAsia="Times New Roman" w:cs="Times New Roman"/>
+          <w:b w:val="false"/>
+          <w:i w:val="false"/>
+          <w:caps w:val="false"/>
+          <w:smallCaps w:val="false"/>
+          <w:strike w:val="false"/>
+          <w:dstrike w:val="false"/>
+          <w:color w:val="000000"/>
+          <w:position w:val="0"/>
+          <w:sz w:val="24"/>
+          <w:sz w:val="24"/>
+          <w:szCs w:val="24"/>
+          <w:u w:val="none"/>
+          <w:shd w:fill="auto" w:val="clear"/>
+          <w:vertAlign w:val="baseline"/>
+        </w:rPr>
+        <w:t xml:space="preserve">Le protocole HSRP choisit le routeur actif en fonction de la priorité configurée sur chaque routeur. les priorités sont égales </w:t>
+      </w:r>
+      <w:r>
+        <w:rPr>
+          <w:rFonts w:eastAsia="Times New Roman" w:cs="Times New Roman"/>
+          <w:b w:val="false"/>
+          <w:i w:val="false"/>
+          <w:caps w:val="false"/>
+          <w:smallCaps w:val="false"/>
+          <w:strike w:val="false"/>
+          <w:dstrike w:val="false"/>
+          <w:color w:val="000000"/>
+          <w:position w:val="0"/>
+          <w:sz w:val="24"/>
+          <w:sz w:val="24"/>
+          <w:szCs w:val="24"/>
+          <w:u w:val="none"/>
+          <w:shd w:fill="auto" w:val="clear"/>
+          <w:vertAlign w:val="baseline"/>
+        </w:rPr>
+        <w:t>(100 par defaut)</w:t>
+      </w:r>
+      <w:r>
+        <w:rPr>
+          <w:rFonts w:eastAsia="Times New Roman" w:cs="Times New Roman"/>
+          <w:b w:val="false"/>
+          <w:i w:val="false"/>
+          <w:caps w:val="false"/>
+          <w:smallCaps w:val="false"/>
+          <w:strike w:val="false"/>
+          <w:dstrike w:val="false"/>
+          <w:color w:val="000000"/>
+          <w:position w:val="0"/>
+          <w:sz w:val="24"/>
+          <w:sz w:val="24"/>
+          <w:szCs w:val="24"/>
+          <w:u w:val="none"/>
+          <w:shd w:fill="auto" w:val="clear"/>
+          <w:vertAlign w:val="baseline"/>
+        </w:rPr>
+        <w:t xml:space="preserve">, </w:t>
+      </w:r>
+      <w:r>
+        <w:rPr>
+          <w:rFonts w:eastAsia="Times New Roman" w:cs="Times New Roman"/>
+          <w:b w:val="false"/>
+          <w:i w:val="false"/>
+          <w:caps w:val="false"/>
+          <w:smallCaps w:val="false"/>
+          <w:strike w:val="false"/>
+          <w:dstrike w:val="false"/>
+          <w:color w:val="000000"/>
+          <w:position w:val="0"/>
+          <w:sz w:val="24"/>
+          <w:sz w:val="24"/>
+          <w:szCs w:val="24"/>
+          <w:u w:val="none"/>
+          <w:shd w:fill="auto" w:val="clear"/>
+          <w:vertAlign w:val="baseline"/>
+        </w:rPr>
+        <w:t xml:space="preserve">donc </w:t>
+      </w:r>
+      <w:r>
+        <w:rPr>
+          <w:rFonts w:eastAsia="Times New Roman" w:cs="Times New Roman"/>
+          <w:b w:val="false"/>
+          <w:i w:val="false"/>
+          <w:caps w:val="false"/>
+          <w:smallCaps w:val="false"/>
+          <w:strike w:val="false"/>
+          <w:dstrike w:val="false"/>
+          <w:color w:val="000000"/>
+          <w:position w:val="0"/>
+          <w:sz w:val="24"/>
+          <w:sz w:val="24"/>
+          <w:szCs w:val="24"/>
+          <w:u w:val="none"/>
+          <w:shd w:fill="auto" w:val="clear"/>
+          <w:vertAlign w:val="baseline"/>
+        </w:rPr>
+        <w:t xml:space="preserve">le routeur avec l'adresse IP la plus élevée devient le routeur actif. </w:t>
+      </w:r>
+      <w:r>
+        <w:rPr>
+          <w:rFonts w:eastAsia="Times New Roman" w:cs="Times New Roman"/>
+          <w:b w:val="false"/>
+          <w:i w:val="false"/>
+          <w:caps w:val="false"/>
+          <w:smallCaps w:val="false"/>
+          <w:strike w:val="false"/>
+          <w:dstrike w:val="false"/>
+          <w:color w:val="000000"/>
+          <w:position w:val="0"/>
+          <w:sz w:val="24"/>
+          <w:sz w:val="24"/>
+          <w:szCs w:val="24"/>
+          <w:u w:val="none"/>
+          <w:shd w:fill="auto" w:val="clear"/>
+          <w:vertAlign w:val="baseline"/>
+        </w:rPr>
+        <w:t>Router1 &gt; Routeur2 (172.16.40.254 &gt; 172.16.40.253)</w:t>
       </w:r>
     </w:p>
     <w:p>
@@ -7465,7 +7782,6 @@
           <w:ilvl w:val="0"/>
           <w:numId w:val="9"/>
         </w:numPr>
-        <w:pBdr/>
         <w:shd w:val="clear" w:fill="auto"/>
         <w:spacing w:lineRule="auto" w:line="360" w:before="0" w:after="0"/>
         <w:ind w:hanging="360" w:left="720" w:right="0"/>
@@ -7491,7 +7807,7 @@
       </w:pPr>
       <w:r>
         <w:rPr>
-          <w:rFonts w:eastAsia="Times New Roman" w:cs="Times New Roman" w:ascii="Times New Roman" w:hAnsi="Times New Roman"/>
+          <w:rFonts w:eastAsia="Times New Roman" w:cs="Times New Roman"/>
           <w:b w:val="false"/>
           <w:i w:val="false"/>
           <w:caps w:val="false"/>
@@ -7511,7 +7827,7 @@
       </w:r>
       <w:r>
         <w:rPr>
-          <w:rFonts w:eastAsia="Times New Roman" w:cs="Times New Roman" w:ascii="Times New Roman" w:hAnsi="Times New Roman"/>
+          <w:rFonts w:eastAsia="Times New Roman" w:cs="Times New Roman"/>
           <w:b/>
           <w:i w:val="false"/>
           <w:caps w:val="false"/>
@@ -7531,7 +7847,7 @@
       </w:r>
       <w:r>
         <w:rPr>
-          <w:rFonts w:eastAsia="Times New Roman" w:cs="Times New Roman" w:ascii="Times New Roman" w:hAnsi="Times New Roman"/>
+          <w:rFonts w:eastAsia="Times New Roman" w:cs="Times New Roman"/>
           <w:b w:val="false"/>
           <w:i w:val="false"/>
           <w:caps w:val="false"/>
@@ -7551,7 +7867,7 @@
       </w:r>
       <w:r>
         <w:rPr>
-          <w:rFonts w:eastAsia="Times New Roman" w:cs="Times New Roman" w:ascii="Times New Roman" w:hAnsi="Times New Roman"/>
+          <w:rFonts w:eastAsia="Times New Roman" w:cs="Times New Roman"/>
           <w:b/>
           <w:i w:val="false"/>
           <w:caps w:val="false"/>
@@ -7571,7 +7887,7 @@
       </w:r>
       <w:r>
         <w:rPr>
-          <w:rFonts w:eastAsia="Times New Roman" w:cs="Times New Roman" w:ascii="Times New Roman" w:hAnsi="Times New Roman"/>
+          <w:rFonts w:eastAsia="Times New Roman" w:cs="Times New Roman"/>
           <w:b w:val="false"/>
           <w:i w:val="false"/>
           <w:caps w:val="false"/>
@@ -7591,7 +7907,7 @@
       </w:r>
       <w:r>
         <w:rPr>
-          <w:rFonts w:eastAsia="Times New Roman" w:cs="Times New Roman" w:ascii="Times New Roman" w:hAnsi="Times New Roman"/>
+          <w:rFonts w:eastAsia="Times New Roman" w:cs="Times New Roman"/>
           <w:b/>
           <w:i w:val="false"/>
           <w:caps w:val="false"/>
@@ -7611,7 +7927,7 @@
       </w:r>
       <w:r>
         <w:rPr>
-          <w:rFonts w:eastAsia="Times New Roman" w:cs="Times New Roman" w:ascii="Times New Roman" w:hAnsi="Times New Roman"/>
+          <w:rFonts w:eastAsia="Times New Roman" w:cs="Times New Roman"/>
           <w:b w:val="false"/>
           <w:i w:val="false"/>
           <w:caps w:val="false"/>
@@ -7641,7 +7957,6 @@
           <w:ilvl w:val="0"/>
           <w:numId w:val="9"/>
         </w:numPr>
-        <w:pBdr/>
         <w:shd w:val="clear" w:fill="auto"/>
         <w:spacing w:lineRule="auto" w:line="360" w:before="0" w:after="0"/>
         <w:ind w:hanging="360" w:left="720" w:right="0"/>
@@ -7667,7 +7982,7 @@
       </w:pPr>
       <w:r>
         <w:rPr>
-          <w:rFonts w:eastAsia="Times New Roman" w:cs="Times New Roman" w:ascii="Times New Roman" w:hAnsi="Times New Roman"/>
+          <w:rFonts w:eastAsia="Times New Roman" w:cs="Times New Roman"/>
           <w:b w:val="false"/>
           <w:i w:val="false"/>
           <w:caps w:val="false"/>
@@ -7687,7 +8002,7 @@
       </w:r>
       <w:r>
         <w:rPr>
-          <w:rFonts w:eastAsia="Times New Roman" w:cs="Times New Roman" w:ascii="Times New Roman" w:hAnsi="Times New Roman"/>
+          <w:rFonts w:eastAsia="Times New Roman" w:cs="Times New Roman"/>
           <w:b/>
           <w:i w:val="false"/>
           <w:caps w:val="false"/>
@@ -7707,7 +8022,7 @@
       </w:r>
       <w:r>
         <w:rPr>
-          <w:rFonts w:eastAsia="Times New Roman" w:cs="Times New Roman" w:ascii="Times New Roman" w:hAnsi="Times New Roman"/>
+          <w:rFonts w:eastAsia="Times New Roman" w:cs="Times New Roman"/>
           <w:b w:val="false"/>
           <w:i w:val="false"/>
           <w:caps w:val="false"/>
@@ -7737,7 +8052,6 @@
           <w:ilvl w:val="0"/>
           <w:numId w:val="9"/>
         </w:numPr>
-        <w:pBdr/>
         <w:shd w:val="clear" w:fill="auto"/>
         <w:spacing w:lineRule="auto" w:line="360" w:before="0" w:after="160"/>
         <w:ind w:hanging="360" w:left="720" w:right="0"/>
@@ -7763,7 +8077,7 @@
       </w:pPr>
       <w:r>
         <w:rPr>
-          <w:rFonts w:eastAsia="Times New Roman" w:cs="Times New Roman" w:ascii="Times New Roman" w:hAnsi="Times New Roman"/>
+          <w:rFonts w:eastAsia="Times New Roman" w:cs="Times New Roman"/>
           <w:b w:val="false"/>
           <w:i w:val="false"/>
           <w:caps w:val="false"/>
@@ -7839,7 +8153,6 @@
               <w:keepNext w:val="false"/>
               <w:keepLines w:val="false"/>
               <w:widowControl/>
-              <w:pBdr/>
               <w:shd w:val="clear" w:fill="auto"/>
               <w:spacing w:lineRule="auto" w:line="360" w:before="0" w:after="160"/>
               <w:ind w:hanging="0" w:left="0" w:right="0"/>
@@ -7865,7 +8178,7 @@
             </w:pPr>
             <w:r>
               <w:rPr>
-                <w:rFonts w:eastAsia="Times New Roman" w:cs="Times New Roman" w:ascii="Times New Roman" w:hAnsi="Times New Roman"/>
+                <w:rFonts w:eastAsia="Times New Roman" w:cs="Times New Roman"/>
                 <w:b/>
                 <w:i w:val="false"/>
                 <w:caps w:val="false"/>
@@ -7902,7 +8215,6 @@
               <w:keepNext w:val="false"/>
               <w:keepLines w:val="false"/>
               <w:widowControl/>
-              <w:pBdr/>
               <w:shd w:val="clear" w:fill="auto"/>
               <w:spacing w:lineRule="auto" w:line="360" w:before="0" w:after="160"/>
               <w:ind w:hanging="0" w:left="0" w:right="0"/>
@@ -7928,7 +8240,7 @@
             </w:pPr>
             <w:r>
               <w:rPr>
-                <w:rFonts w:eastAsia="Times New Roman" w:cs="Times New Roman" w:ascii="Times New Roman" w:hAnsi="Times New Roman"/>
+                <w:rFonts w:eastAsia="Times New Roman" w:cs="Times New Roman"/>
                 <w:b/>
                 <w:i w:val="false"/>
                 <w:caps w:val="false"/>
@@ -7970,7 +8282,6 @@
               <w:keepNext w:val="false"/>
               <w:keepLines w:val="false"/>
               <w:widowControl/>
-              <w:pBdr/>
               <w:shd w:val="clear" w:fill="auto"/>
               <w:spacing w:lineRule="auto" w:line="360" w:before="0" w:after="160"/>
               <w:ind w:hanging="0" w:left="0" w:right="0"/>
@@ -7996,7 +8307,7 @@
             </w:pPr>
             <w:r>
               <w:rPr>
-                <w:rFonts w:eastAsia="Times New Roman" w:cs="Times New Roman" w:ascii="Times New Roman" w:hAnsi="Times New Roman"/>
+                <w:rFonts w:eastAsia="Times New Roman" w:cs="Times New Roman"/>
                 <w:b w:val="false"/>
                 <w:i w:val="false"/>
                 <w:caps w:val="false"/>
@@ -8033,7 +8344,6 @@
               <w:keepNext w:val="false"/>
               <w:keepLines w:val="false"/>
               <w:widowControl/>
-              <w:pBdr/>
               <w:shd w:val="clear" w:fill="auto"/>
               <w:spacing w:lineRule="auto" w:line="360" w:before="0" w:after="160"/>
               <w:ind w:hanging="0" w:left="0" w:right="0"/>
@@ -8059,7 +8369,7 @@
             </w:pPr>
             <w:r>
               <w:rPr>
-                <w:rFonts w:eastAsia="Times New Roman" w:cs="Times New Roman" w:ascii="Times New Roman" w:hAnsi="Times New Roman"/>
+                <w:rFonts w:eastAsia="Times New Roman" w:cs="Times New Roman"/>
                 <w:b w:val="false"/>
                 <w:i w:val="false"/>
                 <w:caps w:val="false"/>
@@ -8079,7 +8389,7 @@
             </w:r>
             <w:r>
               <w:rPr>
-                <w:rFonts w:eastAsia="Times New Roman" w:cs="Times New Roman" w:ascii="Times New Roman" w:hAnsi="Times New Roman"/>
+                <w:rFonts w:eastAsia="Times New Roman" w:cs="Times New Roman"/>
                 <w:b w:val="false"/>
                 <w:i w:val="false"/>
                 <w:caps w:val="false"/>
@@ -8121,7 +8431,6 @@
               <w:keepNext w:val="false"/>
               <w:keepLines w:val="false"/>
               <w:widowControl/>
-              <w:pBdr/>
               <w:shd w:val="clear" w:fill="auto"/>
               <w:spacing w:lineRule="auto" w:line="360" w:before="0" w:after="160"/>
               <w:ind w:hanging="0" w:left="0" w:right="0"/>
@@ -8147,7 +8456,7 @@
             </w:pPr>
             <w:r>
               <w:rPr>
-                <w:rFonts w:eastAsia="Times New Roman" w:cs="Times New Roman" w:ascii="Times New Roman" w:hAnsi="Times New Roman"/>
+                <w:rFonts w:eastAsia="Times New Roman" w:cs="Times New Roman"/>
                 <w:b w:val="false"/>
                 <w:i w:val="false"/>
                 <w:caps w:val="false"/>
@@ -8184,7 +8493,6 @@
               <w:keepNext w:val="false"/>
               <w:keepLines w:val="false"/>
               <w:widowControl/>
-              <w:pBdr/>
               <w:shd w:val="clear" w:fill="auto"/>
               <w:spacing w:lineRule="auto" w:line="360" w:before="0" w:after="160"/>
               <w:ind w:hanging="0" w:left="0" w:right="0"/>
@@ -8210,7 +8518,7 @@
             </w:pPr>
             <w:r>
               <w:rPr>
-                <w:rFonts w:eastAsia="Times New Roman" w:cs="Times New Roman" w:ascii="Times New Roman" w:hAnsi="Times New Roman"/>
+                <w:rFonts w:eastAsia="Times New Roman" w:cs="Times New Roman"/>
                 <w:b w:val="false"/>
                 <w:i w:val="false"/>
                 <w:caps w:val="false"/>
@@ -8230,7 +8538,7 @@
             </w:r>
             <w:r>
               <w:rPr>
-                <w:rFonts w:eastAsia="Times New Roman" w:cs="Times New Roman" w:ascii="Times New Roman" w:hAnsi="Times New Roman"/>
+                <w:rFonts w:eastAsia="Times New Roman" w:cs="Times New Roman"/>
                 <w:b w:val="false"/>
                 <w:i w:val="false"/>
                 <w:caps w:val="false"/>
@@ -8259,7 +8567,6 @@
         <w:keepLines w:val="false"/>
         <w:pageBreakBefore w:val="false"/>
         <w:widowControl/>
-        <w:pBdr/>
         <w:shd w:val="clear" w:fill="auto"/>
         <w:spacing w:lineRule="auto" w:line="360" w:before="0" w:after="160"/>
         <w:ind w:hanging="0" w:left="720" w:right="0"/>
@@ -8285,7 +8592,7 @@
       </w:pPr>
       <w:r>
         <w:rPr>
-          <w:rFonts w:eastAsia="Times New Roman" w:cs="Times New Roman" w:ascii="Times New Roman" w:hAnsi="Times New Roman"/>
+          <w:rFonts w:eastAsia="Times New Roman" w:cs="Times New Roman"/>
           <w:b w:val="false"/>
           <w:i w:val="false"/>
           <w:caps w:val="false"/>
@@ -8324,7 +8631,6 @@
           <w:ilvl w:val="0"/>
           <w:numId w:val="9"/>
         </w:numPr>
-        <w:pBdr/>
         <w:shd w:val="clear" w:fill="auto"/>
         <w:spacing w:lineRule="auto" w:line="360" w:before="0" w:after="0"/>
         <w:ind w:hanging="360" w:left="720" w:right="0"/>
@@ -8350,7 +8656,7 @@
       </w:pPr>
       <w:r>
         <w:rPr>
-          <w:rFonts w:eastAsia="Times New Roman" w:cs="Times New Roman" w:ascii="Times New Roman" w:hAnsi="Times New Roman"/>
+          <w:rFonts w:eastAsia="Times New Roman" w:cs="Times New Roman"/>
           <w:b w:val="false"/>
           <w:i w:val="false"/>
           <w:caps w:val="false"/>
@@ -8376,7 +8682,6 @@
         <w:keepLines w:val="false"/>
         <w:pageBreakBefore w:val="false"/>
         <w:widowControl/>
-        <w:pBdr/>
         <w:shd w:val="clear" w:fill="auto"/>
         <w:spacing w:lineRule="auto" w:line="360" w:before="0" w:after="0"/>
         <w:ind w:hanging="0" w:left="720" w:right="0"/>
@@ -8402,7 +8707,7 @@
       </w:pPr>
       <w:r>
         <w:rPr>
-          <w:rFonts w:eastAsia="Times New Roman" w:cs="Times New Roman" w:ascii="Times New Roman" w:hAnsi="Times New Roman"/>
+          <w:rFonts w:eastAsia="Times New Roman" w:cs="Times New Roman"/>
           <w:b w:val="false"/>
           <w:i w:val="false"/>
           <w:caps w:val="false"/>
@@ -8428,7 +8733,6 @@
         <w:keepLines w:val="false"/>
         <w:pageBreakBefore w:val="false"/>
         <w:widowControl/>
-        <w:pBdr/>
         <w:shd w:val="clear" w:fill="auto"/>
         <w:spacing w:lineRule="auto" w:line="360" w:before="0" w:after="0"/>
         <w:ind w:hanging="0" w:left="720" w:right="0"/>
@@ -8454,7 +8758,7 @@
       </w:pPr>
       <w:r>
         <w:rPr>
-          <w:rFonts w:eastAsia="Times New Roman" w:cs="Times New Roman" w:ascii="Times New Roman" w:hAnsi="Times New Roman"/>
+          <w:rFonts w:eastAsia="Times New Roman" w:cs="Times New Roman"/>
           <w:b w:val="false"/>
           <w:i w:val="false"/>
           <w:caps w:val="false"/>
@@ -8484,7 +8788,6 @@
           <w:ilvl w:val="0"/>
           <w:numId w:val="9"/>
         </w:numPr>
-        <w:pBdr/>
         <w:shd w:val="clear" w:fill="auto"/>
         <w:spacing w:lineRule="auto" w:line="360" w:before="0" w:after="0"/>
         <w:ind w:hanging="360" w:left="720" w:right="0"/>
@@ -8510,7 +8813,7 @@
       </w:pPr>
       <w:r>
         <w:rPr>
-          <w:rFonts w:eastAsia="Times New Roman" w:cs="Times New Roman" w:ascii="Times New Roman" w:hAnsi="Times New Roman"/>
+          <w:rFonts w:eastAsia="Times New Roman" w:cs="Times New Roman"/>
           <w:b w:val="false"/>
           <w:i w:val="false"/>
           <w:caps w:val="false"/>
@@ -8536,7 +8839,6 @@
         <w:keepLines w:val="false"/>
         <w:pageBreakBefore w:val="false"/>
         <w:widowControl/>
-        <w:pBdr/>
         <w:shd w:val="clear" w:fill="auto"/>
         <w:spacing w:lineRule="auto" w:line="360" w:before="0" w:after="0"/>
         <w:ind w:hanging="0" w:left="720" w:right="0"/>
@@ -8562,7 +8864,7 @@
       </w:pPr>
       <w:r>
         <w:rPr>
-          <w:rFonts w:eastAsia="Times New Roman" w:cs="Times New Roman" w:ascii="Times New Roman" w:hAnsi="Times New Roman"/>
+          <w:rFonts w:eastAsia="Times New Roman" w:cs="Times New Roman"/>
           <w:b w:val="false"/>
           <w:i w:val="false"/>
           <w:caps w:val="false"/>
@@ -8592,7 +8894,6 @@
           <w:ilvl w:val="0"/>
           <w:numId w:val="9"/>
         </w:numPr>
-        <w:pBdr/>
         <w:shd w:val="clear" w:fill="auto"/>
         <w:spacing w:lineRule="auto" w:line="360" w:before="0" w:after="160"/>
         <w:ind w:hanging="360" w:left="720" w:right="0"/>
@@ -8618,7 +8919,7 @@
       </w:pPr>
       <w:r>
         <w:rPr>
-          <w:rFonts w:eastAsia="Times New Roman" w:cs="Times New Roman" w:ascii="Times New Roman" w:hAnsi="Times New Roman"/>
+          <w:rFonts w:eastAsia="Times New Roman" w:cs="Times New Roman"/>
           <w:b w:val="false"/>
           <w:i w:val="false"/>
           <w:caps w:val="false"/>
@@ -8638,7 +8939,7 @@
       </w:r>
       <w:r>
         <w:rPr>
-          <w:rFonts w:eastAsia="Times New Roman" w:cs="Times New Roman" w:ascii="Times New Roman" w:hAnsi="Times New Roman"/>
+          <w:rFonts w:eastAsia="Times New Roman" w:cs="Times New Roman"/>
           <w:b/>
           <w:i w:val="false"/>
           <w:caps w:val="false"/>
@@ -8726,7 +9027,6 @@
           <w:ilvl w:val="0"/>
           <w:numId w:val="1"/>
         </w:numPr>
-        <w:pBdr/>
         <w:shd w:val="clear" w:fill="auto"/>
         <w:spacing w:lineRule="auto" w:line="360" w:before="0" w:after="0"/>
         <w:ind w:hanging="360" w:left="720" w:right="0"/>
@@ -8752,7 +9052,7 @@
       </w:pPr>
       <w:r>
         <w:rPr>
-          <w:rFonts w:eastAsia="Times New Roman" w:cs="Times New Roman" w:ascii="Times New Roman" w:hAnsi="Times New Roman"/>
+          <w:rFonts w:eastAsia="Times New Roman" w:cs="Times New Roman"/>
           <w:b w:val="false"/>
           <w:i w:val="false"/>
           <w:caps w:val="false"/>
@@ -8772,7 +9072,7 @@
       </w:r>
       <w:r>
         <w:rPr>
-          <w:rFonts w:eastAsia="Times New Roman" w:cs="Times New Roman" w:ascii="Times New Roman" w:hAnsi="Times New Roman"/>
+          <w:rFonts w:eastAsia="Times New Roman" w:cs="Times New Roman"/>
           <w:b/>
           <w:i w:val="false"/>
           <w:caps w:val="false"/>
@@ -8792,7 +9092,7 @@
       </w:r>
       <w:r>
         <w:rPr>
-          <w:rFonts w:eastAsia="Times New Roman" w:cs="Times New Roman" w:ascii="Times New Roman" w:hAnsi="Times New Roman"/>
+          <w:rFonts w:eastAsia="Times New Roman" w:cs="Times New Roman"/>
           <w:b w:val="false"/>
           <w:i w:val="false"/>
           <w:caps w:val="false"/>
@@ -8818,7 +9118,6 @@
         <w:keepLines w:val="false"/>
         <w:pageBreakBefore w:val="false"/>
         <w:widowControl/>
-        <w:pBdr/>
         <w:shd w:val="clear" w:fill="auto"/>
         <w:spacing w:lineRule="auto" w:line="360" w:before="0" w:after="0"/>
         <w:ind w:hanging="0" w:left="720" w:right="0"/>
@@ -8844,7 +9143,7 @@
       </w:pPr>
       <w:r>
         <w:rPr>
-          <w:rFonts w:eastAsia="Times New Roman" w:cs="Times New Roman" w:ascii="Times New Roman" w:hAnsi="Times New Roman"/>
+          <w:rFonts w:eastAsia="Times New Roman" w:cs="Times New Roman"/>
           <w:b w:val="false"/>
           <w:i w:val="false"/>
           <w:caps w:val="false"/>
@@ -8874,7 +9173,6 @@
           <w:ilvl w:val="0"/>
           <w:numId w:val="1"/>
         </w:numPr>
-        <w:pBdr/>
         <w:shd w:val="clear" w:fill="auto"/>
         <w:spacing w:lineRule="auto" w:line="360" w:before="0" w:after="0"/>
         <w:ind w:hanging="360" w:left="720" w:right="0"/>
@@ -8900,7 +9198,7 @@
       </w:pPr>
       <w:r>
         <w:rPr>
-          <w:rFonts w:eastAsia="Times New Roman" w:cs="Times New Roman" w:ascii="Times New Roman" w:hAnsi="Times New Roman"/>
+          <w:rFonts w:eastAsia="Times New Roman" w:cs="Times New Roman"/>
           <w:b w:val="false"/>
           <w:i w:val="false"/>
           <w:caps w:val="false"/>
@@ -8920,7 +9218,7 @@
       </w:r>
       <w:r>
         <w:rPr>
-          <w:rFonts w:eastAsia="Times New Roman" w:cs="Times New Roman" w:ascii="Times New Roman" w:hAnsi="Times New Roman"/>
+          <w:rFonts w:eastAsia="Times New Roman" w:cs="Times New Roman"/>
           <w:b/>
           <w:i w:val="false"/>
           <w:caps w:val="false"/>
@@ -8940,7 +9238,7 @@
       </w:r>
       <w:r>
         <w:rPr>
-          <w:rFonts w:eastAsia="Times New Roman" w:cs="Times New Roman" w:ascii="Times New Roman" w:hAnsi="Times New Roman"/>
+          <w:rFonts w:eastAsia="Times New Roman" w:cs="Times New Roman"/>
           <w:b w:val="false"/>
           <w:i w:val="false"/>
           <w:caps w:val="false"/>
@@ -8966,7 +9264,6 @@
         <w:keepLines w:val="false"/>
         <w:pageBreakBefore w:val="false"/>
         <w:widowControl/>
-        <w:pBdr/>
         <w:shd w:val="clear" w:fill="auto"/>
         <w:spacing w:lineRule="auto" w:line="360" w:before="0" w:after="0"/>
         <w:ind w:hanging="0" w:left="720" w:right="0"/>
@@ -8992,7 +9289,7 @@
       </w:pPr>
       <w:r>
         <w:rPr>
-          <w:rFonts w:eastAsia="Times New Roman" w:cs="Times New Roman" w:ascii="Times New Roman" w:hAnsi="Times New Roman"/>
+          <w:rFonts w:eastAsia="Times New Roman" w:cs="Times New Roman"/>
           <w:b w:val="false"/>
           <w:i w:val="false"/>
           <w:caps w:val="false"/>
@@ -9018,7 +9315,6 @@
         <w:keepLines w:val="false"/>
         <w:pageBreakBefore w:val="false"/>
         <w:widowControl/>
-        <w:pBdr/>
         <w:shd w:val="clear" w:fill="auto"/>
         <w:spacing w:lineRule="auto" w:line="360" w:before="0" w:after="0"/>
         <w:ind w:hanging="0" w:left="720" w:right="0"/>
@@ -9044,7 +9340,7 @@
       </w:pPr>
       <w:r>
         <w:rPr>
-          <w:rFonts w:eastAsia="Times New Roman" w:cs="Times New Roman" w:ascii="Times New Roman" w:hAnsi="Times New Roman"/>
+          <w:rFonts w:eastAsia="Times New Roman" w:cs="Times New Roman"/>
           <w:b w:val="false"/>
           <w:i w:val="false"/>
           <w:caps w:val="false"/>
@@ -9070,7 +9366,6 @@
         <w:keepLines w:val="false"/>
         <w:pageBreakBefore w:val="false"/>
         <w:widowControl/>
-        <w:pBdr/>
         <w:shd w:val="clear" w:fill="auto"/>
         <w:spacing w:lineRule="auto" w:line="360" w:before="0" w:after="0"/>
         <w:ind w:hanging="0" w:left="720" w:right="0"/>
@@ -9096,7 +9391,7 @@
       </w:pPr>
       <w:r>
         <w:rPr>
-          <w:rFonts w:eastAsia="Times New Roman" w:cs="Times New Roman" w:ascii="Times New Roman" w:hAnsi="Times New Roman"/>
+          <w:rFonts w:eastAsia="Times New Roman" w:cs="Times New Roman"/>
           <w:b w:val="false"/>
           <w:i w:val="false"/>
           <w:caps w:val="false"/>
@@ -9115,7 +9410,7 @@
         <mc:AlternateContent>
           <mc:Choice Requires="wps">
             <w:drawing>
-              <wp:anchor behindDoc="0" distT="0" distB="0" distL="0" distR="0" simplePos="0" locked="0" layoutInCell="1" allowOverlap="1" relativeHeight="8">
+              <wp:anchor behindDoc="0" distT="6350" distB="6350" distL="6350" distR="6350" simplePos="0" locked="0" layoutInCell="1" allowOverlap="1" relativeHeight="9">
                 <wp:simplePos x="0" y="0"/>
                 <wp:positionH relativeFrom="column">
                   <wp:posOffset>469900</wp:posOffset>
@@ -9126,7 +9421,7 @@
                 <wp:extent cx="5499100" cy="2127250"/>
                 <wp:effectExtent l="6350" t="6350" r="6350" b="6350"/>
                 <wp:wrapNone/>
-                <wp:docPr id="6" name="Shape 2"/>
+                <wp:docPr id="7" name="Shape 2"/>
                 <a:graphic xmlns:a="http://schemas.openxmlformats.org/drawingml/2006/main">
                   <a:graphicData uri="http://schemas.microsoft.com/office/word/2010/wordprocessingShape">
                     <wps:wsp>
@@ -9161,10 +9456,14 @@
                               <w:spacing w:lineRule="exact" w:line="259" w:before="0" w:after="160"/>
                               <w:ind w:hanging="0" w:left="0" w:right="0"/>
                               <w:jc w:val="center"/>
-                              <w:rPr/>
+                              <w:rPr>
+                                <w:color w:val="000000"/>
+                              </w:rPr>
                             </w:pPr>
                             <w:r>
-                              <w:rPr/>
+                              <w:rPr>
+                                <w:color w:val="000000"/>
+                              </w:rPr>
                             </w:r>
                           </w:p>
                           <w:p>
@@ -9173,10 +9472,14 @@
                               <w:spacing w:lineRule="exact" w:line="259" w:before="0" w:after="160"/>
                               <w:ind w:hanging="0" w:left="0" w:right="0"/>
                               <w:jc w:val="center"/>
-                              <w:rPr/>
+                              <w:rPr>
+                                <w:color w:val="000000"/>
+                              </w:rPr>
                             </w:pPr>
                             <w:r>
-                              <w:rPr/>
+                              <w:rPr>
+                                <w:color w:val="000000"/>
+                              </w:rPr>
                             </w:r>
                           </w:p>
                         </w:txbxContent>
@@ -9192,7 +9495,7 @@
           </mc:Choice>
           <mc:Fallback>
             <w:pict>
-              <v:rect id="shape_0" ID="Shape 2" path="m0,0l-2147483645,0l-2147483645,-2147483646l0,-2147483646xe" stroked="t" o:allowincell="f" style="position:absolute;margin-left:37pt;margin-top:0pt;width:432.95pt;height:167.45pt;mso-wrap-style:square;v-text-anchor:middle">
+              <v:rect id="shape_0" ID="Shape 2" path="m0,0l-2147483645,0l-2147483645,-2147483646l0,-2147483646xe" stroked="t" o:allowincell="f" style="position:absolute;margin-left:37pt;margin-top:0.05pt;width:432.95pt;height:167.45pt;mso-wrap-style:square;v-text-anchor:middle">
                 <v:fill o:detectmouseclick="t" on="false"/>
                 <v:stroke color="black" weight="12600" joinstyle="miter" endcap="flat"/>
                 <v:textbox>
@@ -9203,10 +9506,14 @@
                         <w:spacing w:lineRule="exact" w:line="259" w:before="0" w:after="160"/>
                         <w:ind w:hanging="0" w:left="0" w:right="0"/>
                         <w:jc w:val="center"/>
-                        <w:rPr/>
+                        <w:rPr>
+                          <w:color w:val="000000"/>
+                        </w:rPr>
                       </w:pPr>
                       <w:r>
-                        <w:rPr/>
+                        <w:rPr>
+                          <w:color w:val="000000"/>
+                        </w:rPr>
                       </w:r>
                     </w:p>
                     <w:p>
@@ -9215,10 +9522,14 @@
                         <w:spacing w:lineRule="exact" w:line="259" w:before="0" w:after="160"/>
                         <w:ind w:hanging="0" w:left="0" w:right="0"/>
                         <w:jc w:val="center"/>
-                        <w:rPr/>
+                        <w:rPr>
+                          <w:color w:val="000000"/>
+                        </w:rPr>
                       </w:pPr>
                       <w:r>
-                        <w:rPr/>
+                        <w:rPr>
+                          <w:color w:val="000000"/>
+                        </w:rPr>
                       </w:r>
                     </w:p>
                   </w:txbxContent>
@@ -9237,7 +9548,6 @@
         <w:keepLines w:val="false"/>
         <w:pageBreakBefore w:val="false"/>
         <w:widowControl/>
-        <w:pBdr/>
         <w:shd w:val="clear" w:fill="auto"/>
         <w:spacing w:lineRule="auto" w:line="360" w:before="0" w:after="0"/>
         <w:ind w:hanging="0" w:left="720" w:right="0"/>
@@ -9263,7 +9573,7 @@
       </w:pPr>
       <w:r>
         <w:rPr>
-          <w:rFonts w:eastAsia="Times New Roman" w:cs="Times New Roman" w:ascii="Times New Roman" w:hAnsi="Times New Roman"/>
+          <w:rFonts w:eastAsia="Times New Roman" w:cs="Times New Roman"/>
           <w:b w:val="false"/>
           <w:i w:val="false"/>
           <w:caps w:val="false"/>
@@ -9288,7 +9598,6 @@
         <w:keepLines w:val="false"/>
         <w:pageBreakBefore w:val="false"/>
         <w:widowControl/>
-        <w:pBdr/>
         <w:shd w:val="clear" w:fill="auto"/>
         <w:spacing w:lineRule="auto" w:line="360" w:before="0" w:after="0"/>
         <w:ind w:hanging="0" w:left="720" w:right="0"/>
@@ -9314,7 +9623,7 @@
       </w:pPr>
       <w:r>
         <w:rPr>
-          <w:rFonts w:eastAsia="Times New Roman" w:cs="Times New Roman" w:ascii="Times New Roman" w:hAnsi="Times New Roman"/>
+          <w:rFonts w:eastAsia="Times New Roman" w:cs="Times New Roman"/>
           <w:b w:val="false"/>
           <w:i w:val="false"/>
           <w:caps w:val="false"/>
@@ -9339,7 +9648,6 @@
         <w:keepLines w:val="false"/>
         <w:pageBreakBefore w:val="false"/>
         <w:widowControl/>
-        <w:pBdr/>
         <w:shd w:val="clear" w:fill="auto"/>
         <w:spacing w:lineRule="auto" w:line="360" w:before="0" w:after="0"/>
         <w:ind w:hanging="0" w:left="720" w:right="0"/>
@@ -9365,7 +9673,7 @@
       </w:pPr>
       <w:r>
         <w:rPr>
-          <w:rFonts w:eastAsia="Times New Roman" w:cs="Times New Roman" w:ascii="Times New Roman" w:hAnsi="Times New Roman"/>
+          <w:rFonts w:eastAsia="Times New Roman" w:cs="Times New Roman"/>
           <w:b w:val="false"/>
           <w:i w:val="false"/>
           <w:caps w:val="false"/>
@@ -9390,7 +9698,6 @@
         <w:keepLines w:val="false"/>
         <w:pageBreakBefore w:val="false"/>
         <w:widowControl/>
-        <w:pBdr/>
         <w:shd w:val="clear" w:fill="auto"/>
         <w:spacing w:lineRule="auto" w:line="360" w:before="0" w:after="0"/>
         <w:ind w:hanging="0" w:left="720" w:right="0"/>
@@ -9416,7 +9723,7 @@
       </w:pPr>
       <w:r>
         <w:rPr>
-          <w:rFonts w:eastAsia="Times New Roman" w:cs="Times New Roman" w:ascii="Times New Roman" w:hAnsi="Times New Roman"/>
+          <w:rFonts w:eastAsia="Times New Roman" w:cs="Times New Roman"/>
           <w:b w:val="false"/>
           <w:i w:val="false"/>
           <w:caps w:val="false"/>
@@ -9441,7 +9748,6 @@
         <w:keepLines w:val="false"/>
         <w:pageBreakBefore w:val="false"/>
         <w:widowControl/>
-        <w:pBdr/>
         <w:shd w:val="clear" w:fill="auto"/>
         <w:spacing w:lineRule="auto" w:line="360" w:before="0" w:after="0"/>
         <w:ind w:hanging="0" w:left="720" w:right="0"/>
@@ -9467,7 +9773,7 @@
       </w:pPr>
       <w:r>
         <w:rPr>
-          <w:rFonts w:eastAsia="Times New Roman" w:cs="Times New Roman" w:ascii="Times New Roman" w:hAnsi="Times New Roman"/>
+          <w:rFonts w:eastAsia="Times New Roman" w:cs="Times New Roman"/>
           <w:b w:val="false"/>
           <w:i w:val="false"/>
           <w:caps w:val="false"/>
@@ -9492,7 +9798,6 @@
         <w:keepLines w:val="false"/>
         <w:pageBreakBefore w:val="false"/>
         <w:widowControl/>
-        <w:pBdr/>
         <w:shd w:val="clear" w:fill="auto"/>
         <w:spacing w:lineRule="auto" w:line="360" w:before="0" w:after="0"/>
         <w:ind w:hanging="0" w:left="720" w:right="0"/>
@@ -9518,7 +9823,7 @@
       </w:pPr>
       <w:r>
         <w:rPr>
-          <w:rFonts w:eastAsia="Times New Roman" w:cs="Times New Roman" w:ascii="Times New Roman" w:hAnsi="Times New Roman"/>
+          <w:rFonts w:eastAsia="Times New Roman" w:cs="Times New Roman"/>
           <w:b w:val="false"/>
           <w:i w:val="false"/>
           <w:caps w:val="false"/>
@@ -9543,7 +9848,6 @@
         <w:keepLines w:val="false"/>
         <w:pageBreakBefore w:val="false"/>
         <w:widowControl/>
-        <w:pBdr/>
         <w:shd w:val="clear" w:fill="auto"/>
         <w:spacing w:lineRule="auto" w:line="360" w:before="0" w:after="0"/>
         <w:ind w:hanging="0" w:left="720" w:right="0"/>
@@ -9569,7 +9873,7 @@
       </w:pPr>
       <w:r>
         <w:rPr>
-          <w:rFonts w:eastAsia="Times New Roman" w:cs="Times New Roman" w:ascii="Times New Roman" w:hAnsi="Times New Roman"/>
+          <w:rFonts w:eastAsia="Times New Roman" w:cs="Times New Roman"/>
           <w:b w:val="false"/>
           <w:i w:val="false"/>
           <w:caps w:val="false"/>
@@ -9598,7 +9902,6 @@
           <w:ilvl w:val="0"/>
           <w:numId w:val="1"/>
         </w:numPr>
-        <w:pBdr/>
         <w:shd w:val="clear" w:fill="auto"/>
         <w:spacing w:lineRule="auto" w:line="360" w:before="0" w:after="0"/>
         <w:ind w:hanging="360" w:left="720" w:right="0"/>
@@ -9624,7 +9927,7 @@
       </w:pPr>
       <w:r>
         <w:rPr>
-          <w:rFonts w:eastAsia="Times New Roman" w:cs="Times New Roman" w:ascii="Times New Roman" w:hAnsi="Times New Roman"/>
+          <w:rFonts w:eastAsia="Times New Roman" w:cs="Times New Roman"/>
           <w:b w:val="false"/>
           <w:i w:val="false"/>
           <w:caps w:val="false"/>
@@ -9650,7 +9953,6 @@
         <w:keepLines w:val="false"/>
         <w:pageBreakBefore w:val="false"/>
         <w:widowControl/>
-        <w:pBdr/>
         <w:shd w:val="clear" w:fill="auto"/>
         <w:spacing w:lineRule="auto" w:line="360" w:before="0" w:after="0"/>
         <w:ind w:hanging="0" w:left="720" w:right="0"/>
@@ -9676,7 +9978,7 @@
       </w:pPr>
       <w:r>
         <w:rPr>
-          <w:rFonts w:eastAsia="Times New Roman" w:cs="Times New Roman" w:ascii="Times New Roman" w:hAnsi="Times New Roman"/>
+          <w:rFonts w:eastAsia="Times New Roman" w:cs="Times New Roman"/>
           <w:b w:val="false"/>
           <w:i w:val="false"/>
           <w:caps w:val="false"/>
@@ -9706,7 +10008,6 @@
           <w:ilvl w:val="0"/>
           <w:numId w:val="1"/>
         </w:numPr>
-        <w:pBdr/>
         <w:shd w:val="clear" w:fill="auto"/>
         <w:spacing w:lineRule="auto" w:line="360" w:before="0" w:after="0"/>
         <w:ind w:hanging="360" w:left="720" w:right="0"/>
@@ -9732,7 +10033,7 @@
       </w:pPr>
       <w:r>
         <w:rPr>
-          <w:rFonts w:eastAsia="Times New Roman" w:cs="Times New Roman" w:ascii="Times New Roman" w:hAnsi="Times New Roman"/>
+          <w:rFonts w:eastAsia="Times New Roman" w:cs="Times New Roman"/>
           <w:b w:val="false"/>
           <w:i w:val="false"/>
           <w:caps w:val="false"/>
@@ -9758,7 +10059,6 @@
         <w:keepLines w:val="false"/>
         <w:pageBreakBefore w:val="false"/>
         <w:widowControl/>
-        <w:pBdr/>
         <w:shd w:val="clear" w:fill="auto"/>
         <w:spacing w:lineRule="auto" w:line="360" w:before="0" w:after="0"/>
         <w:ind w:hanging="0" w:left="720" w:right="0"/>
@@ -9784,7 +10084,7 @@
       </w:pPr>
       <w:r>
         <w:rPr>
-          <w:rFonts w:eastAsia="Times New Roman" w:cs="Times New Roman" w:ascii="Times New Roman" w:hAnsi="Times New Roman"/>
+          <w:rFonts w:eastAsia="Times New Roman" w:cs="Times New Roman"/>
           <w:b w:val="false"/>
           <w:i w:val="false"/>
           <w:caps w:val="false"/>
@@ -9814,7 +10114,6 @@
           <w:ilvl w:val="0"/>
           <w:numId w:val="1"/>
         </w:numPr>
-        <w:pBdr/>
         <w:shd w:val="clear" w:fill="auto"/>
         <w:spacing w:lineRule="auto" w:line="360" w:before="0" w:after="0"/>
         <w:ind w:hanging="360" w:left="720" w:right="0"/>
@@ -9840,7 +10139,7 @@
       </w:pPr>
       <w:r>
         <w:rPr>
-          <w:rFonts w:eastAsia="Times New Roman" w:cs="Times New Roman" w:ascii="Times New Roman" w:hAnsi="Times New Roman"/>
+          <w:rFonts w:eastAsia="Times New Roman" w:cs="Times New Roman"/>
           <w:b w:val="false"/>
           <w:i w:val="false"/>
           <w:caps w:val="false"/>
@@ -9860,7 +10159,7 @@
       </w:r>
       <w:r>
         <w:rPr>
-          <w:rFonts w:eastAsia="Times New Roman" w:cs="Times New Roman" w:ascii="Times New Roman" w:hAnsi="Times New Roman"/>
+          <w:rFonts w:eastAsia="Times New Roman" w:cs="Times New Roman"/>
           <w:b/>
           <w:i w:val="false"/>
           <w:caps w:val="false"/>
@@ -9880,7 +10179,7 @@
       </w:r>
       <w:r>
         <w:rPr>
-          <w:rFonts w:eastAsia="Times New Roman" w:cs="Times New Roman" w:ascii="Times New Roman" w:hAnsi="Times New Roman"/>
+          <w:rFonts w:eastAsia="Times New Roman" w:cs="Times New Roman"/>
           <w:b w:val="false"/>
           <w:i w:val="false"/>
           <w:caps w:val="false"/>
@@ -9906,7 +10205,6 @@
         <w:keepLines w:val="false"/>
         <w:pageBreakBefore w:val="false"/>
         <w:widowControl/>
-        <w:pBdr/>
         <w:shd w:val="clear" w:fill="auto"/>
         <w:spacing w:lineRule="auto" w:line="360" w:before="0" w:after="0"/>
         <w:ind w:hanging="0" w:left="720" w:right="0"/>
@@ -9932,7 +10230,7 @@
       </w:pPr>
       <w:r>
         <w:rPr>
-          <w:rFonts w:eastAsia="Times New Roman" w:cs="Times New Roman" w:ascii="Times New Roman" w:hAnsi="Times New Roman"/>
+          <w:rFonts w:eastAsia="Times New Roman" w:cs="Times New Roman"/>
           <w:b w:val="false"/>
           <w:i w:val="false"/>
           <w:caps w:val="false"/>
@@ -9951,7 +10249,7 @@
         <mc:AlternateContent>
           <mc:Choice Requires="wps">
             <w:drawing>
-              <wp:anchor behindDoc="0" distT="0" distB="0" distL="0" distR="0" simplePos="0" locked="0" layoutInCell="1" allowOverlap="1" relativeHeight="11">
+              <wp:anchor behindDoc="0" distT="6350" distB="6350" distL="6350" distR="6350" simplePos="0" locked="0" layoutInCell="1" allowOverlap="1" relativeHeight="11">
                 <wp:simplePos x="0" y="0"/>
                 <wp:positionH relativeFrom="column">
                   <wp:posOffset>469900</wp:posOffset>
@@ -9962,7 +10260,7 @@
                 <wp:extent cx="5499100" cy="2451100"/>
                 <wp:effectExtent l="6350" t="6350" r="6350" b="6350"/>
                 <wp:wrapNone/>
-                <wp:docPr id="7" name="Shape 6"/>
+                <wp:docPr id="8" name="Shape 6"/>
                 <a:graphic xmlns:a="http://schemas.openxmlformats.org/drawingml/2006/main">
                   <a:graphicData uri="http://schemas.microsoft.com/office/word/2010/wordprocessingShape">
                     <wps:wsp>
@@ -9997,10 +10295,14 @@
                               <w:spacing w:lineRule="exact" w:line="240" w:before="0" w:after="0"/>
                               <w:ind w:hanging="0" w:left="0" w:right="0"/>
                               <w:jc w:val="left"/>
-                              <w:rPr/>
+                              <w:rPr>
+                                <w:color w:val="000000"/>
+                              </w:rPr>
                             </w:pPr>
                             <w:r>
-                              <w:rPr/>
+                              <w:rPr>
+                                <w:color w:val="000000"/>
+                              </w:rPr>
                             </w:r>
                           </w:p>
                         </w:txbxContent>
@@ -10027,10 +10329,14 @@
                         <w:spacing w:lineRule="exact" w:line="240" w:before="0" w:after="0"/>
                         <w:ind w:hanging="0" w:left="0" w:right="0"/>
                         <w:jc w:val="left"/>
-                        <w:rPr/>
+                        <w:rPr>
+                          <w:color w:val="000000"/>
+                        </w:rPr>
                       </w:pPr>
                       <w:r>
-                        <w:rPr/>
+                        <w:rPr>
+                          <w:color w:val="000000"/>
+                        </w:rPr>
                       </w:r>
                     </w:p>
                   </w:txbxContent>
@@ -10049,7 +10355,6 @@
         <w:keepLines w:val="false"/>
         <w:pageBreakBefore w:val="false"/>
         <w:widowControl/>
-        <w:pBdr/>
         <w:shd w:val="clear" w:fill="auto"/>
         <w:spacing w:lineRule="auto" w:line="360" w:before="0" w:after="0"/>
         <w:ind w:hanging="0" w:left="720" w:right="0"/>
@@ -10075,7 +10380,7 @@
       </w:pPr>
       <w:r>
         <w:rPr>
-          <w:rFonts w:eastAsia="Times New Roman" w:cs="Times New Roman" w:ascii="Times New Roman" w:hAnsi="Times New Roman"/>
+          <w:rFonts w:eastAsia="Times New Roman" w:cs="Times New Roman"/>
           <w:b w:val="false"/>
           <w:i w:val="false"/>
           <w:caps w:val="false"/>
@@ -10100,7 +10405,6 @@
         <w:keepLines w:val="false"/>
         <w:pageBreakBefore w:val="false"/>
         <w:widowControl/>
-        <w:pBdr/>
         <w:shd w:val="clear" w:fill="auto"/>
         <w:spacing w:lineRule="auto" w:line="360" w:before="0" w:after="0"/>
         <w:ind w:hanging="0" w:left="720" w:right="0"/>
@@ -10126,7 +10430,7 @@
       </w:pPr>
       <w:r>
         <w:rPr>
-          <w:rFonts w:eastAsia="Times New Roman" w:cs="Times New Roman" w:ascii="Times New Roman" w:hAnsi="Times New Roman"/>
+          <w:rFonts w:eastAsia="Times New Roman" w:cs="Times New Roman"/>
           <w:b w:val="false"/>
           <w:i w:val="false"/>
           <w:caps w:val="false"/>
@@ -10151,7 +10455,6 @@
         <w:keepLines w:val="false"/>
         <w:pageBreakBefore w:val="false"/>
         <w:widowControl/>
-        <w:pBdr/>
         <w:shd w:val="clear" w:fill="auto"/>
         <w:spacing w:lineRule="auto" w:line="360" w:before="0" w:after="0"/>
         <w:ind w:hanging="0" w:left="720" w:right="0"/>
@@ -10177,7 +10480,7 @@
       </w:pPr>
       <w:r>
         <w:rPr>
-          <w:rFonts w:eastAsia="Times New Roman" w:cs="Times New Roman" w:ascii="Times New Roman" w:hAnsi="Times New Roman"/>
+          <w:rFonts w:eastAsia="Times New Roman" w:cs="Times New Roman"/>
           <w:b w:val="false"/>
           <w:i w:val="false"/>
           <w:caps w:val="false"/>
@@ -10202,7 +10505,6 @@
         <w:keepLines w:val="false"/>
         <w:pageBreakBefore w:val="false"/>
         <w:widowControl/>
-        <w:pBdr/>
         <w:shd w:val="clear" w:fill="auto"/>
         <w:spacing w:lineRule="auto" w:line="360" w:before="0" w:after="160"/>
         <w:ind w:hanging="0" w:left="720" w:right="0"/>
@@ -10228,7 +10530,7 @@
       </w:pPr>
       <w:r>
         <w:rPr>
-          <w:rFonts w:eastAsia="Times New Roman" w:cs="Times New Roman" w:ascii="Times New Roman" w:hAnsi="Times New Roman"/>
+          <w:rFonts w:eastAsia="Times New Roman" w:cs="Times New Roman"/>
           <w:b w:val="false"/>
           <w:i w:val="false"/>
           <w:caps w:val="false"/>
@@ -10318,12 +10620,12 @@
       </w:r>
     </w:p>
     <w:sectPr>
-      <w:headerReference w:type="even" r:id="rId4"/>
-      <w:headerReference w:type="default" r:id="rId5"/>
-      <w:headerReference w:type="first" r:id="rId6"/>
-      <w:footerReference w:type="even" r:id="rId7"/>
-      <w:footerReference w:type="default" r:id="rId8"/>
-      <w:footerReference w:type="first" r:id="rId9"/>
+      <w:headerReference w:type="even" r:id="rId5"/>
+      <w:headerReference w:type="default" r:id="rId6"/>
+      <w:headerReference w:type="first" r:id="rId7"/>
+      <w:footerReference w:type="even" r:id="rId8"/>
+      <w:footerReference w:type="default" r:id="rId9"/>
+      <w:footerReference w:type="first" r:id="rId10"/>
       <w:type w:val="nextPage"/>
       <w:pgSz w:w="12240" w:h="15840"/>
       <w:pgMar w:left="1417" w:right="1417" w:gutter="0" w:header="708" w:top="1417" w:footer="708" w:bottom="1417"/>
@@ -10394,7 +10696,7 @@
     </w:pPr>
     <w:r>
       <w:rPr>
-        <w:rFonts w:eastAsia="Times New Roman" w:cs="Times New Roman" w:ascii="Times New Roman" w:hAnsi="Times New Roman"/>
+        <w:rFonts w:eastAsia="Times New Roman" w:cs="Times New Roman"/>
         <w:b/>
         <w:i w:val="false"/>
         <w:caps w:val="false"/>
@@ -10480,7 +10782,7 @@
     </w:pPr>
     <w:r>
       <w:rPr>
-        <w:rFonts w:eastAsia="Times New Roman" w:cs="Times New Roman" w:ascii="Times New Roman" w:hAnsi="Times New Roman"/>
+        <w:rFonts w:eastAsia="Times New Roman" w:cs="Times New Roman"/>
         <w:b/>
         <w:i w:val="false"/>
         <w:caps w:val="false"/>
@@ -10528,7 +10830,6 @@
       <w:keepLines w:val="false"/>
       <w:pageBreakBefore w:val="false"/>
       <w:widowControl/>
-      <w:pBdr/>
       <w:shd w:val="clear" w:fill="auto"/>
       <w:tabs>
         <w:tab w:val="clear" w:pos="720"/>
@@ -10559,7 +10860,7 @@
     </w:pPr>
     <w:r>
       <w:rPr>
-        <w:rFonts w:eastAsia="Times New Roman" w:cs="Times New Roman" w:ascii="Times New Roman" w:hAnsi="Times New Roman"/>
+        <w:rFonts w:eastAsia="Times New Roman" w:cs="Times New Roman"/>
         <w:b w:val="false"/>
         <w:i w:val="false"/>
         <w:caps w:val="false"/>
@@ -10637,7 +10938,7 @@
     </w:pPr>
     <w:r>
       <w:rPr>
-        <w:rFonts w:eastAsia="Times New Roman" w:cs="Times New Roman" w:ascii="Times New Roman" w:hAnsi="Times New Roman"/>
+        <w:rFonts w:eastAsia="Times New Roman" w:cs="Times New Roman"/>
         <w:b/>
         <w:i/>
         <w:caps w:val="false"/>
@@ -10701,7 +11002,7 @@
     </w:pPr>
     <w:r>
       <w:rPr>
-        <w:rFonts w:eastAsia="Times New Roman" w:cs="Times New Roman" w:ascii="Times New Roman" w:hAnsi="Times New Roman"/>
+        <w:rFonts w:eastAsia="Times New Roman" w:cs="Times New Roman"/>
         <w:b/>
         <w:i w:val="false"/>
         <w:caps w:val="false"/>
@@ -10721,7 +11022,7 @@
     </w:r>
     <w:r>
       <w:rPr>
-        <w:rFonts w:eastAsia="Times New Roman" w:cs="Times New Roman" w:ascii="Times New Roman" w:hAnsi="Times New Roman"/>
+        <w:rFonts w:eastAsia="Times New Roman" w:cs="Times New Roman"/>
         <w:b/>
         <w:i w:val="false"/>
         <w:caps w:val="false"/>
@@ -10742,7 +11043,7 @@
     </w:r>
     <w:r>
       <w:rPr>
-        <w:rFonts w:eastAsia="Times New Roman" w:cs="Times New Roman" w:ascii="Times New Roman" w:hAnsi="Times New Roman"/>
+        <w:rFonts w:eastAsia="Times New Roman" w:cs="Times New Roman"/>
         <w:b/>
         <w:i w:val="false"/>
         <w:caps w:val="false"/>
@@ -10767,7 +11068,7 @@
         <wp:inline distT="0" distB="0" distL="0" distR="0">
           <wp:extent cx="1082675" cy="430530"/>
           <wp:effectExtent l="0" t="0" r="0" b="0"/>
-          <wp:docPr id="8" name="image1.png" descr=""/>
+          <wp:docPr id="9" name="image1.png" descr=""/>
           <wp:cNvGraphicFramePr>
             <a:graphicFrameLocks xmlns:a="http://schemas.openxmlformats.org/drawingml/2006/main" noChangeAspect="1"/>
           </wp:cNvGraphicFramePr>
@@ -10775,7 +11076,7 @@
             <a:graphicData uri="http://schemas.openxmlformats.org/drawingml/2006/picture">
               <pic:pic xmlns:pic="http://schemas.openxmlformats.org/drawingml/2006/picture">
                 <pic:nvPicPr>
-                  <pic:cNvPr id="8" name="image1.png" descr=""/>
+                  <pic:cNvPr id="9" name="image1.png" descr=""/>
                   <pic:cNvPicPr>
                     <a:picLocks noChangeAspect="1" noChangeArrowheads="1"/>
                   </pic:cNvPicPr>
@@ -12237,6 +12538,7 @@
     <w:qFormat/>
     <w:pPr>
       <w:widowControl/>
+      <w:suppressAutoHyphens w:val="true"/>
       <w:bidi w:val="0"/>
       <w:spacing w:lineRule="auto" w:line="259" w:before="0" w:after="160"/>
       <w:jc w:val="both"/>
@@ -12415,6 +12717,7 @@
     <w:qFormat/>
     <w:pPr>
       <w:widowControl/>
+      <w:suppressAutoHyphens w:val="true"/>
       <w:bidi w:val="0"/>
       <w:spacing w:lineRule="auto" w:line="259" w:before="0" w:after="160"/>
       <w:jc w:val="both"/>

</xml_diff>

<commit_message>
feat: fasicule 6 partie 3
</commit_message>
<xml_diff>
--- a/WorkshopB_Fascicule6.docx
+++ b/WorkshopB_Fascicule6.docx
@@ -5760,7 +5760,23 @@
         </w:rPr>
       </w:pPr>
       <w:r>
-        <w:rPr/>
+        <w:rPr>
+          <w:rFonts w:eastAsia="Times New Roman" w:cs="Times New Roman"/>
+          <w:b w:val="false"/>
+          <w:i w:val="false"/>
+          <w:caps w:val="false"/>
+          <w:smallCaps w:val="false"/>
+          <w:strike w:val="false"/>
+          <w:dstrike w:val="false"/>
+          <w:color w:val="000000"/>
+          <w:position w:val="0"/>
+          <w:sz w:val="24"/>
+          <w:sz w:val="24"/>
+          <w:szCs w:val="24"/>
+          <w:u w:val="none"/>
+          <w:shd w:fill="auto" w:val="clear"/>
+          <w:vertAlign w:val="baseline"/>
+        </w:rPr>
       </w:r>
     </w:p>
     <w:p>
@@ -5791,7 +5807,23 @@
         </w:rPr>
       </w:pPr>
       <w:r>
-        <w:rPr/>
+        <w:rPr>
+          <w:rFonts w:eastAsia="Times New Roman" w:cs="Times New Roman"/>
+          <w:b w:val="false"/>
+          <w:i w:val="false"/>
+          <w:caps w:val="false"/>
+          <w:smallCaps w:val="false"/>
+          <w:strike w:val="false"/>
+          <w:dstrike w:val="false"/>
+          <w:color w:val="000000"/>
+          <w:position w:val="0"/>
+          <w:sz w:val="24"/>
+          <w:sz w:val="24"/>
+          <w:szCs w:val="24"/>
+          <w:u w:val="none"/>
+          <w:shd w:fill="auto" w:val="clear"/>
+          <w:vertAlign w:val="baseline"/>
+        </w:rPr>
       </w:r>
     </w:p>
     <w:p>
@@ -5823,11 +5855,7 @@
       </w:pPr>
       <w:r>
         <w:rPr/>
-        <w:t>interface GigabitEthernet0/</w:t>
-      </w:r>
-      <w:r>
-        <w:rPr/>
-        <w:t>1</w:t>
+        <w:t>interface GigabitEthernet0/1</w:t>
       </w:r>
     </w:p>
     <w:p>
@@ -5859,11 +5887,7 @@
       </w:pPr>
       <w:r>
         <w:rPr/>
-        <w:t>standby</w:t>
-      </w:r>
-      <w:r>
-        <w:rPr/>
-        <w:t xml:space="preserve"> version 2</w:t>
+        <w:t>standby version 2</w:t>
       </w:r>
     </w:p>
     <w:p>
@@ -5895,11 +5919,7 @@
       </w:pPr>
       <w:r>
         <w:rPr/>
-        <w:t>standby 1</w:t>
-      </w:r>
-      <w:r>
-        <w:rPr/>
-        <w:t xml:space="preserve"> ip 172.16.40.40</w:t>
+        <w:t>standby 1 ip 172.16.40.40</w:t>
       </w:r>
     </w:p>
     <w:p>
@@ -5930,7 +5950,23 @@
         </w:rPr>
       </w:pPr>
       <w:r>
-        <w:rPr/>
+        <w:rPr>
+          <w:rFonts w:eastAsia="Times New Roman" w:cs="Times New Roman"/>
+          <w:b w:val="false"/>
+          <w:i w:val="false"/>
+          <w:caps w:val="false"/>
+          <w:smallCaps w:val="false"/>
+          <w:strike w:val="false"/>
+          <w:dstrike w:val="false"/>
+          <w:color w:val="000000"/>
+          <w:position w:val="0"/>
+          <w:sz w:val="24"/>
+          <w:sz w:val="24"/>
+          <w:szCs w:val="24"/>
+          <w:u w:val="none"/>
+          <w:shd w:fill="auto" w:val="clear"/>
+          <w:vertAlign w:val="baseline"/>
+        </w:rPr>
       </w:r>
     </w:p>
     <w:p>
@@ -6087,11 +6123,7 @@
       </w:pPr>
       <w:r>
         <w:rPr/>
-        <w:t>standby</w:t>
-      </w:r>
-      <w:r>
-        <w:rPr/>
-        <w:t xml:space="preserve"> version 2</w:t>
+        <w:t>standby version 2</w:t>
       </w:r>
     </w:p>
     <w:p>
@@ -6139,27 +6171,7 @@
           <w:shd w:fill="auto" w:val="clear"/>
           <w:vertAlign w:val="baseline"/>
         </w:rPr>
-        <w:t>standby 1</w:t>
-      </w:r>
-      <w:r>
-        <w:rPr>
-          <w:rFonts w:eastAsia="Times New Roman" w:cs="Times New Roman"/>
-          <w:b w:val="false"/>
-          <w:i w:val="false"/>
-          <w:caps w:val="false"/>
-          <w:smallCaps w:val="false"/>
-          <w:strike w:val="false"/>
-          <w:dstrike w:val="false"/>
-          <w:color w:val="000000"/>
-          <w:position w:val="0"/>
-          <w:sz w:val="24"/>
-          <w:sz w:val="24"/>
-          <w:szCs w:val="24"/>
-          <w:u w:val="none"/>
-          <w:shd w:fill="auto" w:val="clear"/>
-          <w:vertAlign w:val="baseline"/>
-        </w:rPr>
-        <w:t xml:space="preserve"> ip 172.16.40.40</w:t>
+        <w:t>standby 1 ip 172.16.40.40</w:t>
       </w:r>
     </w:p>
     <w:p>
@@ -6559,7 +6571,23 @@
         </w:rPr>
       </w:pPr>
       <w:r>
-        <w:rPr/>
+        <w:rPr>
+          <w:rFonts w:eastAsia="Times New Roman" w:cs="Times New Roman"/>
+          <w:b w:val="false"/>
+          <w:i w:val="false"/>
+          <w:caps w:val="false"/>
+          <w:smallCaps w:val="false"/>
+          <w:strike w:val="false"/>
+          <w:dstrike w:val="false"/>
+          <w:color w:val="000000"/>
+          <w:position w:val="0"/>
+          <w:sz w:val="24"/>
+          <w:sz w:val="24"/>
+          <w:szCs w:val="24"/>
+          <w:u w:val="none"/>
+          <w:shd w:fill="auto" w:val="clear"/>
+          <w:vertAlign w:val="baseline"/>
+        </w:rPr>
       </w:r>
     </w:p>
     <w:p>
@@ -6812,69 +6840,9 @@
           <w:shd w:fill="auto" w:val="clear"/>
           <w:vertAlign w:val="baseline"/>
         </w:rPr>
-        <w:t xml:space="preserve">Adresse ip : </w:t>
-      </w:r>
-      <w:r>
-        <w:rPr>
-          <w:rFonts w:eastAsia="Times New Roman" w:cs="Times New Roman"/>
-          <w:b w:val="false"/>
-          <w:i w:val="false"/>
-          <w:caps w:val="false"/>
-          <w:smallCaps w:val="false"/>
-          <w:strike w:val="false"/>
-          <w:dstrike w:val="false"/>
-          <w:color w:val="000000"/>
-          <w:position w:val="0"/>
-          <w:sz w:val="24"/>
-          <w:sz w:val="24"/>
-          <w:szCs w:val="24"/>
-          <w:u w:val="none"/>
-          <w:shd w:fill="auto" w:val="clear"/>
-          <w:vertAlign w:val="baseline"/>
-        </w:rPr>
-        <w:t>172.16.40.40</w:t>
+        <w:t>Adresse ip : 172.16.40.40</w:t>
         <w:br/>
-        <w:t>priorit</w:t>
-      </w:r>
-      <w:r>
-        <w:rPr>
-          <w:rFonts w:eastAsia="Times New Roman" w:cs="Times New Roman"/>
-          <w:b w:val="false"/>
-          <w:i w:val="false"/>
-          <w:caps w:val="false"/>
-          <w:smallCaps w:val="false"/>
-          <w:strike w:val="false"/>
-          <w:dstrike w:val="false"/>
-          <w:color w:val="000000"/>
-          <w:position w:val="0"/>
-          <w:sz w:val="24"/>
-          <w:sz w:val="24"/>
-          <w:szCs w:val="24"/>
-          <w:u w:val="none"/>
-          <w:shd w:fill="auto" w:val="clear"/>
-          <w:vertAlign w:val="baseline"/>
-        </w:rPr>
-        <w:t>e</w:t>
-      </w:r>
-      <w:r>
-        <w:rPr>
-          <w:rFonts w:eastAsia="Times New Roman" w:cs="Times New Roman"/>
-          <w:b w:val="false"/>
-          <w:i w:val="false"/>
-          <w:caps w:val="false"/>
-          <w:smallCaps w:val="false"/>
-          <w:strike w:val="false"/>
-          <w:dstrike w:val="false"/>
-          <w:color w:val="000000"/>
-          <w:position w:val="0"/>
-          <w:sz w:val="24"/>
-          <w:sz w:val="24"/>
-          <w:szCs w:val="24"/>
-          <w:u w:val="none"/>
-          <w:shd w:fill="auto" w:val="clear"/>
-          <w:vertAlign w:val="baseline"/>
-        </w:rPr>
-        <w:t xml:space="preserve">  : 100 </w:t>
+        <w:t xml:space="preserve">priorite  : 100 </w:t>
       </w:r>
     </w:p>
     <w:p>
@@ -7030,6 +6998,37 @@
           <w:vertAlign w:val="baseline"/>
         </w:rPr>
         <w:t>Remplissez le tableau suivant:</w:t>
+      </w:r>
+    </w:p>
+    <w:p>
+      <w:pPr>
+        <w:pStyle w:val="normal1"/>
+        <w:widowControl/>
+        <w:shd w:val="clear" w:fill="auto"/>
+        <w:spacing w:lineRule="auto" w:line="360" w:before="0" w:after="0"/>
+        <w:ind w:hanging="0" w:left="720" w:right="0"/>
+        <w:jc w:val="both"/>
+        <w:rPr>
+          <w:rFonts w:ascii="Times New Roman" w:hAnsi="Times New Roman" w:eastAsia="Times New Roman" w:cs="Times New Roman"/>
+          <w:b w:val="false"/>
+          <w:i w:val="false"/>
+          <w:i w:val="false"/>
+          <w:caps w:val="false"/>
+          <w:smallCaps w:val="false"/>
+          <w:strike w:val="false"/>
+          <w:dstrike w:val="false"/>
+          <w:color w:val="000000"/>
+          <w:position w:val="0"/>
+          <w:sz w:val="24"/>
+          <w:sz w:val="24"/>
+          <w:szCs w:val="24"/>
+          <w:u w:val="none"/>
+          <w:shd w:fill="auto" w:val="clear"/>
+          <w:vertAlign w:val="baseline"/>
+        </w:rPr>
+      </w:pPr>
+      <w:r>
+        <w:rPr/>
       </w:r>
     </w:p>
     <w:p>
@@ -7640,107 +7639,7 @@
           <w:shd w:fill="auto" w:val="clear"/>
           <w:vertAlign w:val="baseline"/>
         </w:rPr>
-        <w:t xml:space="preserve">Le protocole HSRP choisit le routeur actif en fonction de la priorité configurée sur chaque routeur. les priorités sont égales </w:t>
-      </w:r>
-      <w:r>
-        <w:rPr>
-          <w:rFonts w:eastAsia="Times New Roman" w:cs="Times New Roman"/>
-          <w:b w:val="false"/>
-          <w:i w:val="false"/>
-          <w:caps w:val="false"/>
-          <w:smallCaps w:val="false"/>
-          <w:strike w:val="false"/>
-          <w:dstrike w:val="false"/>
-          <w:color w:val="000000"/>
-          <w:position w:val="0"/>
-          <w:sz w:val="24"/>
-          <w:sz w:val="24"/>
-          <w:szCs w:val="24"/>
-          <w:u w:val="none"/>
-          <w:shd w:fill="auto" w:val="clear"/>
-          <w:vertAlign w:val="baseline"/>
-        </w:rPr>
-        <w:t>(100 par defaut)</w:t>
-      </w:r>
-      <w:r>
-        <w:rPr>
-          <w:rFonts w:eastAsia="Times New Roman" w:cs="Times New Roman"/>
-          <w:b w:val="false"/>
-          <w:i w:val="false"/>
-          <w:caps w:val="false"/>
-          <w:smallCaps w:val="false"/>
-          <w:strike w:val="false"/>
-          <w:dstrike w:val="false"/>
-          <w:color w:val="000000"/>
-          <w:position w:val="0"/>
-          <w:sz w:val="24"/>
-          <w:sz w:val="24"/>
-          <w:szCs w:val="24"/>
-          <w:u w:val="none"/>
-          <w:shd w:fill="auto" w:val="clear"/>
-          <w:vertAlign w:val="baseline"/>
-        </w:rPr>
-        <w:t xml:space="preserve">, </w:t>
-      </w:r>
-      <w:r>
-        <w:rPr>
-          <w:rFonts w:eastAsia="Times New Roman" w:cs="Times New Roman"/>
-          <w:b w:val="false"/>
-          <w:i w:val="false"/>
-          <w:caps w:val="false"/>
-          <w:smallCaps w:val="false"/>
-          <w:strike w:val="false"/>
-          <w:dstrike w:val="false"/>
-          <w:color w:val="000000"/>
-          <w:position w:val="0"/>
-          <w:sz w:val="24"/>
-          <w:sz w:val="24"/>
-          <w:szCs w:val="24"/>
-          <w:u w:val="none"/>
-          <w:shd w:fill="auto" w:val="clear"/>
-          <w:vertAlign w:val="baseline"/>
-        </w:rPr>
-        <w:t xml:space="preserve">donc </w:t>
-      </w:r>
-      <w:r>
-        <w:rPr>
-          <w:rFonts w:eastAsia="Times New Roman" w:cs="Times New Roman"/>
-          <w:b w:val="false"/>
-          <w:i w:val="false"/>
-          <w:caps w:val="false"/>
-          <w:smallCaps w:val="false"/>
-          <w:strike w:val="false"/>
-          <w:dstrike w:val="false"/>
-          <w:color w:val="000000"/>
-          <w:position w:val="0"/>
-          <w:sz w:val="24"/>
-          <w:sz w:val="24"/>
-          <w:szCs w:val="24"/>
-          <w:u w:val="none"/>
-          <w:shd w:fill="auto" w:val="clear"/>
-          <w:vertAlign w:val="baseline"/>
-        </w:rPr>
-        <w:t xml:space="preserve">le routeur avec l'adresse IP la plus élevée devient le routeur actif. </w:t>
-      </w:r>
-      <w:r>
-        <w:rPr>
-          <w:rFonts w:eastAsia="Times New Roman" w:cs="Times New Roman"/>
-          <w:b w:val="false"/>
-          <w:i w:val="false"/>
-          <w:caps w:val="false"/>
-          <w:smallCaps w:val="false"/>
-          <w:strike w:val="false"/>
-          <w:dstrike w:val="false"/>
-          <w:color w:val="000000"/>
-          <w:position w:val="0"/>
-          <w:sz w:val="24"/>
-          <w:sz w:val="24"/>
-          <w:szCs w:val="24"/>
-          <w:u w:val="none"/>
-          <w:shd w:fill="auto" w:val="clear"/>
-          <w:vertAlign w:val="baseline"/>
-        </w:rPr>
-        <w:t>Router1 &gt; Routeur2 (172.16.40.254 &gt; 172.16.40.253)</w:t>
+        <w:t>Le protocole HSRP choisit le routeur actif en fonction de la priorité configurée sur chaque routeur. les priorités sont égales (100 par defaut), donc le routeur avec l'adresse IP la plus élevée devient le routeur actif. Router1 &gt; Routeur2 (172.16.40.254 &gt; 172.16.40.253)</w:t>
       </w:r>
     </w:p>
     <w:p>
@@ -8385,27 +8284,7 @@
                 <w:shd w:fill="auto" w:val="clear"/>
                 <w:vertAlign w:val="baseline"/>
               </w:rPr>
-              <w:t>………………………………</w:t>
-            </w:r>
-            <w:r>
-              <w:rPr>
-                <w:rFonts w:eastAsia="Times New Roman" w:cs="Times New Roman"/>
-                <w:b w:val="false"/>
-                <w:i w:val="false"/>
-                <w:caps w:val="false"/>
-                <w:smallCaps w:val="false"/>
-                <w:strike w:val="false"/>
-                <w:dstrike w:val="false"/>
-                <w:color w:val="000000"/>
-                <w:position w:val="0"/>
-                <w:sz w:val="24"/>
-                <w:sz w:val="24"/>
-                <w:szCs w:val="24"/>
-                <w:u w:val="none"/>
-                <w:shd w:fill="auto" w:val="clear"/>
-                <w:vertAlign w:val="baseline"/>
-              </w:rPr>
-              <w:t>.</w:t>
+              <w:t>Standby</w:t>
             </w:r>
           </w:p>
         </w:tc>
@@ -8534,27 +8413,7 @@
                 <w:shd w:fill="auto" w:val="clear"/>
                 <w:vertAlign w:val="baseline"/>
               </w:rPr>
-              <w:t>………………………………</w:t>
-            </w:r>
-            <w:r>
-              <w:rPr>
-                <w:rFonts w:eastAsia="Times New Roman" w:cs="Times New Roman"/>
-                <w:b w:val="false"/>
-                <w:i w:val="false"/>
-                <w:caps w:val="false"/>
-                <w:smallCaps w:val="false"/>
-                <w:strike w:val="false"/>
-                <w:dstrike w:val="false"/>
-                <w:color w:val="000000"/>
-                <w:position w:val="0"/>
-                <w:sz w:val="24"/>
-                <w:sz w:val="24"/>
-                <w:szCs w:val="24"/>
-                <w:u w:val="none"/>
-                <w:shd w:fill="auto" w:val="clear"/>
-                <w:vertAlign w:val="baseline"/>
-              </w:rPr>
-              <w:t>.</w:t>
+              <w:t>Active</w:t>
             </w:r>
           </w:p>
         </w:tc>
@@ -8672,7 +8531,7 @@
           <w:shd w:fill="auto" w:val="clear"/>
           <w:vertAlign w:val="baseline"/>
         </w:rPr>
-        <w:t>En vérifiant le résultat de votre Ping, est ce que la connectivité est maintenue entre la Zone Bet le backbone publique? Pourquoi ?</w:t>
+        <w:t>En vérifiant le résultat de votre Ping, est ce que la connectivité est maintenue entre la Zone B et le backbone publique? Pourquoi ?</w:t>
       </w:r>
     </w:p>
     <w:p>
@@ -8683,6 +8542,7 @@
         <w:pageBreakBefore w:val="false"/>
         <w:widowControl/>
         <w:shd w:val="clear" w:fill="auto"/>
+        <w:bidi w:val="0"/>
         <w:spacing w:lineRule="auto" w:line="360" w:before="0" w:after="0"/>
         <w:ind w:hanging="0" w:left="720" w:right="0"/>
         <w:jc w:val="both"/>
@@ -8723,58 +8583,187 @@
           <w:shd w:fill="auto" w:val="clear"/>
           <w:vertAlign w:val="baseline"/>
         </w:rPr>
-        <w:t>………………………………………………………………………………………………</w:t>
-      </w:r>
-    </w:p>
-    <w:p>
-      <w:pPr>
-        <w:pStyle w:val="normal1"/>
-        <w:keepNext w:val="false"/>
-        <w:keepLines w:val="false"/>
-        <w:pageBreakBefore w:val="false"/>
-        <w:widowControl/>
-        <w:shd w:val="clear" w:fill="auto"/>
-        <w:spacing w:lineRule="auto" w:line="360" w:before="0" w:after="0"/>
-        <w:ind w:hanging="0" w:left="720" w:right="0"/>
-        <w:jc w:val="both"/>
-        <w:rPr>
-          <w:rFonts w:ascii="Times New Roman" w:hAnsi="Times New Roman" w:eastAsia="Times New Roman" w:cs="Times New Roman"/>
-          <w:b w:val="false"/>
-          <w:i w:val="false"/>
-          <w:i w:val="false"/>
-          <w:caps w:val="false"/>
-          <w:smallCaps w:val="false"/>
-          <w:strike w:val="false"/>
-          <w:dstrike w:val="false"/>
-          <w:color w:val="000000"/>
-          <w:position w:val="0"/>
-          <w:sz w:val="24"/>
-          <w:sz w:val="24"/>
-          <w:szCs w:val="24"/>
-          <w:u w:val="none"/>
-          <w:shd w:fill="auto" w:val="clear"/>
-          <w:vertAlign w:val="baseline"/>
-        </w:rPr>
-      </w:pPr>
-      <w:r>
-        <w:rPr>
-          <w:rFonts w:eastAsia="Times New Roman" w:cs="Times New Roman"/>
-          <w:b w:val="false"/>
-          <w:i w:val="false"/>
-          <w:caps w:val="false"/>
-          <w:smallCaps w:val="false"/>
-          <w:strike w:val="false"/>
-          <w:dstrike w:val="false"/>
-          <w:color w:val="000000"/>
-          <w:position w:val="0"/>
-          <w:sz w:val="24"/>
-          <w:sz w:val="24"/>
-          <w:szCs w:val="24"/>
-          <w:u w:val="none"/>
-          <w:shd w:fill="auto" w:val="clear"/>
-          <w:vertAlign w:val="baseline"/>
-        </w:rPr>
-        <w:t>………………………………………………………………………………………………</w:t>
+        <w:t xml:space="preserve">Oui elle est maintenue, </w:t>
+      </w:r>
+      <w:r>
+        <w:rPr>
+          <w:rFonts w:eastAsia="Times New Roman" w:cs="Times New Roman"/>
+          <w:b w:val="false"/>
+          <w:i w:val="false"/>
+          <w:caps w:val="false"/>
+          <w:smallCaps w:val="false"/>
+          <w:strike w:val="false"/>
+          <w:dstrike w:val="false"/>
+          <w:color w:val="000000"/>
+          <w:position w:val="0"/>
+          <w:sz w:val="24"/>
+          <w:sz w:val="24"/>
+          <w:szCs w:val="24"/>
+          <w:u w:val="none"/>
+          <w:shd w:fill="auto" w:val="clear"/>
+          <w:vertAlign w:val="baseline"/>
+        </w:rPr>
+        <w:t xml:space="preserve">le protocole HSRP a </w:t>
+      </w:r>
+      <w:r>
+        <w:rPr>
+          <w:rFonts w:eastAsia="Times New Roman" w:cs="Times New Roman"/>
+          <w:b w:val="false"/>
+          <w:i w:val="false"/>
+          <w:caps w:val="false"/>
+          <w:smallCaps w:val="false"/>
+          <w:strike w:val="false"/>
+          <w:dstrike w:val="false"/>
+          <w:color w:val="000000"/>
+          <w:position w:val="0"/>
+          <w:sz w:val="24"/>
+          <w:sz w:val="24"/>
+          <w:szCs w:val="24"/>
+          <w:u w:val="none"/>
+          <w:shd w:fill="auto" w:val="clear"/>
+          <w:vertAlign w:val="baseline"/>
+        </w:rPr>
+        <w:t>definit</w:t>
+      </w:r>
+      <w:r>
+        <w:rPr>
+          <w:rFonts w:eastAsia="Times New Roman" w:cs="Times New Roman"/>
+          <w:b w:val="false"/>
+          <w:i w:val="false"/>
+          <w:caps w:val="false"/>
+          <w:smallCaps w:val="false"/>
+          <w:strike w:val="false"/>
+          <w:dstrike w:val="false"/>
+          <w:color w:val="000000"/>
+          <w:position w:val="0"/>
+          <w:sz w:val="24"/>
+          <w:sz w:val="24"/>
+          <w:szCs w:val="24"/>
+          <w:u w:val="none"/>
+          <w:shd w:fill="auto" w:val="clear"/>
+          <w:vertAlign w:val="baseline"/>
+        </w:rPr>
+        <w:t xml:space="preserve"> le routeur </w:t>
+      </w:r>
+      <w:r>
+        <w:rPr>
+          <w:rFonts w:eastAsia="Times New Roman" w:cs="Times New Roman"/>
+          <w:b w:val="false"/>
+          <w:i w:val="false"/>
+          <w:caps w:val="false"/>
+          <w:smallCaps w:val="false"/>
+          <w:strike w:val="false"/>
+          <w:dstrike w:val="false"/>
+          <w:color w:val="000000"/>
+          <w:position w:val="0"/>
+          <w:sz w:val="24"/>
+          <w:sz w:val="24"/>
+          <w:szCs w:val="24"/>
+          <w:u w:val="none"/>
+          <w:shd w:fill="auto" w:val="clear"/>
+          <w:vertAlign w:val="baseline"/>
+        </w:rPr>
+        <w:t>standby routeur2</w:t>
+      </w:r>
+      <w:r>
+        <w:rPr>
+          <w:rFonts w:eastAsia="Times New Roman" w:cs="Times New Roman"/>
+          <w:b w:val="false"/>
+          <w:i w:val="false"/>
+          <w:caps w:val="false"/>
+          <w:smallCaps w:val="false"/>
+          <w:strike w:val="false"/>
+          <w:dstrike w:val="false"/>
+          <w:color w:val="000000"/>
+          <w:position w:val="0"/>
+          <w:sz w:val="24"/>
+          <w:sz w:val="24"/>
+          <w:szCs w:val="24"/>
+          <w:u w:val="none"/>
+          <w:shd w:fill="auto" w:val="clear"/>
+          <w:vertAlign w:val="baseline"/>
+        </w:rPr>
+        <w:t xml:space="preserve"> </w:t>
+      </w:r>
+      <w:r>
+        <w:rPr>
+          <w:rFonts w:eastAsia="Times New Roman" w:cs="Times New Roman"/>
+          <w:b w:val="false"/>
+          <w:i w:val="false"/>
+          <w:caps w:val="false"/>
+          <w:smallCaps w:val="false"/>
+          <w:strike w:val="false"/>
+          <w:dstrike w:val="false"/>
+          <w:color w:val="000000"/>
+          <w:position w:val="0"/>
+          <w:sz w:val="24"/>
+          <w:sz w:val="24"/>
+          <w:szCs w:val="24"/>
+          <w:u w:val="none"/>
+          <w:shd w:fill="auto" w:val="clear"/>
+          <w:vertAlign w:val="baseline"/>
+        </w:rPr>
+        <w:t xml:space="preserve">comme active </w:t>
+      </w:r>
+      <w:r>
+        <w:rPr>
+          <w:rFonts w:eastAsia="Times New Roman" w:cs="Times New Roman"/>
+          <w:b w:val="false"/>
+          <w:i w:val="false"/>
+          <w:caps w:val="false"/>
+          <w:smallCaps w:val="false"/>
+          <w:strike w:val="false"/>
+          <w:dstrike w:val="false"/>
+          <w:color w:val="000000"/>
+          <w:position w:val="0"/>
+          <w:sz w:val="24"/>
+          <w:sz w:val="24"/>
+          <w:szCs w:val="24"/>
+          <w:u w:val="none"/>
+          <w:shd w:fill="auto" w:val="clear"/>
+          <w:vertAlign w:val="baseline"/>
+        </w:rPr>
+        <w:t xml:space="preserve">lorsque l'interface de l'autre routeur est devenue indisponible. </w:t>
+      </w:r>
+      <w:r>
+        <w:rPr>
+          <w:rFonts w:eastAsia="Times New Roman" w:cs="Times New Roman"/>
+          <w:b w:val="false"/>
+          <w:i w:val="false"/>
+          <w:caps w:val="false"/>
+          <w:smallCaps w:val="false"/>
+          <w:strike w:val="false"/>
+          <w:dstrike w:val="false"/>
+          <w:color w:val="000000"/>
+          <w:position w:val="0"/>
+          <w:sz w:val="24"/>
+          <w:sz w:val="24"/>
+          <w:szCs w:val="24"/>
+          <w:u w:val="none"/>
+          <w:shd w:fill="auto" w:val="clear"/>
+          <w:vertAlign w:val="baseline"/>
+        </w:rPr>
+        <w:t>Donc router2</w:t>
+      </w:r>
+      <w:r>
+        <w:rPr>
+          <w:rFonts w:eastAsia="Times New Roman" w:cs="Times New Roman"/>
+          <w:b w:val="false"/>
+          <w:i w:val="false"/>
+          <w:caps w:val="false"/>
+          <w:smallCaps w:val="false"/>
+          <w:strike w:val="false"/>
+          <w:dstrike w:val="false"/>
+          <w:color w:val="000000"/>
+          <w:position w:val="0"/>
+          <w:sz w:val="24"/>
+          <w:sz w:val="24"/>
+          <w:szCs w:val="24"/>
+          <w:u w:val="none"/>
+          <w:shd w:fill="auto" w:val="clear"/>
+          <w:vertAlign w:val="baseline"/>
+        </w:rPr>
+        <w:t xml:space="preserve"> a pris en charge la passerelle virtuelle.</w:t>
       </w:r>
     </w:p>
     <w:p>
@@ -8835,9 +8824,6 @@
     <w:p>
       <w:pPr>
         <w:pStyle w:val="normal1"/>
-        <w:keepNext w:val="false"/>
-        <w:keepLines w:val="false"/>
-        <w:pageBreakBefore w:val="false"/>
         <w:widowControl/>
         <w:shd w:val="clear" w:fill="auto"/>
         <w:spacing w:lineRule="auto" w:line="360" w:before="0" w:after="0"/>
@@ -8880,7 +8866,187 @@
           <w:shd w:fill="auto" w:val="clear"/>
           <w:vertAlign w:val="baseline"/>
         </w:rPr>
-        <w:t>………………………………………………………………………………………………………………………………………………………………………………………………………………………………………………………………………………………………</w:t>
+        <w:t xml:space="preserve">On </w:t>
+      </w:r>
+      <w:r>
+        <w:rPr>
+          <w:rFonts w:eastAsia="Times New Roman" w:cs="Times New Roman"/>
+          <w:b w:val="false"/>
+          <w:i w:val="false"/>
+          <w:caps w:val="false"/>
+          <w:smallCaps w:val="false"/>
+          <w:strike w:val="false"/>
+          <w:dstrike w:val="false"/>
+          <w:color w:val="000000"/>
+          <w:position w:val="0"/>
+          <w:sz w:val="24"/>
+          <w:sz w:val="24"/>
+          <w:szCs w:val="24"/>
+          <w:u w:val="none"/>
+          <w:shd w:fill="auto" w:val="clear"/>
+          <w:vertAlign w:val="baseline"/>
+        </w:rPr>
+        <w:t>active la fonctionnalité de pr</w:t>
+      </w:r>
+      <w:r>
+        <w:rPr>
+          <w:rFonts w:eastAsia="Times New Roman" w:cs="Times New Roman"/>
+          <w:b w:val="false"/>
+          <w:i w:val="false"/>
+          <w:caps w:val="false"/>
+          <w:smallCaps w:val="false"/>
+          <w:strike w:val="false"/>
+          <w:dstrike w:val="false"/>
+          <w:color w:val="000000"/>
+          <w:position w:val="0"/>
+          <w:sz w:val="24"/>
+          <w:sz w:val="24"/>
+          <w:szCs w:val="24"/>
+          <w:u w:val="none"/>
+          <w:shd w:fill="auto" w:val="clear"/>
+          <w:vertAlign w:val="baseline"/>
+        </w:rPr>
+        <w:t>e</w:t>
+      </w:r>
+      <w:r>
+        <w:rPr>
+          <w:rFonts w:eastAsia="Times New Roman" w:cs="Times New Roman"/>
+          <w:b w:val="false"/>
+          <w:i w:val="false"/>
+          <w:caps w:val="false"/>
+          <w:smallCaps w:val="false"/>
+          <w:strike w:val="false"/>
+          <w:dstrike w:val="false"/>
+          <w:color w:val="000000"/>
+          <w:position w:val="0"/>
+          <w:sz w:val="24"/>
+          <w:sz w:val="24"/>
+          <w:szCs w:val="24"/>
+          <w:u w:val="none"/>
+          <w:shd w:fill="auto" w:val="clear"/>
+          <w:vertAlign w:val="baseline"/>
+        </w:rPr>
+        <w:t>emp</w:t>
+      </w:r>
+      <w:r>
+        <w:rPr>
+          <w:rFonts w:eastAsia="Times New Roman" w:cs="Times New Roman"/>
+          <w:b w:val="false"/>
+          <w:i w:val="false"/>
+          <w:caps w:val="false"/>
+          <w:smallCaps w:val="false"/>
+          <w:strike w:val="false"/>
+          <w:dstrike w:val="false"/>
+          <w:color w:val="000000"/>
+          <w:position w:val="0"/>
+          <w:sz w:val="24"/>
+          <w:sz w:val="24"/>
+          <w:szCs w:val="24"/>
+          <w:u w:val="none"/>
+          <w:shd w:fill="auto" w:val="clear"/>
+          <w:vertAlign w:val="baseline"/>
+        </w:rPr>
+        <w:t xml:space="preserve">t </w:t>
+      </w:r>
+      <w:r>
+        <w:rPr>
+          <w:rFonts w:eastAsia="Times New Roman" w:cs="Times New Roman"/>
+          <w:b w:val="false"/>
+          <w:i w:val="false"/>
+          <w:caps w:val="false"/>
+          <w:smallCaps w:val="false"/>
+          <w:strike w:val="false"/>
+          <w:dstrike w:val="false"/>
+          <w:color w:val="000000"/>
+          <w:position w:val="0"/>
+          <w:sz w:val="24"/>
+          <w:sz w:val="24"/>
+          <w:szCs w:val="24"/>
+          <w:u w:val="none"/>
+          <w:shd w:fill="auto" w:val="clear"/>
+          <w:vertAlign w:val="baseline"/>
+        </w:rPr>
+        <w:t xml:space="preserve">sur les deux routeurs HSRP. Cela permet à un routeur ayant la priorité la plus élevée de redevenir le routeur actif </w:t>
+      </w:r>
+      <w:r>
+        <w:rPr>
+          <w:rFonts w:eastAsia="Times New Roman" w:cs="Times New Roman"/>
+          <w:b w:val="false"/>
+          <w:i w:val="false"/>
+          <w:caps w:val="false"/>
+          <w:smallCaps w:val="false"/>
+          <w:strike w:val="false"/>
+          <w:dstrike w:val="false"/>
+          <w:color w:val="000000"/>
+          <w:position w:val="0"/>
+          <w:sz w:val="24"/>
+          <w:sz w:val="24"/>
+          <w:szCs w:val="24"/>
+          <w:u w:val="none"/>
+          <w:shd w:fill="auto" w:val="clear"/>
+          <w:vertAlign w:val="baseline"/>
+        </w:rPr>
+        <w:t>quand</w:t>
+      </w:r>
+      <w:r>
+        <w:rPr>
+          <w:rFonts w:eastAsia="Times New Roman" w:cs="Times New Roman"/>
+          <w:b w:val="false"/>
+          <w:i w:val="false"/>
+          <w:caps w:val="false"/>
+          <w:smallCaps w:val="false"/>
+          <w:strike w:val="false"/>
+          <w:dstrike w:val="false"/>
+          <w:color w:val="000000"/>
+          <w:position w:val="0"/>
+          <w:sz w:val="24"/>
+          <w:sz w:val="24"/>
+          <w:szCs w:val="24"/>
+          <w:u w:val="none"/>
+          <w:shd w:fill="auto" w:val="clear"/>
+          <w:vertAlign w:val="baseline"/>
+        </w:rPr>
+        <w:t xml:space="preserve"> il est </w:t>
+      </w:r>
+      <w:r>
+        <w:rPr>
+          <w:rFonts w:eastAsia="Times New Roman" w:cs="Times New Roman"/>
+          <w:b w:val="false"/>
+          <w:i w:val="false"/>
+          <w:caps w:val="false"/>
+          <w:smallCaps w:val="false"/>
+          <w:strike w:val="false"/>
+          <w:dstrike w:val="false"/>
+          <w:color w:val="000000"/>
+          <w:position w:val="0"/>
+          <w:sz w:val="24"/>
+          <w:sz w:val="24"/>
+          <w:szCs w:val="24"/>
+          <w:u w:val="none"/>
+          <w:shd w:fill="auto" w:val="clear"/>
+          <w:vertAlign w:val="baseline"/>
+        </w:rPr>
+        <w:t>disponible</w:t>
+      </w:r>
+      <w:r>
+        <w:rPr>
+          <w:rFonts w:eastAsia="Times New Roman" w:cs="Times New Roman"/>
+          <w:b w:val="false"/>
+          <w:i w:val="false"/>
+          <w:caps w:val="false"/>
+          <w:smallCaps w:val="false"/>
+          <w:strike w:val="false"/>
+          <w:dstrike w:val="false"/>
+          <w:color w:val="000000"/>
+          <w:position w:val="0"/>
+          <w:sz w:val="24"/>
+          <w:sz w:val="24"/>
+          <w:szCs w:val="24"/>
+          <w:u w:val="none"/>
+          <w:shd w:fill="auto" w:val="clear"/>
+          <w:vertAlign w:val="baseline"/>
+        </w:rPr>
+        <w:t xml:space="preserve">.  </w:t>
       </w:r>
     </w:p>
     <w:p>
@@ -12654,6 +12820,13 @@
       <w:szCs w:val="20"/>
     </w:rPr>
   </w:style>
+  <w:style w:type="character" w:styleId="SourceText">
+    <w:name w:val="Source Text"/>
+    <w:qFormat/>
+    <w:rPr>
+      <w:rFonts w:ascii="Liberation Mono" w:hAnsi="Liberation Mono" w:eastAsia="NSimSun" w:cs="Liberation Mono"/>
+    </w:rPr>
+  </w:style>
   <w:style w:type="paragraph" w:styleId="Heading">
     <w:name w:val="Heading"/>
     <w:basedOn w:val="Normal"/>

</xml_diff>

<commit_message>
feat: fasicule 6 partie 4
</commit_message>
<xml_diff>
--- a/WorkshopB_Fascicule6.docx
+++ b/WorkshopB_Fascicule6.docx
@@ -9280,9 +9280,6 @@
     <w:p>
       <w:pPr>
         <w:pStyle w:val="normal1"/>
-        <w:keepNext w:val="false"/>
-        <w:keepLines w:val="false"/>
-        <w:pageBreakBefore w:val="false"/>
         <w:widowControl/>
         <w:shd w:val="clear" w:fill="auto"/>
         <w:spacing w:lineRule="auto" w:line="360" w:before="0" w:after="0"/>
@@ -9325,7 +9322,143 @@
           <w:shd w:fill="auto" w:val="clear"/>
           <w:vertAlign w:val="baseline"/>
         </w:rPr>
-        <w:t>………………………………………………………………………………………………………………………………………………………………………………………………………………………………………………………………………………………………</w:t>
+        <w:t>conf t</w:t>
+      </w:r>
+    </w:p>
+    <w:p>
+      <w:pPr>
+        <w:pStyle w:val="normal1"/>
+        <w:widowControl/>
+        <w:shd w:val="clear" w:fill="auto"/>
+        <w:spacing w:lineRule="auto" w:line="360" w:before="0" w:after="0"/>
+        <w:ind w:hanging="0" w:left="720" w:right="0"/>
+        <w:jc w:val="both"/>
+        <w:rPr>
+          <w:rFonts w:ascii="Times New Roman" w:hAnsi="Times New Roman" w:eastAsia="Times New Roman" w:cs="Times New Roman"/>
+          <w:b w:val="false"/>
+          <w:i w:val="false"/>
+          <w:i w:val="false"/>
+          <w:caps w:val="false"/>
+          <w:smallCaps w:val="false"/>
+          <w:strike w:val="false"/>
+          <w:dstrike w:val="false"/>
+          <w:color w:val="000000"/>
+          <w:position w:val="0"/>
+          <w:sz w:val="24"/>
+          <w:sz w:val="24"/>
+          <w:szCs w:val="24"/>
+          <w:u w:val="none"/>
+          <w:shd w:fill="auto" w:val="clear"/>
+          <w:vertAlign w:val="baseline"/>
+        </w:rPr>
+      </w:pPr>
+      <w:r>
+        <w:rPr>
+          <w:rFonts w:eastAsia="Times New Roman" w:cs="Times New Roman"/>
+          <w:b w:val="false"/>
+          <w:i w:val="false"/>
+          <w:caps w:val="false"/>
+          <w:smallCaps w:val="false"/>
+          <w:strike w:val="false"/>
+          <w:dstrike w:val="false"/>
+          <w:color w:val="000000"/>
+          <w:position w:val="0"/>
+          <w:sz w:val="24"/>
+          <w:sz w:val="24"/>
+          <w:szCs w:val="24"/>
+          <w:u w:val="none"/>
+          <w:shd w:fill="auto" w:val="clear"/>
+          <w:vertAlign w:val="baseline"/>
+        </w:rPr>
+        <w:t>interface GigabitEthernet0/0</w:t>
+      </w:r>
+    </w:p>
+    <w:p>
+      <w:pPr>
+        <w:pStyle w:val="normal1"/>
+        <w:widowControl/>
+        <w:shd w:val="clear" w:fill="auto"/>
+        <w:spacing w:lineRule="auto" w:line="360" w:before="0" w:after="0"/>
+        <w:ind w:hanging="0" w:left="720" w:right="0"/>
+        <w:jc w:val="both"/>
+        <w:rPr>
+          <w:rFonts w:ascii="Times New Roman" w:hAnsi="Times New Roman" w:eastAsia="Times New Roman" w:cs="Times New Roman"/>
+          <w:b w:val="false"/>
+          <w:i w:val="false"/>
+          <w:i w:val="false"/>
+          <w:caps w:val="false"/>
+          <w:smallCaps w:val="false"/>
+          <w:strike w:val="false"/>
+          <w:dstrike w:val="false"/>
+          <w:color w:val="000000"/>
+          <w:position w:val="0"/>
+          <w:sz w:val="24"/>
+          <w:sz w:val="24"/>
+          <w:szCs w:val="24"/>
+          <w:u w:val="none"/>
+          <w:shd w:fill="auto" w:val="clear"/>
+          <w:vertAlign w:val="baseline"/>
+        </w:rPr>
+      </w:pPr>
+      <w:r>
+        <w:rPr>
+          <w:rFonts w:eastAsia="Times New Roman" w:cs="Times New Roman"/>
+          <w:b w:val="false"/>
+          <w:i w:val="false"/>
+          <w:caps w:val="false"/>
+          <w:smallCaps w:val="false"/>
+          <w:strike w:val="false"/>
+          <w:dstrike w:val="false"/>
+          <w:color w:val="000000"/>
+          <w:position w:val="0"/>
+          <w:sz w:val="24"/>
+          <w:sz w:val="24"/>
+          <w:szCs w:val="24"/>
+          <w:u w:val="none"/>
+          <w:shd w:fill="auto" w:val="clear"/>
+          <w:vertAlign w:val="baseline"/>
+        </w:rPr>
+        <w:t>standby 1 priority 1</w:t>
+      </w:r>
+      <w:r>
+        <w:rPr>
+          <w:rFonts w:eastAsia="Times New Roman" w:cs="Times New Roman"/>
+          <w:b w:val="false"/>
+          <w:i w:val="false"/>
+          <w:caps w:val="false"/>
+          <w:smallCaps w:val="false"/>
+          <w:strike w:val="false"/>
+          <w:dstrike w:val="false"/>
+          <w:color w:val="000000"/>
+          <w:position w:val="0"/>
+          <w:sz w:val="24"/>
+          <w:sz w:val="24"/>
+          <w:szCs w:val="24"/>
+          <w:u w:val="none"/>
+          <w:shd w:fill="auto" w:val="clear"/>
+          <w:vertAlign w:val="baseline"/>
+        </w:rPr>
+        <w:t>5</w:t>
+      </w:r>
+      <w:r>
+        <w:rPr>
+          <w:rFonts w:eastAsia="Times New Roman" w:cs="Times New Roman"/>
+          <w:b w:val="false"/>
+          <w:i w:val="false"/>
+          <w:caps w:val="false"/>
+          <w:smallCaps w:val="false"/>
+          <w:strike w:val="false"/>
+          <w:dstrike w:val="false"/>
+          <w:color w:val="000000"/>
+          <w:position w:val="0"/>
+          <w:sz w:val="24"/>
+          <w:sz w:val="24"/>
+          <w:szCs w:val="24"/>
+          <w:u w:val="none"/>
+          <w:shd w:fill="auto" w:val="clear"/>
+          <w:vertAlign w:val="baseline"/>
+        </w:rPr>
+        <w:t xml:space="preserve">0 </w:t>
       </w:r>
     </w:p>
     <w:p>
@@ -9471,7 +9604,27 @@
           <w:shd w:fill="auto" w:val="clear"/>
           <w:vertAlign w:val="baseline"/>
         </w:rPr>
-        <w:t>………………………………………………………………………………………………</w:t>
+        <w:t xml:space="preserve">show standby </w:t>
+      </w:r>
+      <w:r>
+        <w:rPr>
+          <w:rFonts w:eastAsia="Times New Roman" w:cs="Times New Roman"/>
+          <w:b w:val="false"/>
+          <w:i w:val="false"/>
+          <w:caps w:val="false"/>
+          <w:smallCaps w:val="false"/>
+          <w:strike w:val="false"/>
+          <w:dstrike w:val="false"/>
+          <w:color w:val="000000"/>
+          <w:position w:val="0"/>
+          <w:sz w:val="24"/>
+          <w:sz w:val="24"/>
+          <w:szCs w:val="24"/>
+          <w:u w:val="none"/>
+          <w:shd w:fill="auto" w:val="clear"/>
+          <w:vertAlign w:val="baseline"/>
+        </w:rPr>
+        <w:t>brief</w:t>
       </w:r>
     </w:p>
     <w:p>
@@ -9755,6 +9908,52 @@
           <w:shd w:fill="auto" w:val="clear"/>
           <w:vertAlign w:val="baseline"/>
         </w:rPr>
+        <w:drawing>
+          <wp:anchor behindDoc="0" distT="0" distB="0" distL="0" distR="0" simplePos="0" locked="0" layoutInCell="0" allowOverlap="1" relativeHeight="16">
+            <wp:simplePos x="0" y="0"/>
+            <wp:positionH relativeFrom="column">
+              <wp:posOffset>648335</wp:posOffset>
+            </wp:positionH>
+            <wp:positionV relativeFrom="paragraph">
+              <wp:posOffset>102235</wp:posOffset>
+            </wp:positionV>
+            <wp:extent cx="5258435" cy="1379220"/>
+            <wp:effectExtent l="0" t="0" r="0" b="0"/>
+            <wp:wrapSquare wrapText="largest"/>
+            <wp:docPr id="8" name="Image4" descr=""/>
+            <wp:cNvGraphicFramePr>
+              <a:graphicFrameLocks xmlns:a="http://schemas.openxmlformats.org/drawingml/2006/main" noChangeAspect="1"/>
+            </wp:cNvGraphicFramePr>
+            <a:graphic xmlns:a="http://schemas.openxmlformats.org/drawingml/2006/main">
+              <a:graphicData uri="http://schemas.openxmlformats.org/drawingml/2006/picture">
+                <pic:pic xmlns:pic="http://schemas.openxmlformats.org/drawingml/2006/picture">
+                  <pic:nvPicPr>
+                    <pic:cNvPr id="8" name="Image4" descr=""/>
+                    <pic:cNvPicPr>
+                      <a:picLocks noChangeAspect="1" noChangeArrowheads="1"/>
+                    </pic:cNvPicPr>
+                  </pic:nvPicPr>
+                  <pic:blipFill>
+                    <a:blip r:embed="rId5"/>
+                    <a:stretch>
+                      <a:fillRect/>
+                    </a:stretch>
+                  </pic:blipFill>
+                  <pic:spPr bwMode="auto">
+                    <a:xfrm>
+                      <a:off x="0" y="0"/>
+                      <a:ext cx="5258435" cy="1379220"/>
+                    </a:xfrm>
+                    <a:prstGeom prst="rect">
+                      <a:avLst/>
+                    </a:prstGeom>
+                    <a:noFill/>
+                  </pic:spPr>
+                </pic:pic>
+              </a:graphicData>
+            </a:graphic>
+          </wp:anchor>
+        </w:drawing>
       </w:r>
     </w:p>
     <w:p>
@@ -10055,6 +10254,295 @@
           <w:shd w:fill="auto" w:val="clear"/>
           <w:vertAlign w:val="baseline"/>
         </w:rPr>
+      </w:r>
+    </w:p>
+    <w:p>
+      <w:pPr>
+        <w:pStyle w:val="normal1"/>
+        <w:keepNext w:val="false"/>
+        <w:keepLines w:val="false"/>
+        <w:pageBreakBefore w:val="false"/>
+        <w:widowControl/>
+        <w:numPr>
+          <w:ilvl w:val="0"/>
+          <w:numId w:val="0"/>
+        </w:numPr>
+        <w:shd w:val="clear" w:fill="auto"/>
+        <w:spacing w:lineRule="auto" w:line="360" w:before="0" w:after="0"/>
+        <w:ind w:hanging="0" w:left="720" w:right="0"/>
+        <w:jc w:val="both"/>
+        <w:rPr>
+          <w:rFonts w:ascii="Times New Roman" w:hAnsi="Times New Roman" w:eastAsia="Times New Roman" w:cs="Times New Roman"/>
+          <w:b w:val="false"/>
+          <w:i w:val="false"/>
+          <w:i w:val="false"/>
+          <w:caps w:val="false"/>
+          <w:smallCaps w:val="false"/>
+          <w:strike w:val="false"/>
+          <w:dstrike w:val="false"/>
+          <w:color w:val="000000"/>
+          <w:position w:val="0"/>
+          <w:sz w:val="24"/>
+          <w:sz w:val="24"/>
+          <w:szCs w:val="24"/>
+          <w:u w:val="none"/>
+          <w:shd w:fill="auto" w:val="clear"/>
+          <w:vertAlign w:val="baseline"/>
+        </w:rPr>
+      </w:pPr>
+      <w:r>
+        <w:rPr/>
+      </w:r>
+    </w:p>
+    <w:p>
+      <w:pPr>
+        <w:pStyle w:val="normal1"/>
+        <w:widowControl/>
+        <w:numPr>
+          <w:ilvl w:val="0"/>
+          <w:numId w:val="1"/>
+        </w:numPr>
+        <w:shd w:val="clear" w:fill="auto"/>
+        <w:spacing w:lineRule="auto" w:line="360" w:before="0" w:after="0"/>
+        <w:ind w:hanging="360" w:left="720" w:right="0"/>
+        <w:jc w:val="both"/>
+        <w:rPr>
+          <w:rFonts w:ascii="Times New Roman" w:hAnsi="Times New Roman" w:eastAsia="Times New Roman" w:cs="Times New Roman"/>
+          <w:b w:val="false"/>
+          <w:i w:val="false"/>
+          <w:i w:val="false"/>
+          <w:caps w:val="false"/>
+          <w:smallCaps w:val="false"/>
+          <w:strike w:val="false"/>
+          <w:dstrike w:val="false"/>
+          <w:color w:val="000000"/>
+          <w:position w:val="0"/>
+          <w:sz w:val="24"/>
+          <w:sz w:val="24"/>
+          <w:szCs w:val="24"/>
+          <w:u w:val="none"/>
+          <w:shd w:fill="auto" w:val="clear"/>
+          <w:vertAlign w:val="baseline"/>
+        </w:rPr>
+      </w:pPr>
+      <w:r>
+        <w:rPr>
+          <w:rFonts w:eastAsia="Times New Roman" w:cs="Times New Roman"/>
+          <w:b w:val="false"/>
+          <w:i w:val="false"/>
+          <w:caps w:val="false"/>
+          <w:smallCaps w:val="false"/>
+          <w:strike w:val="false"/>
+          <w:dstrike w:val="false"/>
+          <w:color w:val="000000"/>
+          <w:position w:val="0"/>
+          <w:sz w:val="24"/>
+          <w:sz w:val="24"/>
+          <w:szCs w:val="24"/>
+          <w:u w:val="none"/>
+          <w:shd w:fill="auto" w:val="clear"/>
+          <w:vertAlign w:val="baseline"/>
+        </w:rPr>
+        <w:t>Expliquez le résultat obtenu.</w:t>
+      </w:r>
+    </w:p>
+    <w:p>
+      <w:pPr>
+        <w:pStyle w:val="normal1"/>
+        <w:widowControl/>
+        <w:shd w:val="clear" w:fill="auto"/>
+        <w:spacing w:lineRule="auto" w:line="360" w:before="0" w:after="0"/>
+        <w:ind w:hanging="0" w:left="720" w:right="0"/>
+        <w:jc w:val="both"/>
+        <w:rPr>
+          <w:rFonts w:ascii="Times New Roman" w:hAnsi="Times New Roman" w:eastAsia="Times New Roman" w:cs="Times New Roman"/>
+          <w:b w:val="false"/>
+          <w:i w:val="false"/>
+          <w:i w:val="false"/>
+          <w:caps w:val="false"/>
+          <w:smallCaps w:val="false"/>
+          <w:strike w:val="false"/>
+          <w:dstrike w:val="false"/>
+          <w:color w:val="000000"/>
+          <w:position w:val="0"/>
+          <w:sz w:val="24"/>
+          <w:sz w:val="24"/>
+          <w:szCs w:val="24"/>
+          <w:u w:val="none"/>
+          <w:shd w:fill="auto" w:val="clear"/>
+          <w:vertAlign w:val="baseline"/>
+        </w:rPr>
+      </w:pPr>
+      <w:r>
+        <w:rPr>
+          <w:rFonts w:eastAsia="Times New Roman" w:cs="Times New Roman"/>
+          <w:b w:val="false"/>
+          <w:i w:val="false"/>
+          <w:caps w:val="false"/>
+          <w:smallCaps w:val="false"/>
+          <w:strike w:val="false"/>
+          <w:dstrike w:val="false"/>
+          <w:color w:val="000000"/>
+          <w:position w:val="0"/>
+          <w:sz w:val="24"/>
+          <w:sz w:val="24"/>
+          <w:szCs w:val="24"/>
+          <w:u w:val="none"/>
+          <w:shd w:fill="auto" w:val="clear"/>
+          <w:vertAlign w:val="baseline"/>
+        </w:rPr>
+        <w:t>Apr</w:t>
+      </w:r>
+      <w:r>
+        <w:rPr>
+          <w:rFonts w:eastAsia="Times New Roman" w:cs="Times New Roman"/>
+          <w:b w:val="false"/>
+          <w:i w:val="false"/>
+          <w:caps w:val="false"/>
+          <w:smallCaps w:val="false"/>
+          <w:strike w:val="false"/>
+          <w:dstrike w:val="false"/>
+          <w:color w:val="000000"/>
+          <w:position w:val="0"/>
+          <w:sz w:val="24"/>
+          <w:sz w:val="24"/>
+          <w:szCs w:val="24"/>
+          <w:u w:val="none"/>
+          <w:shd w:fill="auto" w:val="clear"/>
+          <w:vertAlign w:val="baseline"/>
+        </w:rPr>
+        <w:t>e</w:t>
+      </w:r>
+      <w:r>
+        <w:rPr>
+          <w:rFonts w:eastAsia="Times New Roman" w:cs="Times New Roman"/>
+          <w:b w:val="false"/>
+          <w:i w:val="false"/>
+          <w:caps w:val="false"/>
+          <w:smallCaps w:val="false"/>
+          <w:strike w:val="false"/>
+          <w:dstrike w:val="false"/>
+          <w:color w:val="000000"/>
+          <w:position w:val="0"/>
+          <w:sz w:val="24"/>
+          <w:sz w:val="24"/>
+          <w:szCs w:val="24"/>
+          <w:u w:val="none"/>
+          <w:shd w:fill="auto" w:val="clear"/>
+          <w:vertAlign w:val="baseline"/>
+        </w:rPr>
+        <w:t xml:space="preserve">s </w:t>
+      </w:r>
+      <w:r>
+        <w:rPr>
+          <w:rFonts w:eastAsia="Times New Roman" w:cs="Times New Roman"/>
+          <w:b w:val="false"/>
+          <w:i w:val="false"/>
+          <w:caps w:val="false"/>
+          <w:smallCaps w:val="false"/>
+          <w:strike w:val="false"/>
+          <w:dstrike w:val="false"/>
+          <w:color w:val="000000"/>
+          <w:position w:val="0"/>
+          <w:sz w:val="24"/>
+          <w:sz w:val="24"/>
+          <w:szCs w:val="24"/>
+          <w:u w:val="none"/>
+          <w:shd w:fill="auto" w:val="clear"/>
+          <w:vertAlign w:val="baseline"/>
+        </w:rPr>
+        <w:t>la modification de</w:t>
+      </w:r>
+      <w:r>
+        <w:rPr>
+          <w:rFonts w:eastAsia="Times New Roman" w:cs="Times New Roman"/>
+          <w:b w:val="false"/>
+          <w:i w:val="false"/>
+          <w:caps w:val="false"/>
+          <w:smallCaps w:val="false"/>
+          <w:strike w:val="false"/>
+          <w:dstrike w:val="false"/>
+          <w:color w:val="000000"/>
+          <w:position w:val="0"/>
+          <w:sz w:val="24"/>
+          <w:sz w:val="24"/>
+          <w:szCs w:val="24"/>
+          <w:u w:val="none"/>
+          <w:shd w:fill="auto" w:val="clear"/>
+          <w:vertAlign w:val="baseline"/>
+        </w:rPr>
+        <w:t xml:space="preserve"> la priorité du routeur ZB-Router1, la priorité est maintenant plus élevée que celle de ZB-Router2 </w:t>
+      </w:r>
+      <w:r>
+        <w:rPr>
+          <w:rFonts w:eastAsia="Times New Roman" w:cs="Times New Roman"/>
+          <w:b w:val="false"/>
+          <w:i w:val="false"/>
+          <w:caps w:val="false"/>
+          <w:smallCaps w:val="false"/>
+          <w:strike w:val="false"/>
+          <w:dstrike w:val="false"/>
+          <w:color w:val="000000"/>
+          <w:position w:val="0"/>
+          <w:sz w:val="24"/>
+          <w:sz w:val="24"/>
+          <w:szCs w:val="24"/>
+          <w:u w:val="none"/>
+          <w:shd w:fill="auto" w:val="clear"/>
+          <w:vertAlign w:val="baseline"/>
+        </w:rPr>
+        <w:t>(100)</w:t>
+      </w:r>
+      <w:r>
+        <w:rPr>
+          <w:rFonts w:eastAsia="Times New Roman" w:cs="Times New Roman"/>
+          <w:b w:val="false"/>
+          <w:i w:val="false"/>
+          <w:caps w:val="false"/>
+          <w:smallCaps w:val="false"/>
+          <w:strike w:val="false"/>
+          <w:dstrike w:val="false"/>
+          <w:color w:val="000000"/>
+          <w:position w:val="0"/>
+          <w:sz w:val="24"/>
+          <w:sz w:val="24"/>
+          <w:szCs w:val="24"/>
+          <w:u w:val="none"/>
+          <w:shd w:fill="auto" w:val="clear"/>
+          <w:vertAlign w:val="baseline"/>
+        </w:rPr>
+        <w:t>, ZB-Router1 deviendra le routeur actif.</w:t>
+      </w:r>
+    </w:p>
+    <w:p>
+      <w:pPr>
+        <w:pStyle w:val="normal1"/>
+        <w:widowControl/>
+        <w:shd w:val="clear" w:fill="auto"/>
+        <w:spacing w:lineRule="auto" w:line="360" w:before="0" w:after="0"/>
+        <w:ind w:hanging="0" w:left="720" w:right="0"/>
+        <w:jc w:val="both"/>
+        <w:rPr>
+          <w:rFonts w:ascii="Times New Roman" w:hAnsi="Times New Roman" w:eastAsia="Times New Roman" w:cs="Times New Roman"/>
+          <w:b w:val="false"/>
+          <w:i w:val="false"/>
+          <w:i w:val="false"/>
+          <w:caps w:val="false"/>
+          <w:smallCaps w:val="false"/>
+          <w:strike w:val="false"/>
+          <w:dstrike w:val="false"/>
+          <w:color w:val="000000"/>
+          <w:position w:val="0"/>
+          <w:sz w:val="24"/>
+          <w:sz w:val="24"/>
+          <w:szCs w:val="24"/>
+          <w:u w:val="none"/>
+          <w:shd w:fill="auto" w:val="clear"/>
+          <w:vertAlign w:val="baseline"/>
+        </w:rPr>
+      </w:pPr>
+      <w:r>
+        <w:rPr/>
       </w:r>
     </w:p>
     <w:p>
@@ -10109,7 +10597,7 @@
           <w:shd w:fill="auto" w:val="clear"/>
           <w:vertAlign w:val="baseline"/>
         </w:rPr>
-        <w:t>Expliquez le résultat obtenu.</w:t>
+        <w:t>Proposez une solution pour forcer à nouveau le processus d’élection HSRP. Donnez la commande utilisée :</w:t>
       </w:r>
     </w:p>
     <w:p>
@@ -10160,113 +10648,7 @@
           <w:shd w:fill="auto" w:val="clear"/>
           <w:vertAlign w:val="baseline"/>
         </w:rPr>
-        <w:t>………………………………………………………………………………………………………………………………………………………………………………………………………………………………………………………………………………………………………………………………………………………………………………………………</w:t>
-      </w:r>
-    </w:p>
-    <w:p>
-      <w:pPr>
-        <w:pStyle w:val="normal1"/>
-        <w:keepNext w:val="false"/>
-        <w:keepLines w:val="false"/>
-        <w:pageBreakBefore w:val="false"/>
-        <w:widowControl/>
-        <w:numPr>
-          <w:ilvl w:val="0"/>
-          <w:numId w:val="1"/>
-        </w:numPr>
-        <w:shd w:val="clear" w:fill="auto"/>
-        <w:spacing w:lineRule="auto" w:line="360" w:before="0" w:after="0"/>
-        <w:ind w:hanging="360" w:left="720" w:right="0"/>
-        <w:jc w:val="both"/>
-        <w:rPr>
-          <w:rFonts w:ascii="Times New Roman" w:hAnsi="Times New Roman" w:eastAsia="Times New Roman" w:cs="Times New Roman"/>
-          <w:b w:val="false"/>
-          <w:i w:val="false"/>
-          <w:i w:val="false"/>
-          <w:caps w:val="false"/>
-          <w:smallCaps w:val="false"/>
-          <w:strike w:val="false"/>
-          <w:dstrike w:val="false"/>
-          <w:color w:val="000000"/>
-          <w:position w:val="0"/>
-          <w:sz w:val="24"/>
-          <w:sz w:val="24"/>
-          <w:szCs w:val="24"/>
-          <w:u w:val="none"/>
-          <w:shd w:fill="auto" w:val="clear"/>
-          <w:vertAlign w:val="baseline"/>
-        </w:rPr>
-      </w:pPr>
-      <w:r>
-        <w:rPr>
-          <w:rFonts w:eastAsia="Times New Roman" w:cs="Times New Roman"/>
-          <w:b w:val="false"/>
-          <w:i w:val="false"/>
-          <w:caps w:val="false"/>
-          <w:smallCaps w:val="false"/>
-          <w:strike w:val="false"/>
-          <w:dstrike w:val="false"/>
-          <w:color w:val="000000"/>
-          <w:position w:val="0"/>
-          <w:sz w:val="24"/>
-          <w:sz w:val="24"/>
-          <w:szCs w:val="24"/>
-          <w:u w:val="none"/>
-          <w:shd w:fill="auto" w:val="clear"/>
-          <w:vertAlign w:val="baseline"/>
-        </w:rPr>
-        <w:t>Proposez une solution pour forcer à nouveau le processus d’élection HSRP. Donnez la commande utilisée :</w:t>
-      </w:r>
-    </w:p>
-    <w:p>
-      <w:pPr>
-        <w:pStyle w:val="normal1"/>
-        <w:keepNext w:val="false"/>
-        <w:keepLines w:val="false"/>
-        <w:pageBreakBefore w:val="false"/>
-        <w:widowControl/>
-        <w:shd w:val="clear" w:fill="auto"/>
-        <w:spacing w:lineRule="auto" w:line="360" w:before="0" w:after="0"/>
-        <w:ind w:hanging="0" w:left="720" w:right="0"/>
-        <w:jc w:val="both"/>
-        <w:rPr>
-          <w:rFonts w:ascii="Times New Roman" w:hAnsi="Times New Roman" w:eastAsia="Times New Roman" w:cs="Times New Roman"/>
-          <w:b w:val="false"/>
-          <w:i w:val="false"/>
-          <w:i w:val="false"/>
-          <w:caps w:val="false"/>
-          <w:smallCaps w:val="false"/>
-          <w:strike w:val="false"/>
-          <w:dstrike w:val="false"/>
-          <w:color w:val="000000"/>
-          <w:position w:val="0"/>
-          <w:sz w:val="24"/>
-          <w:sz w:val="24"/>
-          <w:szCs w:val="24"/>
-          <w:u w:val="none"/>
-          <w:shd w:fill="auto" w:val="clear"/>
-          <w:vertAlign w:val="baseline"/>
-        </w:rPr>
-      </w:pPr>
-      <w:r>
-        <w:rPr>
-          <w:rFonts w:eastAsia="Times New Roman" w:cs="Times New Roman"/>
-          <w:b w:val="false"/>
-          <w:i w:val="false"/>
-          <w:caps w:val="false"/>
-          <w:smallCaps w:val="false"/>
-          <w:strike w:val="false"/>
-          <w:dstrike w:val="false"/>
-          <w:color w:val="000000"/>
-          <w:position w:val="0"/>
-          <w:sz w:val="24"/>
-          <w:sz w:val="24"/>
-          <w:szCs w:val="24"/>
-          <w:u w:val="none"/>
-          <w:shd w:fill="auto" w:val="clear"/>
-          <w:vertAlign w:val="baseline"/>
-        </w:rPr>
-        <w:t>………………………………………………………………………………………………………………………………………………………………………………………………………………………………………………………………………………………………</w:t>
+        <w:t>standby 1 preempt</w:t>
       </w:r>
     </w:p>
     <w:p>
@@ -10426,7 +10808,7 @@
                 <wp:extent cx="5499100" cy="2451100"/>
                 <wp:effectExtent l="6350" t="6350" r="6350" b="6350"/>
                 <wp:wrapNone/>
-                <wp:docPr id="8" name="Shape 6"/>
+                <wp:docPr id="9" name="Shape 6"/>
                 <a:graphic xmlns:a="http://schemas.openxmlformats.org/drawingml/2006/main">
                   <a:graphicData uri="http://schemas.microsoft.com/office/word/2010/wordprocessingShape">
                     <wps:wsp>
@@ -10562,6 +10944,52 @@
           <w:shd w:fill="auto" w:val="clear"/>
           <w:vertAlign w:val="baseline"/>
         </w:rPr>
+        <w:drawing>
+          <wp:anchor behindDoc="0" distT="0" distB="0" distL="0" distR="0" simplePos="0" locked="0" layoutInCell="0" allowOverlap="1" relativeHeight="17">
+            <wp:simplePos x="0" y="0"/>
+            <wp:positionH relativeFrom="column">
+              <wp:posOffset>469900</wp:posOffset>
+            </wp:positionH>
+            <wp:positionV relativeFrom="paragraph">
+              <wp:posOffset>241935</wp:posOffset>
+            </wp:positionV>
+            <wp:extent cx="5317490" cy="1753235"/>
+            <wp:effectExtent l="0" t="0" r="0" b="0"/>
+            <wp:wrapSquare wrapText="largest"/>
+            <wp:docPr id="10" name="Image5" descr=""/>
+            <wp:cNvGraphicFramePr>
+              <a:graphicFrameLocks xmlns:a="http://schemas.openxmlformats.org/drawingml/2006/main" noChangeAspect="1"/>
+            </wp:cNvGraphicFramePr>
+            <a:graphic xmlns:a="http://schemas.openxmlformats.org/drawingml/2006/main">
+              <a:graphicData uri="http://schemas.openxmlformats.org/drawingml/2006/picture">
+                <pic:pic xmlns:pic="http://schemas.openxmlformats.org/drawingml/2006/picture">
+                  <pic:nvPicPr>
+                    <pic:cNvPr id="10" name="Image5" descr=""/>
+                    <pic:cNvPicPr>
+                      <a:picLocks noChangeAspect="1" noChangeArrowheads="1"/>
+                    </pic:cNvPicPr>
+                  </pic:nvPicPr>
+                  <pic:blipFill>
+                    <a:blip r:embed="rId6"/>
+                    <a:stretch>
+                      <a:fillRect/>
+                    </a:stretch>
+                  </pic:blipFill>
+                  <pic:spPr bwMode="auto">
+                    <a:xfrm>
+                      <a:off x="0" y="0"/>
+                      <a:ext cx="5317490" cy="1753235"/>
+                    </a:xfrm>
+                    <a:prstGeom prst="rect">
+                      <a:avLst/>
+                    </a:prstGeom>
+                    <a:noFill/>
+                  </pic:spPr>
+                </pic:pic>
+              </a:graphicData>
+            </a:graphic>
+          </wp:anchor>
+        </w:drawing>
       </w:r>
     </w:p>
     <w:p>
@@ -10786,12 +11214,12 @@
       </w:r>
     </w:p>
     <w:sectPr>
-      <w:headerReference w:type="even" r:id="rId5"/>
-      <w:headerReference w:type="default" r:id="rId6"/>
-      <w:headerReference w:type="first" r:id="rId7"/>
-      <w:footerReference w:type="even" r:id="rId8"/>
-      <w:footerReference w:type="default" r:id="rId9"/>
-      <w:footerReference w:type="first" r:id="rId10"/>
+      <w:headerReference w:type="even" r:id="rId7"/>
+      <w:headerReference w:type="default" r:id="rId8"/>
+      <w:headerReference w:type="first" r:id="rId9"/>
+      <w:footerReference w:type="even" r:id="rId10"/>
+      <w:footerReference w:type="default" r:id="rId11"/>
+      <w:footerReference w:type="first" r:id="rId12"/>
       <w:type w:val="nextPage"/>
       <w:pgSz w:w="12240" w:h="15840"/>
       <w:pgMar w:left="1417" w:right="1417" w:gutter="0" w:header="708" w:top="1417" w:footer="708" w:bottom="1417"/>
@@ -11234,7 +11662,7 @@
         <wp:inline distT="0" distB="0" distL="0" distR="0">
           <wp:extent cx="1082675" cy="430530"/>
           <wp:effectExtent l="0" t="0" r="0" b="0"/>
-          <wp:docPr id="9" name="image1.png" descr=""/>
+          <wp:docPr id="11" name="image1.png" descr=""/>
           <wp:cNvGraphicFramePr>
             <a:graphicFrameLocks xmlns:a="http://schemas.openxmlformats.org/drawingml/2006/main" noChangeAspect="1"/>
           </wp:cNvGraphicFramePr>
@@ -11242,7 +11670,7 @@
             <a:graphicData uri="http://schemas.openxmlformats.org/drawingml/2006/picture">
               <pic:pic xmlns:pic="http://schemas.openxmlformats.org/drawingml/2006/picture">
                 <pic:nvPicPr>
-                  <pic:cNvPr id="9" name="image1.png" descr=""/>
+                  <pic:cNvPr id="11" name="image1.png" descr=""/>
                   <pic:cNvPicPr>
                     <a:picLocks noChangeAspect="1" noChangeArrowheads="1"/>
                   </pic:cNvPicPr>

</xml_diff>